<commit_message>
Modified target point plot
</commit_message>
<xml_diff>
--- a/Paper-OJAP/Response-to-reviewers.docx
+++ b/Paper-OJAP/Response-to-reviewers.docx
@@ -670,7 +670,7 @@
             <v:path o:extrusionok="f" gradientshapeok="t" o:connecttype="rect"/>
             <o:lock v:ext="edit" aspectratio="t"/>
           </v:shapetype>
-          <v:shape id="_x0000_i1250" type="#_x0000_t75" alt="Default Line" style="width:481.55pt;height:1.55pt" o:hrpct="0" o:hralign="center" o:hr="t">
+          <v:shape id="_x0000_i1025" type="#_x0000_t75" alt="Default Line" style="width:481.55pt;height:1.55pt" o:hrpct="0" o:hralign="center" o:hr="t">
             <v:imagedata r:id="rId7" o:title="Default Line"/>
           </v:shape>
         </w:pict>
@@ -703,27 +703,7 @@
           <w:sz w:val="22"/>
           <w:szCs w:val="22"/>
         </w:rPr>
-        <w:t xml:space="preserve">Comment </w:t>
-      </w:r>
-      <w:r>
-        <w:rPr>
-          <w:rFonts w:asciiTheme="minorHAnsi" w:hAnsiTheme="minorHAnsi" w:cstheme="minorHAnsi"/>
-          <w:b/>
-          <w:bCs/>
-          <w:sz w:val="22"/>
-          <w:szCs w:val="22"/>
-        </w:rPr>
-        <w:t>2</w:t>
-      </w:r>
-      <w:r>
-        <w:rPr>
-          <w:rFonts w:asciiTheme="minorHAnsi" w:hAnsiTheme="minorHAnsi" w:cstheme="minorHAnsi"/>
-          <w:b/>
-          <w:bCs/>
-          <w:sz w:val="22"/>
-          <w:szCs w:val="22"/>
-        </w:rPr>
-        <w:t>:</w:t>
+        <w:t>Comment 2:</w:t>
       </w:r>
       <w:r>
         <w:rPr>
@@ -800,7 +780,7 @@
           <w:szCs w:val="22"/>
         </w:rPr>
         <w:pict w14:anchorId="347569B1">
-          <v:shape id="_x0000_i1305" type="#_x0000_t75" alt="Default Line" style="width:481.55pt;height:1.55pt" o:hrpct="0" o:hralign="center" o:hr="t">
+          <v:shape id="_x0000_i1026" type="#_x0000_t75" alt="Default Line" style="width:481.55pt;height:1.55pt" o:hrpct="0" o:hralign="center" o:hr="t">
             <v:imagedata r:id="rId7" o:title="Default Line"/>
           </v:shape>
         </w:pict>
@@ -913,7 +893,7 @@
           <w:szCs w:val="22"/>
         </w:rPr>
         <w:pict w14:anchorId="08414753">
-          <v:shape id="_x0000_i1308" type="#_x0000_t75" alt="Default Line" style="width:481.55pt;height:1.55pt" o:hrpct="0" o:hralign="center" o:hr="t">
+          <v:shape id="_x0000_i1027" type="#_x0000_t75" alt="Default Line" style="width:481.55pt;height:1.55pt" o:hrpct="0" o:hralign="center" o:hr="t">
             <v:imagedata r:id="rId7" o:title="Default Line"/>
           </v:shape>
         </w:pict>
@@ -1027,7 +1007,7 @@
           <w:szCs w:val="22"/>
         </w:rPr>
         <w:pict w14:anchorId="57B1888D">
-          <v:shape id="_x0000_i1322" type="#_x0000_t75" alt="Default Line" style="width:481.55pt;height:1.55pt" o:hrpct="0" o:hralign="center" o:hr="t">
+          <v:shape id="_x0000_i1028" type="#_x0000_t75" alt="Default Line" style="width:481.55pt;height:1.55pt" o:hrpct="0" o:hralign="center" o:hr="t">
             <v:imagedata r:id="rId7" o:title="Default Line"/>
           </v:shape>
         </w:pict>
@@ -1130,7 +1110,7 @@
           <w:szCs w:val="22"/>
         </w:rPr>
         <w:pict w14:anchorId="62A0A079">
-          <v:shape id="_x0000_i1323" type="#_x0000_t75" alt="Default Line" style="width:481.55pt;height:1.55pt" o:hrpct="0" o:hralign="center" o:hr="t">
+          <v:shape id="_x0000_i1029" type="#_x0000_t75" alt="Default Line" style="width:481.55pt;height:1.55pt" o:hrpct="0" o:hralign="center" o:hr="t">
             <v:imagedata r:id="rId7" o:title="Default Line"/>
           </v:shape>
         </w:pict>
@@ -1233,7 +1213,7 @@
           <w:szCs w:val="22"/>
         </w:rPr>
         <w:pict w14:anchorId="0DC14E05">
-          <v:shape id="_x0000_i1324" type="#_x0000_t75" alt="Default Line" style="width:481.55pt;height:1.55pt" o:hrpct="0" o:hralign="center" o:hr="t">
+          <v:shape id="_x0000_i1030" type="#_x0000_t75" alt="Default Line" style="width:481.55pt;height:1.55pt" o:hrpct="0" o:hralign="center" o:hr="t">
             <v:imagedata r:id="rId7" o:title="Default Line"/>
           </v:shape>
         </w:pict>
@@ -1336,7 +1316,7 @@
           <w:szCs w:val="22"/>
         </w:rPr>
         <w:pict w14:anchorId="0725E0F8">
-          <v:shape id="_x0000_i1325" type="#_x0000_t75" alt="Default Line" style="width:481.55pt;height:1.55pt" o:hrpct="0" o:hralign="center" o:hr="t">
+          <v:shape id="_x0000_i1031" type="#_x0000_t75" alt="Default Line" style="width:481.55pt;height:1.55pt" o:hrpct="0" o:hralign="center" o:hr="t">
             <v:imagedata r:id="rId7" o:title="Default Line"/>
           </v:shape>
         </w:pict>
@@ -1439,7 +1419,7 @@
           <w:szCs w:val="22"/>
         </w:rPr>
         <w:pict w14:anchorId="33A8B738">
-          <v:shape id="_x0000_i1326" type="#_x0000_t75" alt="Default Line" style="width:481.55pt;height:1.55pt" o:hrpct="0" o:hralign="center" o:hr="t">
+          <v:shape id="_x0000_i1032" type="#_x0000_t75" alt="Default Line" style="width:481.55pt;height:1.55pt" o:hrpct="0" o:hralign="center" o:hr="t">
             <v:imagedata r:id="rId7" o:title="Default Line"/>
           </v:shape>
         </w:pict>
@@ -1606,7 +1586,7 @@
           <w:szCs w:val="22"/>
         </w:rPr>
         <w:pict w14:anchorId="22D28FB4">
-          <v:shape id="_x0000_i1327" type="#_x0000_t75" alt="Default Line" style="width:481.55pt;height:1.55pt" o:hrpct="0" o:hralign="center" o:hr="t">
+          <v:shape id="_x0000_i1033" type="#_x0000_t75" alt="Default Line" style="width:481.55pt;height:1.55pt" o:hrpct="0" o:hralign="center" o:hr="t">
             <v:imagedata r:id="rId7" o:title="Default Line"/>
           </v:shape>
         </w:pict>
@@ -1751,7 +1731,7 @@
           <w:szCs w:val="22"/>
         </w:rPr>
         <w:pict w14:anchorId="198958D2">
-          <v:shape id="_x0000_i1328" type="#_x0000_t75" alt="Default Line" style="width:481.55pt;height:1.55pt" o:hrpct="0" o:hralign="center" o:hr="t">
+          <v:shape id="_x0000_i1034" type="#_x0000_t75" alt="Default Line" style="width:481.55pt;height:1.55pt" o:hrpct="0" o:hralign="center" o:hr="t">
             <v:imagedata r:id="rId7" o:title="Default Line"/>
           </v:shape>
         </w:pict>
@@ -1896,7 +1876,7 @@
           <w:szCs w:val="22"/>
         </w:rPr>
         <w:pict w14:anchorId="4833A571">
-          <v:shape id="_x0000_i1340" type="#_x0000_t75" alt="Default Line" style="width:481.55pt;height:1.55pt" o:hrpct="0" o:hralign="center" o:hr="t">
+          <v:shape id="_x0000_i1035" type="#_x0000_t75" alt="Default Line" style="width:481.55pt;height:1.55pt" o:hrpct="0" o:hralign="center" o:hr="t">
             <v:imagedata r:id="rId7" o:title="Default Line"/>
           </v:shape>
         </w:pict>
@@ -2042,7 +2022,7 @@
           <w:szCs w:val="22"/>
         </w:rPr>
         <w:pict w14:anchorId="7AC8ABB3">
-          <v:shape id="_x0000_i1339" type="#_x0000_t75" alt="Default Line" style="width:481.55pt;height:1.55pt" o:hrpct="0" o:hralign="center" o:hr="t">
+          <v:shape id="_x0000_i1036" type="#_x0000_t75" alt="Default Line" style="width:481.55pt;height:1.55pt" o:hrpct="0" o:hralign="center" o:hr="t">
             <v:imagedata r:id="rId7" o:title="Default Line"/>
           </v:shape>
         </w:pict>
@@ -2210,7 +2190,7 @@
           <w:szCs w:val="22"/>
         </w:rPr>
         <w:pict w14:anchorId="480EDC52">
-          <v:shape id="_x0000_i1342" type="#_x0000_t75" alt="Default Line" style="width:481.55pt;height:1.55pt" o:hrpct="0" o:hralign="center" o:hr="t">
+          <v:shape id="_x0000_i1037" type="#_x0000_t75" alt="Default Line" style="width:481.55pt;height:1.55pt" o:hrpct="0" o:hralign="center" o:hr="t">
             <v:imagedata r:id="rId7" o:title="Default Line"/>
           </v:shape>
         </w:pict>
@@ -2378,7 +2358,7 @@
           <w:szCs w:val="22"/>
         </w:rPr>
         <w:pict w14:anchorId="2A604F7B">
-          <v:shape id="_x0000_i1347" type="#_x0000_t75" alt="Default Line" style="width:481.55pt;height:1.55pt" o:hrpct="0" o:hralign="center" o:hr="t">
+          <v:shape id="_x0000_i1038" type="#_x0000_t75" alt="Default Line" style="width:481.55pt;height:1.55pt" o:hrpct="0" o:hralign="center" o:hr="t">
             <v:imagedata r:id="rId7" o:title="Default Line"/>
           </v:shape>
         </w:pict>

</xml_diff>

<commit_message>
Reviewer 1 - Comment 1 and 2 are completed together with the modifications in the manuscript.
</commit_message>
<xml_diff>
--- a/Paper-OJAP/Response-to-reviewers.docx
+++ b/Paper-OJAP/Response-to-reviewers.docx
@@ -631,15 +631,39 @@
           <w:sz w:val="22"/>
           <w:szCs w:val="22"/>
         </w:rPr>
-        <w:t>asda</w:t>
-      </w:r>
-      <w:r>
-        <w:rPr>
-          <w:rFonts w:asciiTheme="minorHAnsi" w:hAnsiTheme="minorHAnsi" w:cstheme="minorHAnsi"/>
-          <w:sz w:val="22"/>
-          <w:szCs w:val="22"/>
-        </w:rPr>
-        <w:t>sd</w:t>
+        <w:t xml:space="preserve">We thank the reviewer for this suggestion. We have added a comparative discussion at the beginning of Section </w:t>
+      </w:r>
+      <w:r>
+        <w:rPr>
+          <w:rFonts w:asciiTheme="minorHAnsi" w:hAnsiTheme="minorHAnsi" w:cstheme="minorHAnsi"/>
+          <w:sz w:val="22"/>
+          <w:szCs w:val="22"/>
+        </w:rPr>
+        <w:t>II</w:t>
+      </w:r>
+      <w:r>
+        <w:rPr>
+          <w:rFonts w:asciiTheme="minorHAnsi" w:hAnsiTheme="minorHAnsi" w:cstheme="minorHAnsi"/>
+          <w:sz w:val="22"/>
+          <w:szCs w:val="22"/>
+        </w:rPr>
+        <w:t xml:space="preserve"> to clarify the </w:t>
+      </w:r>
+      <w:r>
+        <w:rPr>
+          <w:rFonts w:asciiTheme="minorHAnsi" w:hAnsiTheme="minorHAnsi" w:cstheme="minorHAnsi"/>
+          <w:sz w:val="22"/>
+          <w:szCs w:val="22"/>
+        </w:rPr>
+        <w:t>reasoning</w:t>
+      </w:r>
+      <w:r>
+        <w:rPr>
+          <w:rFonts w:asciiTheme="minorHAnsi" w:hAnsiTheme="minorHAnsi" w:cstheme="minorHAnsi"/>
+          <w:sz w:val="22"/>
+          <w:szCs w:val="22"/>
+        </w:rPr>
+        <w:t xml:space="preserve"> for choosing Sionna RT over other commercial ray-tracing tools such as Wireless InSite. While both tools rely on physically consistent ray-tracing models, Sionna offers two key advantages: (1) it is fully open-source and customizable, allowing us to adapt the internal architecture and propagation settings to our RIS optimization framework, and (2) it supports GPU acceleration through TensorFlow, enabling us to process tens of thousands of rays in parallel, which significantly reduces simulation runtime. By contrast, Wireless InSite is closed-source, CPU-bound, and requires a commercial license. We believe this change better motivates our software selection and aligns with the reproducibility goals of the research.</w:t>
       </w:r>
       <w:r>
         <w:rPr>
@@ -730,8 +754,6 @@
         <w:jc w:val="both"/>
         <w:rPr>
           <w:rFonts w:asciiTheme="minorHAnsi" w:hAnsiTheme="minorHAnsi" w:cstheme="minorHAnsi"/>
-          <w:b/>
-          <w:bCs/>
           <w:sz w:val="22"/>
           <w:szCs w:val="22"/>
         </w:rPr>
@@ -760,15 +782,302 @@
           <w:sz w:val="22"/>
           <w:szCs w:val="22"/>
         </w:rPr>
-        <w:t>asdas</w:t>
-      </w:r>
-      <w:r>
-        <w:rPr>
-          <w:rFonts w:asciiTheme="minorHAnsi" w:hAnsiTheme="minorHAnsi" w:cstheme="minorHAnsi"/>
-          <w:sz w:val="22"/>
-          <w:szCs w:val="22"/>
-        </w:rPr>
-        <w:t>d</w:t>
+        <w:t xml:space="preserve">We thank the reviewer for this </w:t>
+      </w:r>
+      <w:r>
+        <w:rPr>
+          <w:rFonts w:asciiTheme="minorHAnsi" w:hAnsiTheme="minorHAnsi" w:cstheme="minorHAnsi"/>
+          <w:sz w:val="22"/>
+          <w:szCs w:val="22"/>
+        </w:rPr>
+        <w:t>insightful comment.</w:t>
+      </w:r>
+      <w:r>
+        <w:rPr>
+          <w:rFonts w:asciiTheme="minorHAnsi" w:hAnsiTheme="minorHAnsi" w:cstheme="minorHAnsi"/>
+          <w:sz w:val="22"/>
+          <w:szCs w:val="22"/>
+        </w:rPr>
+        <w:t xml:space="preserve"> </w:t>
+      </w:r>
+      <w:r>
+        <w:rPr>
+          <w:rFonts w:asciiTheme="minorHAnsi" w:hAnsiTheme="minorHAnsi" w:cstheme="minorHAnsi"/>
+          <w:sz w:val="22"/>
+          <w:szCs w:val="22"/>
+        </w:rPr>
+        <w:t xml:space="preserve">The two phase-profile design </w:t>
+      </w:r>
+      <w:r>
+        <w:rPr>
+          <w:rFonts w:asciiTheme="minorHAnsi" w:hAnsiTheme="minorHAnsi" w:cstheme="minorHAnsi"/>
+          <w:sz w:val="22"/>
+          <w:szCs w:val="22"/>
+        </w:rPr>
+        <w:t xml:space="preserve">methods </w:t>
+      </w:r>
+      <w:r>
+        <w:rPr>
+          <w:rFonts w:asciiTheme="minorHAnsi" w:hAnsiTheme="minorHAnsi" w:cstheme="minorHAnsi"/>
+          <w:sz w:val="22"/>
+          <w:szCs w:val="22"/>
+        </w:rPr>
+        <w:t xml:space="preserve">are described </w:t>
+      </w:r>
+      <w:r>
+        <w:rPr>
+          <w:rFonts w:asciiTheme="minorHAnsi" w:hAnsiTheme="minorHAnsi" w:cstheme="minorHAnsi"/>
+          <w:sz w:val="22"/>
+          <w:szCs w:val="22"/>
+        </w:rPr>
+        <w:t xml:space="preserve">at the beginning of </w:t>
+      </w:r>
+      <w:r>
+        <w:rPr>
+          <w:rFonts w:asciiTheme="minorHAnsi" w:hAnsiTheme="minorHAnsi" w:cstheme="minorHAnsi"/>
+          <w:sz w:val="22"/>
+          <w:szCs w:val="22"/>
+        </w:rPr>
+        <w:t>Section I</w:t>
+      </w:r>
+      <w:r>
+        <w:rPr>
+          <w:rFonts w:asciiTheme="minorHAnsi" w:hAnsiTheme="minorHAnsi" w:cstheme="minorHAnsi"/>
+          <w:sz w:val="22"/>
+          <w:szCs w:val="22"/>
+        </w:rPr>
+        <w:t>II</w:t>
+      </w:r>
+      <w:r>
+        <w:rPr>
+          <w:rFonts w:asciiTheme="minorHAnsi" w:hAnsiTheme="minorHAnsi" w:cstheme="minorHAnsi"/>
+          <w:sz w:val="22"/>
+          <w:szCs w:val="22"/>
+        </w:rPr>
+        <w:t xml:space="preserve"> of the manuscript</w:t>
+      </w:r>
+      <w:r>
+        <w:rPr>
+          <w:rFonts w:asciiTheme="minorHAnsi" w:hAnsiTheme="minorHAnsi" w:cstheme="minorHAnsi"/>
+          <w:sz w:val="22"/>
+          <w:szCs w:val="22"/>
+        </w:rPr>
+        <w:t>.</w:t>
+      </w:r>
+    </w:p>
+    <w:p>
+      <w:pPr>
+        <w:pStyle w:val="ListParagraph"/>
+        <w:numPr>
+          <w:ilvl w:val="0"/>
+          <w:numId w:val="5"/>
+        </w:numPr>
+        <w:jc w:val="both"/>
+        <w:rPr>
+          <w:rFonts w:asciiTheme="minorHAnsi" w:hAnsiTheme="minorHAnsi" w:cstheme="minorHAnsi"/>
+          <w:sz w:val="22"/>
+          <w:szCs w:val="22"/>
+        </w:rPr>
+      </w:pPr>
+      <w:r>
+        <w:rPr>
+          <w:rFonts w:asciiTheme="minorHAnsi" w:hAnsiTheme="minorHAnsi" w:cstheme="minorHAnsi"/>
+          <w:sz w:val="22"/>
+          <w:szCs w:val="22"/>
+        </w:rPr>
+        <w:t xml:space="preserve">Gradient-based, </w:t>
+      </w:r>
+      <w:r>
+        <w:rPr>
+          <w:rFonts w:asciiTheme="minorHAnsi" w:hAnsiTheme="minorHAnsi" w:cstheme="minorHAnsi"/>
+          <w:sz w:val="22"/>
+          <w:szCs w:val="22"/>
+        </w:rPr>
+        <w:t>which introduces a linear phase ramp across the RIS surface to steer reflections in a desired direction, based on the difference between the incident and reflected wave vectors;</w:t>
+      </w:r>
+    </w:p>
+    <w:p>
+      <w:pPr>
+        <w:pStyle w:val="ListParagraph"/>
+        <w:numPr>
+          <w:ilvl w:val="0"/>
+          <w:numId w:val="5"/>
+        </w:numPr>
+        <w:jc w:val="both"/>
+        <w:rPr>
+          <w:rFonts w:asciiTheme="minorHAnsi" w:hAnsiTheme="minorHAnsi" w:cstheme="minorHAnsi"/>
+          <w:sz w:val="22"/>
+          <w:szCs w:val="22"/>
+        </w:rPr>
+      </w:pPr>
+      <w:r>
+        <w:rPr>
+          <w:rFonts w:asciiTheme="minorHAnsi" w:hAnsiTheme="minorHAnsi" w:cstheme="minorHAnsi"/>
+          <w:sz w:val="22"/>
+          <w:szCs w:val="22"/>
+        </w:rPr>
+        <w:t xml:space="preserve">Distance-based, </w:t>
+      </w:r>
+      <w:r>
+        <w:rPr>
+          <w:rFonts w:asciiTheme="minorHAnsi" w:hAnsiTheme="minorHAnsi" w:cstheme="minorHAnsi"/>
+          <w:sz w:val="22"/>
+          <w:szCs w:val="22"/>
+        </w:rPr>
+        <w:t>which aligns the total propagation path length (TX–RIS–target) at each tile to focus energy precisely at the target point.</w:t>
+      </w:r>
+    </w:p>
+    <w:p>
+      <w:pPr>
+        <w:rPr>
+          <w:rFonts w:asciiTheme="minorHAnsi" w:hAnsiTheme="minorHAnsi" w:cstheme="minorHAnsi"/>
+          <w:sz w:val="22"/>
+          <w:szCs w:val="22"/>
+        </w:rPr>
+      </w:pPr>
+      <w:r>
+        <w:rPr>
+          <w:rFonts w:asciiTheme="minorHAnsi" w:hAnsiTheme="minorHAnsi" w:cstheme="minorHAnsi"/>
+          <w:sz w:val="22"/>
+          <w:szCs w:val="22"/>
+        </w:rPr>
+        <w:t>While their effects on performance are already compared both analytically and visually in Section V through coverage maps (see Figs. 14, 15, 19, and 20 in the revised manuscript), we agree that a direct visual comparison of their phase profiles would enhance understanding. Accordingly, we have added new subfigures to Fig</w:t>
+      </w:r>
+      <w:r>
+        <w:rPr>
+          <w:rFonts w:asciiTheme="minorHAnsi" w:hAnsiTheme="minorHAnsi" w:cstheme="minorHAnsi"/>
+          <w:sz w:val="22"/>
+          <w:szCs w:val="22"/>
+        </w:rPr>
+        <w:t>s.</w:t>
+      </w:r>
+      <w:r>
+        <w:rPr>
+          <w:rFonts w:asciiTheme="minorHAnsi" w:hAnsiTheme="minorHAnsi" w:cstheme="minorHAnsi"/>
+          <w:sz w:val="22"/>
+          <w:szCs w:val="22"/>
+        </w:rPr>
+        <w:t xml:space="preserve"> 14</w:t>
+      </w:r>
+      <w:r>
+        <w:rPr>
+          <w:rFonts w:asciiTheme="minorHAnsi" w:hAnsiTheme="minorHAnsi" w:cstheme="minorHAnsi"/>
+          <w:sz w:val="22"/>
+          <w:szCs w:val="22"/>
+        </w:rPr>
+        <w:t xml:space="preserve"> and</w:t>
+      </w:r>
+      <w:r>
+        <w:rPr>
+          <w:rFonts w:asciiTheme="minorHAnsi" w:hAnsiTheme="minorHAnsi" w:cstheme="minorHAnsi"/>
+          <w:sz w:val="22"/>
+          <w:szCs w:val="22"/>
+        </w:rPr>
+        <w:t xml:space="preserve"> 15</w:t>
+      </w:r>
+      <w:r>
+        <w:rPr>
+          <w:rFonts w:asciiTheme="minorHAnsi" w:hAnsiTheme="minorHAnsi" w:cstheme="minorHAnsi"/>
+          <w:sz w:val="22"/>
+          <w:szCs w:val="22"/>
+        </w:rPr>
+        <w:t>,</w:t>
+      </w:r>
+      <w:r>
+        <w:rPr>
+          <w:rFonts w:asciiTheme="minorHAnsi" w:hAnsiTheme="minorHAnsi" w:cstheme="minorHAnsi"/>
+          <w:sz w:val="22"/>
+          <w:szCs w:val="22"/>
+        </w:rPr>
+        <w:t xml:space="preserve"> each showing the per-tile phase profile</w:t>
+      </w:r>
+      <w:r>
+        <w:rPr>
+          <w:rFonts w:asciiTheme="minorHAnsi" w:hAnsiTheme="minorHAnsi" w:cstheme="minorHAnsi"/>
+          <w:sz w:val="22"/>
+          <w:szCs w:val="22"/>
+        </w:rPr>
+        <w:t xml:space="preserve"> </w:t>
+      </w:r>
+      <w:r>
+        <w:rPr>
+          <w:rFonts w:asciiTheme="minorHAnsi" w:hAnsiTheme="minorHAnsi" w:cstheme="minorHAnsi"/>
+          <w:sz w:val="22"/>
+          <w:szCs w:val="22"/>
+        </w:rPr>
+        <w:t>used in that scenario</w:t>
+      </w:r>
+      <w:r>
+        <w:rPr>
+          <w:rFonts w:asciiTheme="minorHAnsi" w:hAnsiTheme="minorHAnsi" w:cstheme="minorHAnsi"/>
+          <w:sz w:val="22"/>
+          <w:szCs w:val="22"/>
+        </w:rPr>
+        <w:t xml:space="preserve"> </w:t>
+      </w:r>
+      <w:r>
+        <w:rPr>
+          <w:rFonts w:asciiTheme="minorHAnsi" w:hAnsiTheme="minorHAnsi" w:cstheme="minorHAnsi"/>
+          <w:sz w:val="22"/>
+          <w:szCs w:val="22"/>
+        </w:rPr>
+        <w:t>for each target point</w:t>
+      </w:r>
+      <w:r>
+        <w:rPr>
+          <w:rFonts w:asciiTheme="minorHAnsi" w:hAnsiTheme="minorHAnsi" w:cstheme="minorHAnsi"/>
+          <w:sz w:val="22"/>
+          <w:szCs w:val="22"/>
+        </w:rPr>
+        <w:t>.</w:t>
+      </w:r>
+      <w:r>
+        <w:rPr>
+          <w:rFonts w:asciiTheme="minorHAnsi" w:hAnsiTheme="minorHAnsi" w:cstheme="minorHAnsi"/>
+          <w:sz w:val="22"/>
+          <w:szCs w:val="22"/>
+        </w:rPr>
+        <w:t xml:space="preserve"> </w:t>
+      </w:r>
+      <w:r>
+        <w:rPr>
+          <w:rFonts w:asciiTheme="minorHAnsi" w:hAnsiTheme="minorHAnsi" w:cstheme="minorHAnsi"/>
+          <w:sz w:val="22"/>
+          <w:szCs w:val="22"/>
+        </w:rPr>
+        <w:t>We have also expanded the related discussion in Section V-E-5 to interpret these visualizations.</w:t>
+      </w:r>
+      <w:r>
+        <w:rPr>
+          <w:rFonts w:asciiTheme="minorHAnsi" w:hAnsiTheme="minorHAnsi" w:cstheme="minorHAnsi"/>
+          <w:sz w:val="22"/>
+          <w:szCs w:val="22"/>
+        </w:rPr>
+        <w:t xml:space="preserve"> </w:t>
+      </w:r>
+      <w:r>
+        <w:rPr>
+          <w:rFonts w:asciiTheme="minorHAnsi" w:hAnsiTheme="minorHAnsi" w:cstheme="minorHAnsi"/>
+          <w:sz w:val="22"/>
+          <w:szCs w:val="22"/>
+        </w:rPr>
+        <w:t>These visualizations clearly distinguish the smooth, linear variation of the gradient-based design from the more focused, nonuniform pattern</w:t>
+      </w:r>
+      <w:r>
+        <w:rPr>
+          <w:rFonts w:asciiTheme="minorHAnsi" w:hAnsiTheme="minorHAnsi" w:cstheme="minorHAnsi"/>
+          <w:sz w:val="22"/>
+          <w:szCs w:val="22"/>
+        </w:rPr>
+        <w:t>s</w:t>
+      </w:r>
+      <w:r>
+        <w:rPr>
+          <w:rFonts w:asciiTheme="minorHAnsi" w:hAnsiTheme="minorHAnsi" w:cstheme="minorHAnsi"/>
+          <w:sz w:val="22"/>
+          <w:szCs w:val="22"/>
+        </w:rPr>
+        <w:t xml:space="preserve"> produced by the distance-based method.</w:t>
       </w:r>
       <w:r>
         <w:rPr>
@@ -1162,7 +1471,18 @@
           <w:sz w:val="22"/>
           <w:szCs w:val="22"/>
         </w:rPr>
-        <w:t>Many RIS prototypes are designed to orthogonally polarized, which means the incident wave and reflected wave of the RIS are orthogonally polarized due to its design. Do you consider this issue, how to handle this issue in RT software?</w:t>
+        <w:t xml:space="preserve">Many RIS prototypes are designed to orthogonally polarized, which means the </w:t>
+      </w:r>
+      <w:r>
+        <w:rPr>
+          <w:rFonts w:asciiTheme="minorHAnsi" w:hAnsiTheme="minorHAnsi" w:cstheme="minorHAnsi"/>
+          <w:i/>
+          <w:iCs/>
+          <w:sz w:val="22"/>
+          <w:szCs w:val="22"/>
+        </w:rPr>
+        <w:lastRenderedPageBreak/>
+        <w:t>incident wave and reflected wave of the RIS are orthogonally polarized due to its design. Do you consider this issue, how to handle this issue in RT software?</w:t>
       </w:r>
     </w:p>
     <w:p>
@@ -1525,18 +1845,7 @@
           <w:sz w:val="22"/>
           <w:szCs w:val="22"/>
         </w:rPr>
-        <w:t xml:space="preserve">The reflection coefficient model for a single tile (RIS element) assumes a fixed amplitude profile. However, the reviewer notes that this may not fully account for practical considerations. While passive RIS elements inherently lack active amplification, their amplitude response can still exhibit angular dependency due to variations in incident angles. To enhance model accuracy and better reflect the directive properties of RIS, the </w:t>
-      </w:r>
-      <w:r>
-        <w:rPr>
-          <w:rFonts w:asciiTheme="minorHAnsi" w:hAnsiTheme="minorHAnsi" w:cstheme="minorHAnsi"/>
-          <w:i/>
-          <w:iCs/>
-          <w:sz w:val="22"/>
-          <w:szCs w:val="22"/>
-        </w:rPr>
-        <w:lastRenderedPageBreak/>
-        <w:t>authors are encouraged to incorporate angular-dependent attenuation effects into the reflection coefficient design. This adjustment would strengthen the alignment with real-world RIS behavior.</w:t>
+        <w:t>The reflection coefficient model for a single tile (RIS element) assumes a fixed amplitude profile. However, the reviewer notes that this may not fully account for practical considerations. While passive RIS elements inherently lack active amplification, their amplitude response can still exhibit angular dependency due to variations in incident angles. To enhance model accuracy and better reflect the directive properties of RIS, the authors are encouraged to incorporate angular-dependent attenuation effects into the reflection coefficient design. This adjustment would strengthen the alignment with real-world RIS behavior.</w:t>
       </w:r>
     </w:p>
     <w:p>
@@ -1994,6 +2303,7 @@
           <w:sz w:val="22"/>
           <w:szCs w:val="22"/>
         </w:rPr>
+        <w:lastRenderedPageBreak/>
         <w:t>Author response:</w:t>
       </w:r>
       <w:r>
@@ -2633,6 +2943,119 @@
     </w:lvl>
   </w:abstractNum>
   <w:abstractNum w:abstractNumId="1" w15:restartNumberingAfterBreak="0">
+    <w:nsid w:val="088E687C"/>
+    <w:multiLevelType w:val="hybridMultilevel"/>
+    <w:tmpl w:val="3C8E6B6E"/>
+    <w:lvl w:ilvl="0" w:tplc="0C000001">
+      <w:start w:val="1"/>
+      <w:numFmt w:val="bullet"/>
+      <w:lvlText w:val=""/>
+      <w:lvlJc w:val="left"/>
+      <w:pPr>
+        <w:ind w:left="720" w:hanging="360"/>
+      </w:pPr>
+      <w:rPr>
+        <w:rFonts w:ascii="Symbol" w:hAnsi="Symbol" w:hint="default"/>
+      </w:rPr>
+    </w:lvl>
+    <w:lvl w:ilvl="1" w:tplc="0C000003" w:tentative="1">
+      <w:start w:val="1"/>
+      <w:numFmt w:val="bullet"/>
+      <w:lvlText w:val="o"/>
+      <w:lvlJc w:val="left"/>
+      <w:pPr>
+        <w:ind w:left="1440" w:hanging="360"/>
+      </w:pPr>
+      <w:rPr>
+        <w:rFonts w:ascii="Courier New" w:hAnsi="Courier New" w:cs="Courier New" w:hint="default"/>
+      </w:rPr>
+    </w:lvl>
+    <w:lvl w:ilvl="2" w:tplc="0C000005" w:tentative="1">
+      <w:start w:val="1"/>
+      <w:numFmt w:val="bullet"/>
+      <w:lvlText w:val=""/>
+      <w:lvlJc w:val="left"/>
+      <w:pPr>
+        <w:ind w:left="2160" w:hanging="360"/>
+      </w:pPr>
+      <w:rPr>
+        <w:rFonts w:ascii="Wingdings" w:hAnsi="Wingdings" w:hint="default"/>
+      </w:rPr>
+    </w:lvl>
+    <w:lvl w:ilvl="3" w:tplc="0C000001" w:tentative="1">
+      <w:start w:val="1"/>
+      <w:numFmt w:val="bullet"/>
+      <w:lvlText w:val=""/>
+      <w:lvlJc w:val="left"/>
+      <w:pPr>
+        <w:ind w:left="2880" w:hanging="360"/>
+      </w:pPr>
+      <w:rPr>
+        <w:rFonts w:ascii="Symbol" w:hAnsi="Symbol" w:hint="default"/>
+      </w:rPr>
+    </w:lvl>
+    <w:lvl w:ilvl="4" w:tplc="0C000003" w:tentative="1">
+      <w:start w:val="1"/>
+      <w:numFmt w:val="bullet"/>
+      <w:lvlText w:val="o"/>
+      <w:lvlJc w:val="left"/>
+      <w:pPr>
+        <w:ind w:left="3600" w:hanging="360"/>
+      </w:pPr>
+      <w:rPr>
+        <w:rFonts w:ascii="Courier New" w:hAnsi="Courier New" w:cs="Courier New" w:hint="default"/>
+      </w:rPr>
+    </w:lvl>
+    <w:lvl w:ilvl="5" w:tplc="0C000005" w:tentative="1">
+      <w:start w:val="1"/>
+      <w:numFmt w:val="bullet"/>
+      <w:lvlText w:val=""/>
+      <w:lvlJc w:val="left"/>
+      <w:pPr>
+        <w:ind w:left="4320" w:hanging="360"/>
+      </w:pPr>
+      <w:rPr>
+        <w:rFonts w:ascii="Wingdings" w:hAnsi="Wingdings" w:hint="default"/>
+      </w:rPr>
+    </w:lvl>
+    <w:lvl w:ilvl="6" w:tplc="0C000001" w:tentative="1">
+      <w:start w:val="1"/>
+      <w:numFmt w:val="bullet"/>
+      <w:lvlText w:val=""/>
+      <w:lvlJc w:val="left"/>
+      <w:pPr>
+        <w:ind w:left="5040" w:hanging="360"/>
+      </w:pPr>
+      <w:rPr>
+        <w:rFonts w:ascii="Symbol" w:hAnsi="Symbol" w:hint="default"/>
+      </w:rPr>
+    </w:lvl>
+    <w:lvl w:ilvl="7" w:tplc="0C000003" w:tentative="1">
+      <w:start w:val="1"/>
+      <w:numFmt w:val="bullet"/>
+      <w:lvlText w:val="o"/>
+      <w:lvlJc w:val="left"/>
+      <w:pPr>
+        <w:ind w:left="5760" w:hanging="360"/>
+      </w:pPr>
+      <w:rPr>
+        <w:rFonts w:ascii="Courier New" w:hAnsi="Courier New" w:cs="Courier New" w:hint="default"/>
+      </w:rPr>
+    </w:lvl>
+    <w:lvl w:ilvl="8" w:tplc="0C000005" w:tentative="1">
+      <w:start w:val="1"/>
+      <w:numFmt w:val="bullet"/>
+      <w:lvlText w:val=""/>
+      <w:lvlJc w:val="left"/>
+      <w:pPr>
+        <w:ind w:left="6480" w:hanging="360"/>
+      </w:pPr>
+      <w:rPr>
+        <w:rFonts w:ascii="Wingdings" w:hAnsi="Wingdings" w:hint="default"/>
+      </w:rPr>
+    </w:lvl>
+  </w:abstractNum>
+  <w:abstractNum w:abstractNumId="2" w15:restartNumberingAfterBreak="0">
     <w:nsid w:val="20407534"/>
     <w:multiLevelType w:val="hybridMultilevel"/>
     <w:tmpl w:val="5E7E61AC"/>
@@ -2745,7 +3168,7 @@
       </w:rPr>
     </w:lvl>
   </w:abstractNum>
-  <w:abstractNum w:abstractNumId="2" w15:restartNumberingAfterBreak="0">
+  <w:abstractNum w:abstractNumId="3" w15:restartNumberingAfterBreak="0">
     <w:nsid w:val="4C300174"/>
     <w:multiLevelType w:val="hybridMultilevel"/>
     <w:tmpl w:val="EBF84776"/>
@@ -2858,7 +3281,7 @@
       </w:rPr>
     </w:lvl>
   </w:abstractNum>
-  <w:abstractNum w:abstractNumId="3" w15:restartNumberingAfterBreak="0">
+  <w:abstractNum w:abstractNumId="4" w15:restartNumberingAfterBreak="0">
     <w:nsid w:val="752A15E9"/>
     <w:multiLevelType w:val="hybridMultilevel"/>
     <w:tmpl w:val="9B08E758"/>
@@ -2975,12 +3398,15 @@
     <w:abstractNumId w:val="0"/>
   </w:num>
   <w:num w:numId="2" w16cid:durableId="1749113461">
+    <w:abstractNumId w:val="4"/>
+  </w:num>
+  <w:num w:numId="3" w16cid:durableId="344945156">
     <w:abstractNumId w:val="3"/>
   </w:num>
-  <w:num w:numId="3" w16cid:durableId="344945156">
+  <w:num w:numId="4" w16cid:durableId="1303191611">
     <w:abstractNumId w:val="2"/>
   </w:num>
-  <w:num w:numId="4" w16cid:durableId="1303191611">
+  <w:num w:numId="5" w16cid:durableId="1254314439">
     <w:abstractNumId w:val="1"/>
   </w:num>
 </w:numbering>
@@ -3390,7 +3816,6 @@
   <w:style w:type="character" w:default="1" w:styleId="DefaultParagraphFont">
     <w:name w:val="Default Paragraph Font"/>
     <w:uiPriority w:val="1"/>
-    <w:semiHidden/>
     <w:unhideWhenUsed/>
   </w:style>
   <w:style w:type="table" w:default="1" w:styleId="TableNormal">

</xml_diff>

<commit_message>
paper response to reviewers almost completed
</commit_message>
<xml_diff>
--- a/Paper-OJAP/Response-to-reviewers.docx
+++ b/Paper-OJAP/Response-to-reviewers.docx
@@ -285,18 +285,8 @@
           <w:sz w:val="24"/>
           <w:szCs w:val="24"/>
         </w:rPr>
-        <w:t xml:space="preserve">Emre Kilcioglu and Claude </w:t>
-      </w:r>
-      <w:proofErr w:type="spellStart"/>
-      <w:r>
-        <w:rPr>
-          <w:rFonts w:ascii="Calibri" w:hAnsi="Calibri" w:cs="Calibri"/>
-          <w:sz w:val="24"/>
-          <w:szCs w:val="24"/>
-        </w:rPr>
-        <w:t>Oestges</w:t>
-      </w:r>
-      <w:proofErr w:type="spellEnd"/>
+        <w:t>Emre Kilcioglu and Claude Oestges</w:t>
+      </w:r>
     </w:p>
     <w:p>
       <w:pPr>
@@ -449,29 +439,7 @@
           <w:sz w:val="24"/>
           <w:szCs w:val="24"/>
         </w:rPr>
-        <w:t xml:space="preserve"> In page 3, section 2, the authors choose the NVIDIA’s open-source Sionna ray-tracing tool, can authors add some description compared with other RT tools, like, Wireless </w:t>
-      </w:r>
-      <w:proofErr w:type="spellStart"/>
-      <w:r>
-        <w:rPr>
-          <w:rFonts w:ascii="Calibri" w:hAnsi="Calibri" w:cs="Calibri"/>
-          <w:i/>
-          <w:iCs/>
-          <w:sz w:val="24"/>
-          <w:szCs w:val="24"/>
-        </w:rPr>
-        <w:t>insite</w:t>
-      </w:r>
-      <w:proofErr w:type="spellEnd"/>
-      <w:r>
-        <w:rPr>
-          <w:rFonts w:ascii="Calibri" w:hAnsi="Calibri" w:cs="Calibri"/>
-          <w:i/>
-          <w:iCs/>
-          <w:sz w:val="24"/>
-          <w:szCs w:val="24"/>
-        </w:rPr>
-        <w:t>, to specify the advantage and efficiency of the Sionna.</w:t>
+        <w:t xml:space="preserve"> In page 3, section 2, the authors choose the NVIDIA’s open-source Sionna ray-tracing tool, can authors add some description compared with other RT tools, like, Wireless insite, to specify the advantage and efficiency of the Sionna.</w:t>
       </w:r>
     </w:p>
     <w:p>
@@ -546,29 +514,7 @@
           <w:sz w:val="24"/>
           <w:szCs w:val="24"/>
         </w:rPr>
-        <w:t xml:space="preserve">The authors utilized two methods to determine the reflection </w:t>
-      </w:r>
-      <w:proofErr w:type="spellStart"/>
-      <w:r>
-        <w:rPr>
-          <w:rFonts w:ascii="Calibri" w:hAnsi="Calibri" w:cs="Calibri"/>
-          <w:i/>
-          <w:iCs/>
-          <w:sz w:val="24"/>
-          <w:szCs w:val="24"/>
-        </w:rPr>
-        <w:t>behavior</w:t>
-      </w:r>
-      <w:proofErr w:type="spellEnd"/>
-      <w:r>
-        <w:rPr>
-          <w:rFonts w:ascii="Calibri" w:hAnsi="Calibri" w:cs="Calibri"/>
-          <w:i/>
-          <w:iCs/>
-          <w:sz w:val="24"/>
-          <w:szCs w:val="24"/>
-        </w:rPr>
-        <w:t xml:space="preserve"> of the RIS, authors are suggested to provided some figures, like simulation result, to specify the features and differences of the two methods.</w:t>
+        <w:t>The authors utilized two methods to determine the reflection behavior of the RIS, authors are suggested to provided some figures, like simulation result, to specify the features and differences of the two methods.</w:t>
       </w:r>
     </w:p>
     <w:p>
@@ -724,29 +670,7 @@
           <w:sz w:val="24"/>
           <w:szCs w:val="24"/>
         </w:rPr>
-        <w:t xml:space="preserve">In practical scenario, real RIS prototype typical have initial response for each element. Besides, the RIS typical have limited phase resolution depending on RIS bits. How to add the RIS in RT simulation scenario via Sionna, and it may be different from RIS added into conventional Wireless </w:t>
-      </w:r>
-      <w:proofErr w:type="spellStart"/>
-      <w:r>
-        <w:rPr>
-          <w:rFonts w:ascii="Calibri" w:hAnsi="Calibri" w:cs="Calibri"/>
-          <w:i/>
-          <w:iCs/>
-          <w:sz w:val="24"/>
-          <w:szCs w:val="24"/>
-        </w:rPr>
-        <w:t>insite</w:t>
-      </w:r>
-      <w:proofErr w:type="spellEnd"/>
-      <w:r>
-        <w:rPr>
-          <w:rFonts w:ascii="Calibri" w:hAnsi="Calibri" w:cs="Calibri"/>
-          <w:i/>
-          <w:iCs/>
-          <w:sz w:val="24"/>
-          <w:szCs w:val="24"/>
-        </w:rPr>
-        <w:t xml:space="preserve"> software.</w:t>
+        <w:t>In practical scenario, real RIS prototype typical have initial response for each element. Besides, the RIS typical have limited phase resolution depending on RIS bits. How to add the RIS in RT simulation scenario via Sionna, and it may be different from RIS added into conventional Wireless insite software.</w:t>
       </w:r>
     </w:p>
     <w:p>
@@ -782,69 +706,15 @@
           <w:sz w:val="24"/>
           <w:szCs w:val="24"/>
         </w:rPr>
-        <w:t>We thank the reviewer for drawing attention to practical RIS hardware constraints. In our current project, we collaborate with our antenna team, whose prototype uses continuous‐</w:t>
-      </w:r>
-      <w:proofErr w:type="spellStart"/>
-      <w:r>
-        <w:rPr>
-          <w:rFonts w:ascii="Calibri" w:hAnsi="Calibri" w:cs="Calibri"/>
-          <w:sz w:val="24"/>
-          <w:szCs w:val="24"/>
-        </w:rPr>
-        <w:t>analog</w:t>
-      </w:r>
-      <w:proofErr w:type="spellEnd"/>
-      <w:r>
-        <w:rPr>
-          <w:rFonts w:ascii="Calibri" w:hAnsi="Calibri" w:cs="Calibri"/>
-          <w:sz w:val="24"/>
-          <w:szCs w:val="24"/>
-        </w:rPr>
-        <w:t xml:space="preserve"> varactors. Therefore, we adopt a continuous-phase model in our simulations. NVIDIA Sionna’s ray-tracing module allows users to define an arbitrary two-dimensional array of complex reflection coefficients (both amplitude and phase) directly on each tile (see the Sionna RIS </w:t>
-      </w:r>
-      <w:proofErr w:type="spellStart"/>
-      <w:r>
-        <w:rPr>
-          <w:rFonts w:ascii="Calibri" w:hAnsi="Calibri" w:cs="Calibri"/>
-          <w:sz w:val="24"/>
-          <w:szCs w:val="24"/>
-        </w:rPr>
-        <w:t>modeling</w:t>
-      </w:r>
-      <w:proofErr w:type="spellEnd"/>
-      <w:r>
-        <w:rPr>
-          <w:rFonts w:ascii="Calibri" w:hAnsi="Calibri" w:cs="Calibri"/>
-          <w:sz w:val="24"/>
-          <w:szCs w:val="24"/>
-        </w:rPr>
-        <w:t xml:space="preserve"> documentations linked below). </w:t>
-      </w:r>
-      <w:r>
-        <w:rPr>
-          <w:rFonts w:ascii="Calibri" w:hAnsi="Calibri" w:cs="Calibri"/>
-          <w:sz w:val="24"/>
-          <w:szCs w:val="24"/>
-        </w:rPr>
-        <w:t xml:space="preserve">This </w:t>
-      </w:r>
-      <w:proofErr w:type="spellStart"/>
-      <w:r>
-        <w:rPr>
-          <w:rFonts w:ascii="Calibri" w:hAnsi="Calibri" w:cs="Calibri"/>
-          <w:sz w:val="24"/>
-          <w:szCs w:val="24"/>
-        </w:rPr>
-        <w:t>modeling</w:t>
-      </w:r>
-      <w:proofErr w:type="spellEnd"/>
-      <w:r>
-        <w:rPr>
-          <w:rFonts w:ascii="Calibri" w:hAnsi="Calibri" w:cs="Calibri"/>
-          <w:sz w:val="24"/>
-          <w:szCs w:val="24"/>
-        </w:rPr>
-        <w:t xml:space="preserve"> approach was already described starting from the third paragraph of Section II.</w:t>
+        <w:t xml:space="preserve">We thank the reviewer for drawing attention to practical RIS hardware constraints. In our current project, we collaborate with our antenna team, whose prototype uses continuous‐analog varactors. Therefore, we adopt a continuous-phase model in our simulations. NVIDIA Sionna’s ray-tracing module allows users to define an arbitrary two-dimensional array of complex reflection coefficients (both amplitude and phase) directly on each tile (see the Sionna RIS modeling documentations linked below). </w:t>
+      </w:r>
+      <w:r>
+        <w:rPr>
+          <w:rFonts w:ascii="Calibri" w:hAnsi="Calibri" w:cs="Calibri"/>
+          <w:sz w:val="24"/>
+          <w:szCs w:val="24"/>
+        </w:rPr>
+        <w:t>This modeling approach was already described starting from the third paragraph of Section II.</w:t>
       </w:r>
     </w:p>
     <w:p>
@@ -870,25 +740,7 @@
           <w:sz w:val="24"/>
           <w:szCs w:val="24"/>
         </w:rPr>
-        <w:t xml:space="preserve">RIS implementations can also be </w:t>
-      </w:r>
-      <w:proofErr w:type="spellStart"/>
-      <w:r>
-        <w:rPr>
-          <w:rFonts w:ascii="Calibri" w:hAnsi="Calibri" w:cs="Calibri"/>
-          <w:sz w:val="24"/>
-          <w:szCs w:val="24"/>
-        </w:rPr>
-        <w:t>modeled</w:t>
-      </w:r>
-      <w:proofErr w:type="spellEnd"/>
-      <w:r>
-        <w:rPr>
-          <w:rFonts w:ascii="Calibri" w:hAnsi="Calibri" w:cs="Calibri"/>
-          <w:sz w:val="24"/>
-          <w:szCs w:val="24"/>
-        </w:rPr>
-        <w:t xml:space="preserve"> by quantizing the continuous phase values to discrete levels based on the number of control bits (e.g., quantizing to the nearest 2π divided by 2^b for a b-bit RIS).</w:t>
+        <w:t>RIS implementations can also be modeled by quantizing the continuous phase values to discrete levels based on the number of control bits (e.g., quantizing to the nearest 2π divided by 2^b for a b-bit RIS).</w:t>
       </w:r>
       <w:r>
         <w:rPr>
@@ -930,25 +782,7 @@
           <w:sz w:val="24"/>
           <w:szCs w:val="24"/>
         </w:rPr>
-        <w:t xml:space="preserve">To better emphasize this </w:t>
-      </w:r>
-      <w:proofErr w:type="spellStart"/>
-      <w:r>
-        <w:rPr>
-          <w:rFonts w:ascii="Calibri" w:hAnsi="Calibri" w:cs="Calibri"/>
-          <w:sz w:val="24"/>
-          <w:szCs w:val="24"/>
-        </w:rPr>
-        <w:t>modeling</w:t>
-      </w:r>
-      <w:proofErr w:type="spellEnd"/>
-      <w:r>
-        <w:rPr>
-          <w:rFonts w:ascii="Calibri" w:hAnsi="Calibri" w:cs="Calibri"/>
-          <w:sz w:val="24"/>
-          <w:szCs w:val="24"/>
-        </w:rPr>
-        <w:t xml:space="preserve"> flexibility and its practical relevance, we have revised and clarified the third paragraph of Section II.</w:t>
+        <w:t>To better emphasize this modeling flexibility and its practical relevance, we have revised and clarified the third paragraph of Section II.</w:t>
       </w:r>
     </w:p>
     <w:p>
@@ -1065,29 +899,7 @@
           <w:sz w:val="24"/>
           <w:szCs w:val="24"/>
         </w:rPr>
-        <w:t xml:space="preserve">The optimized parameters are calculated based on simulated coverage map, which requires </w:t>
-      </w:r>
-      <w:proofErr w:type="spellStart"/>
-      <w:r>
-        <w:rPr>
-          <w:rFonts w:ascii="Calibri" w:hAnsi="Calibri" w:cs="Calibri"/>
-          <w:i/>
-          <w:iCs/>
-          <w:sz w:val="24"/>
-          <w:szCs w:val="24"/>
-        </w:rPr>
-        <w:t>modeling</w:t>
-      </w:r>
-      <w:proofErr w:type="spellEnd"/>
-      <w:r>
-        <w:rPr>
-          <w:rFonts w:ascii="Calibri" w:hAnsi="Calibri" w:cs="Calibri"/>
-          <w:i/>
-          <w:iCs/>
-          <w:sz w:val="24"/>
-          <w:szCs w:val="24"/>
-        </w:rPr>
-        <w:t xml:space="preserve"> for actual scenario and exhaustive simulation, which may lead to large computation cost and overhead, especially for scenarios with many scatterers. So did the method have adjustable resolution, and did it influence the algorithm accuracy?</w:t>
+        <w:t>The optimized parameters are calculated based on simulated coverage map, which requires modeling for actual scenario and exhaustive simulation, which may lead to large computation cost and overhead, especially for scenarios with many scatterers. So did the method have adjustable resolution, and did it influence the algorithm accuracy?</w:t>
       </w:r>
     </w:p>
     <w:p>
@@ -1123,7 +935,23 @@
           <w:sz w:val="24"/>
           <w:szCs w:val="24"/>
         </w:rPr>
-        <w:t>We thank the reviewer for pointing out the important trade-off between simulation resolution and computational load.</w:t>
+        <w:t xml:space="preserve">We thank the reviewer for pointing out the important trade-off between simulation resolution and </w:t>
+      </w:r>
+      <w:r>
+        <w:rPr>
+          <w:rFonts w:ascii="Calibri" w:hAnsi="Calibri" w:cs="Calibri"/>
+          <w:sz w:val="24"/>
+          <w:szCs w:val="24"/>
+        </w:rPr>
+        <w:t>computation cost</w:t>
+      </w:r>
+      <w:r>
+        <w:rPr>
+          <w:rFonts w:ascii="Calibri" w:hAnsi="Calibri" w:cs="Calibri"/>
+          <w:sz w:val="24"/>
+          <w:szCs w:val="24"/>
+        </w:rPr>
+        <w:t>.</w:t>
       </w:r>
       <w:r>
         <w:rPr>
@@ -1155,33 +983,31 @@
           <w:sz w:val="24"/>
           <w:szCs w:val="24"/>
         </w:rPr>
-        <w:t xml:space="preserve">as implemented in the </w:t>
-      </w:r>
-      <w:proofErr w:type="spellStart"/>
-      <w:r>
-        <w:rPr>
-          <w:rFonts w:ascii="Calibri" w:hAnsi="Calibri" w:cs="Calibri"/>
-          <w:sz w:val="24"/>
-          <w:szCs w:val="24"/>
-        </w:rPr>
-        <w:t>Scene.coverage_map</w:t>
-      </w:r>
-      <w:proofErr w:type="spellEnd"/>
-      <w:r>
-        <w:rPr>
-          <w:rFonts w:ascii="Calibri" w:hAnsi="Calibri" w:cs="Calibri"/>
-          <w:sz w:val="24"/>
-          <w:szCs w:val="24"/>
-        </w:rPr>
-        <w:t>() method</w:t>
-      </w:r>
-      <w:r>
-        <w:rPr>
-          <w:rFonts w:ascii="Calibri" w:hAnsi="Calibri" w:cs="Calibri"/>
-          <w:sz w:val="24"/>
-          <w:szCs w:val="24"/>
-        </w:rPr>
-        <w:t xml:space="preserve"> (see the link for the c</w:t>
+        <w:t>as implemented in the Scene.coverage_map() method</w:t>
+      </w:r>
+      <w:r>
+        <w:rPr>
+          <w:rFonts w:ascii="Calibri" w:hAnsi="Calibri" w:cs="Calibri"/>
+          <w:sz w:val="24"/>
+          <w:szCs w:val="24"/>
+        </w:rPr>
+        <w:t xml:space="preserve"> (see the link</w:t>
+      </w:r>
+      <w:r>
+        <w:rPr>
+          <w:rFonts w:ascii="Calibri" w:hAnsi="Calibri" w:cs="Calibri"/>
+          <w:sz w:val="24"/>
+          <w:szCs w:val="24"/>
+        </w:rPr>
+        <w:t xml:space="preserve"> below</w:t>
+      </w:r>
+      <w:r>
+        <w:rPr>
+          <w:rFonts w:ascii="Calibri" w:hAnsi="Calibri" w:cs="Calibri"/>
+          <w:sz w:val="24"/>
+          <w:szCs w:val="24"/>
+        </w:rPr>
+        <w:t xml:space="preserve"> for the c</w:t>
       </w:r>
       <w:r>
         <w:rPr>
@@ -1197,15 +1023,31 @@
           <w:sz w:val="24"/>
           <w:szCs w:val="24"/>
         </w:rPr>
-        <w:t xml:space="preserve"> below)</w:t>
-      </w:r>
-      <w:r>
-        <w:rPr>
-          <w:rFonts w:ascii="Calibri" w:hAnsi="Calibri" w:cs="Calibri"/>
-          <w:sz w:val="24"/>
-          <w:szCs w:val="24"/>
-        </w:rPr>
-        <w:t xml:space="preserve"> provides several adjustable parameters that control the fidelity, granularity, and runtime of the coverage map calculation. The most relevant parameters include:</w:t>
+        <w:t>)</w:t>
+      </w:r>
+      <w:r>
+        <w:rPr>
+          <w:rFonts w:ascii="Calibri" w:hAnsi="Calibri" w:cs="Calibri"/>
+          <w:sz w:val="24"/>
+          <w:szCs w:val="24"/>
+        </w:rPr>
+        <w:t xml:space="preserve"> provides several adjustable parameters that control the fidelity, granularity, and runtime of the coverage map calculation. The most relevant parameters </w:t>
+      </w:r>
+      <w:r>
+        <w:rPr>
+          <w:rFonts w:ascii="Calibri" w:hAnsi="Calibri" w:cs="Calibri"/>
+          <w:sz w:val="24"/>
+          <w:szCs w:val="24"/>
+        </w:rPr>
+        <w:t>are</w:t>
+      </w:r>
+      <w:r>
+        <w:rPr>
+          <w:rFonts w:ascii="Calibri" w:hAnsi="Calibri" w:cs="Calibri"/>
+          <w:sz w:val="24"/>
+          <w:szCs w:val="24"/>
+        </w:rPr>
+        <w:t>:</w:t>
       </w:r>
     </w:p>
     <w:p>
@@ -1222,24 +1064,13 @@
           <w:szCs w:val="24"/>
         </w:rPr>
       </w:pPr>
-      <w:proofErr w:type="spellStart"/>
-      <w:r>
-        <w:rPr>
-          <w:rFonts w:ascii="Calibri" w:hAnsi="Calibri" w:cs="Calibri"/>
-          <w:sz w:val="24"/>
-          <w:szCs w:val="24"/>
-        </w:rPr>
-        <w:lastRenderedPageBreak/>
-        <w:t>max_depth</w:t>
-      </w:r>
-      <w:proofErr w:type="spellEnd"/>
-      <w:r>
-        <w:rPr>
-          <w:rFonts w:ascii="Calibri" w:hAnsi="Calibri" w:cs="Calibri"/>
-          <w:sz w:val="24"/>
-          <w:szCs w:val="24"/>
-        </w:rPr>
-        <w:t>: the maximum number of path bounces (reflections) considered per ray</w:t>
+      <w:r>
+        <w:rPr>
+          <w:rFonts w:ascii="Calibri" w:hAnsi="Calibri" w:cs="Calibri"/>
+          <w:sz w:val="24"/>
+          <w:szCs w:val="24"/>
+        </w:rPr>
+        <w:t>max_depth: the maximum number of path bounces (reflections) considered per ray</w:t>
       </w:r>
     </w:p>
     <w:p>
@@ -1256,23 +1087,14 @@
           <w:szCs w:val="24"/>
         </w:rPr>
       </w:pPr>
-      <w:proofErr w:type="spellStart"/>
-      <w:r>
-        <w:rPr>
-          <w:rFonts w:ascii="Calibri" w:hAnsi="Calibri" w:cs="Calibri"/>
-          <w:sz w:val="24"/>
-          <w:szCs w:val="24"/>
-        </w:rPr>
-        <w:t>cm_cell_size</w:t>
-      </w:r>
-      <w:proofErr w:type="spellEnd"/>
-      <w:r>
-        <w:rPr>
-          <w:rFonts w:ascii="Calibri" w:hAnsi="Calibri" w:cs="Calibri"/>
-          <w:sz w:val="24"/>
-          <w:szCs w:val="24"/>
-        </w:rPr>
-        <w:t>: the size (in meters) of each grid cell in the coverage map</w:t>
+      <w:r>
+        <w:rPr>
+          <w:rFonts w:ascii="Calibri" w:hAnsi="Calibri" w:cs="Calibri"/>
+          <w:sz w:val="24"/>
+          <w:szCs w:val="24"/>
+        </w:rPr>
+        <w:lastRenderedPageBreak/>
+        <w:t>cm_cell_size: the size (in meters) of each grid cell in the coverage map</w:t>
       </w:r>
     </w:p>
     <w:p>
@@ -1289,23 +1111,13 @@
           <w:szCs w:val="24"/>
         </w:rPr>
       </w:pPr>
-      <w:proofErr w:type="spellStart"/>
-      <w:r>
-        <w:rPr>
-          <w:rFonts w:ascii="Calibri" w:hAnsi="Calibri" w:cs="Calibri"/>
-          <w:sz w:val="24"/>
-          <w:szCs w:val="24"/>
-        </w:rPr>
-        <w:t>num_samples</w:t>
-      </w:r>
-      <w:proofErr w:type="spellEnd"/>
-      <w:r>
-        <w:rPr>
-          <w:rFonts w:ascii="Calibri" w:hAnsi="Calibri" w:cs="Calibri"/>
-          <w:sz w:val="24"/>
-          <w:szCs w:val="24"/>
-        </w:rPr>
-        <w:t>: the total number of rays traced during simulation</w:t>
+      <w:r>
+        <w:rPr>
+          <w:rFonts w:ascii="Calibri" w:hAnsi="Calibri" w:cs="Calibri"/>
+          <w:sz w:val="24"/>
+          <w:szCs w:val="24"/>
+        </w:rPr>
+        <w:t>num_samples: the total number of rays traced during simulation</w:t>
       </w:r>
     </w:p>
     <w:p>
@@ -1355,77 +1167,15 @@
           <w:sz w:val="24"/>
           <w:szCs w:val="24"/>
         </w:rPr>
-        <w:t xml:space="preserve"> we selected: </w:t>
-      </w:r>
-      <w:proofErr w:type="spellStart"/>
-      <w:r>
-        <w:rPr>
-          <w:rFonts w:ascii="Calibri" w:hAnsi="Calibri" w:cs="Calibri"/>
-          <w:sz w:val="24"/>
-          <w:szCs w:val="24"/>
-        </w:rPr>
-        <w:t>max_depth</w:t>
-      </w:r>
-      <w:proofErr w:type="spellEnd"/>
-      <w:r>
-        <w:rPr>
-          <w:rFonts w:ascii="Calibri" w:hAnsi="Calibri" w:cs="Calibri"/>
-          <w:sz w:val="24"/>
-          <w:szCs w:val="24"/>
-        </w:rPr>
-        <w:t xml:space="preserve"> = 6, </w:t>
-      </w:r>
-      <w:proofErr w:type="spellStart"/>
-      <w:r>
-        <w:rPr>
-          <w:rFonts w:ascii="Calibri" w:hAnsi="Calibri" w:cs="Calibri"/>
-          <w:sz w:val="24"/>
-          <w:szCs w:val="24"/>
-        </w:rPr>
-        <w:t>cm_cell_size</w:t>
-      </w:r>
-      <w:proofErr w:type="spellEnd"/>
-      <w:r>
-        <w:rPr>
-          <w:rFonts w:ascii="Calibri" w:hAnsi="Calibri" w:cs="Calibri"/>
-          <w:sz w:val="24"/>
-          <w:szCs w:val="24"/>
-        </w:rPr>
-        <w:t xml:space="preserve"> = [0.4, 0.4] meters, and </w:t>
-      </w:r>
-      <w:proofErr w:type="spellStart"/>
-      <w:r>
-        <w:rPr>
-          <w:rFonts w:ascii="Calibri" w:hAnsi="Calibri" w:cs="Calibri"/>
-          <w:sz w:val="24"/>
-          <w:szCs w:val="24"/>
-        </w:rPr>
-        <w:t>num_samples</w:t>
-      </w:r>
-      <w:proofErr w:type="spellEnd"/>
-      <w:r>
-        <w:rPr>
-          <w:rFonts w:ascii="Calibri" w:hAnsi="Calibri" w:cs="Calibri"/>
-          <w:sz w:val="24"/>
-          <w:szCs w:val="24"/>
-        </w:rPr>
-        <w:t xml:space="preserve"> = 20,000,000, which we found to provide a good balance between simulation </w:t>
-      </w:r>
-      <w:r>
-        <w:rPr>
-          <w:rFonts w:ascii="Calibri" w:hAnsi="Calibri" w:cs="Calibri"/>
-          <w:sz w:val="24"/>
-          <w:szCs w:val="24"/>
-        </w:rPr>
-        <w:t>granularity</w:t>
-      </w:r>
-      <w:r>
-        <w:rPr>
-          <w:rFonts w:ascii="Calibri" w:hAnsi="Calibri" w:cs="Calibri"/>
-          <w:sz w:val="24"/>
-          <w:szCs w:val="24"/>
-        </w:rPr>
-        <w:t xml:space="preserve"> </w:t>
+        <w:t xml:space="preserve"> we selected: max_depth = 6, cm_cell_size = [0.4, 0.4] meters, and num_samples = 20,000,000, which we found to provide a good balance between simulation </w:t>
+      </w:r>
+      <w:r>
+        <w:rPr>
+          <w:rFonts w:ascii="Calibri" w:hAnsi="Calibri" w:cs="Calibri"/>
+          <w:sz w:val="24"/>
+          <w:szCs w:val="24"/>
+        </w:rPr>
+        <w:t xml:space="preserve">granularity </w:t>
       </w:r>
       <w:r>
         <w:rPr>
@@ -1534,7 +1284,7 @@
           <w:szCs w:val="24"/>
         </w:rPr>
       </w:pPr>
-      <w:hyperlink r:id="rId8" w:history="1">
+      <w:hyperlink r:id="rId8" w:anchor="coverage-maps" w:history="1">
         <w:r>
           <w:rPr>
             <w:rStyle w:val="Hyperlink"/>
@@ -1554,7 +1304,7 @@
           <w:szCs w:val="24"/>
         </w:rPr>
       </w:pPr>
-      <w:hyperlink r:id="rId9" w:history="1">
+      <w:hyperlink r:id="rId9" w:anchor="sionna.rt.Scene.coverage_map" w:history="1">
         <w:r>
           <w:rPr>
             <w:rStyle w:val="Hyperlink"/>
@@ -1625,6 +1375,98 @@
         <w:jc w:val="both"/>
         <w:rPr>
           <w:rFonts w:ascii="Calibri" w:hAnsi="Calibri" w:cs="Calibri"/>
+          <w:sz w:val="24"/>
+          <w:szCs w:val="24"/>
+        </w:rPr>
+      </w:pPr>
+      <w:r>
+        <w:rPr>
+          <w:rFonts w:ascii="Calibri" w:hAnsi="Calibri" w:cs="Calibri"/>
+          <w:b/>
+          <w:bCs/>
+          <w:sz w:val="24"/>
+          <w:szCs w:val="24"/>
+        </w:rPr>
+        <w:t>Author response:</w:t>
+      </w:r>
+      <w:r>
+        <w:rPr>
+          <w:rFonts w:ascii="Calibri" w:hAnsi="Calibri" w:cs="Calibri"/>
+          <w:sz w:val="24"/>
+          <w:szCs w:val="24"/>
+        </w:rPr>
+        <w:t xml:space="preserve"> </w:t>
+      </w:r>
+      <w:r>
+        <w:rPr>
+          <w:rFonts w:ascii="Calibri" w:hAnsi="Calibri" w:cs="Calibri"/>
+          <w:sz w:val="24"/>
+          <w:szCs w:val="24"/>
+        </w:rPr>
+        <w:t xml:space="preserve">We thank the reviewer for this valuable suggestion. To improve clarity and reproducibility, we have added Table </w:t>
+      </w:r>
+      <w:r>
+        <w:rPr>
+          <w:rFonts w:ascii="Calibri" w:hAnsi="Calibri" w:cs="Calibri"/>
+          <w:sz w:val="24"/>
+          <w:szCs w:val="24"/>
+        </w:rPr>
+        <w:t>II</w:t>
+      </w:r>
+      <w:r>
+        <w:rPr>
+          <w:rFonts w:ascii="Calibri" w:hAnsi="Calibri" w:cs="Calibri"/>
+          <w:sz w:val="24"/>
+          <w:szCs w:val="24"/>
+        </w:rPr>
+        <w:t xml:space="preserve"> in the Simulation Parameters</w:t>
+      </w:r>
+      <w:r>
+        <w:rPr>
+          <w:rFonts w:ascii="Calibri" w:hAnsi="Calibri" w:cs="Calibri"/>
+          <w:sz w:val="24"/>
+          <w:szCs w:val="24"/>
+        </w:rPr>
+        <w:t xml:space="preserve"> </w:t>
+      </w:r>
+      <w:r>
+        <w:rPr>
+          <w:rFonts w:ascii="Calibri" w:hAnsi="Calibri" w:cs="Calibri"/>
+          <w:sz w:val="24"/>
+          <w:szCs w:val="24"/>
+        </w:rPr>
+        <w:t>sub</w:t>
+      </w:r>
+      <w:r>
+        <w:rPr>
+          <w:rFonts w:ascii="Calibri" w:hAnsi="Calibri" w:cs="Calibri"/>
+          <w:sz w:val="24"/>
+          <w:szCs w:val="24"/>
+        </w:rPr>
+        <w:t xml:space="preserve">section, which summarizes all key simulation parameters used in this study, including frequency, grid resolution, path gain thresholds, and ray-tracing configuration settings. A reference to this table is now included in the </w:t>
+      </w:r>
+      <w:r>
+        <w:rPr>
+          <w:rFonts w:ascii="Calibri" w:hAnsi="Calibri" w:cs="Calibri"/>
+          <w:sz w:val="24"/>
+          <w:szCs w:val="24"/>
+        </w:rPr>
+        <w:t>sub</w:t>
+      </w:r>
+      <w:r>
+        <w:rPr>
+          <w:rFonts w:ascii="Calibri" w:hAnsi="Calibri" w:cs="Calibri"/>
+          <w:sz w:val="24"/>
+          <w:szCs w:val="24"/>
+        </w:rPr>
+        <w:t>section text to help guide readers.</w:t>
+      </w:r>
+    </w:p>
+    <w:p>
+      <w:pPr>
+        <w:jc w:val="both"/>
+        <w:rPr>
+          <w:rFonts w:ascii="Calibri" w:hAnsi="Calibri" w:cs="Calibri"/>
           <w:b/>
           <w:noProof/>
           <w:color w:val="000090"/>
@@ -1635,31 +1477,83 @@
       <w:r>
         <w:rPr>
           <w:rFonts w:ascii="Calibri" w:hAnsi="Calibri" w:cs="Calibri"/>
-          <w:b/>
-          <w:bCs/>
-          <w:sz w:val="24"/>
-          <w:szCs w:val="24"/>
-        </w:rPr>
-        <w:t>Author response:</w:t>
-      </w:r>
-      <w:r>
-        <w:rPr>
-          <w:rFonts w:ascii="Calibri" w:hAnsi="Calibri" w:cs="Calibri"/>
-          <w:sz w:val="24"/>
-          <w:szCs w:val="24"/>
-        </w:rPr>
-        <w:t xml:space="preserve"> </w:t>
-      </w:r>
-      <w:proofErr w:type="spellStart"/>
-      <w:r>
-        <w:rPr>
-          <w:rFonts w:ascii="Calibri" w:hAnsi="Calibri" w:cs="Calibri"/>
-          <w:sz w:val="24"/>
-          <w:szCs w:val="24"/>
-        </w:rPr>
-        <w:t>asdasd</w:t>
-      </w:r>
-      <w:proofErr w:type="spellEnd"/>
+          <w:sz w:val="24"/>
+          <w:szCs w:val="24"/>
+        </w:rPr>
+        <w:t>In addition, we have revised the Conclusion section to incorporate general design guidelines for RIS deployment based on the simulation results. These guidelines</w:t>
+      </w:r>
+      <w:r>
+        <w:rPr>
+          <w:rFonts w:ascii="Calibri" w:hAnsi="Calibri" w:cs="Calibri"/>
+          <w:sz w:val="24"/>
+          <w:szCs w:val="24"/>
+        </w:rPr>
+        <w:t xml:space="preserve"> are scenario-dependent</w:t>
+      </w:r>
+      <w:r>
+        <w:rPr>
+          <w:rFonts w:ascii="Calibri" w:hAnsi="Calibri" w:cs="Calibri"/>
+          <w:sz w:val="24"/>
+          <w:szCs w:val="24"/>
+        </w:rPr>
+        <w:t>,</w:t>
+      </w:r>
+      <w:r>
+        <w:rPr>
+          <w:rFonts w:ascii="Calibri" w:hAnsi="Calibri" w:cs="Calibri"/>
+          <w:sz w:val="24"/>
+          <w:szCs w:val="24"/>
+        </w:rPr>
+        <w:t xml:space="preserve"> which is specific to</w:t>
+      </w:r>
+      <w:r>
+        <w:rPr>
+          <w:rFonts w:ascii="Calibri" w:hAnsi="Calibri" w:cs="Calibri"/>
+          <w:sz w:val="24"/>
+          <w:szCs w:val="24"/>
+        </w:rPr>
+        <w:t xml:space="preserve"> the U-shaped indoor office scenario studied in this paper, summarize practical insights into the optimal selection of RIS position, size, and beamforming method. Specifically: (1) the RIS should be wall-mounted at locations with line-of-sight to both the transmitter and target points, with the final position selected to maximize the performance metric; (2) the RIS size should be increased until the performance improvement drops below a predefined </w:t>
+      </w:r>
+      <w:r>
+        <w:rPr>
+          <w:rFonts w:ascii="Calibri" w:hAnsi="Calibri" w:cs="Calibri"/>
+          <w:sz w:val="24"/>
+          <w:szCs w:val="24"/>
+        </w:rPr>
+        <w:t>performance improvement</w:t>
+      </w:r>
+      <w:r>
+        <w:rPr>
+          <w:rFonts w:ascii="Calibri" w:hAnsi="Calibri" w:cs="Calibri"/>
+          <w:sz w:val="24"/>
+          <w:szCs w:val="24"/>
+        </w:rPr>
+        <w:t xml:space="preserve"> threshold; and (3) beamforming should be chosen based on the blind-spot geometry</w:t>
+      </w:r>
+      <w:r>
+        <w:rPr>
+          <w:rFonts w:ascii="Calibri" w:hAnsi="Calibri" w:cs="Calibri"/>
+          <w:sz w:val="24"/>
+          <w:szCs w:val="24"/>
+        </w:rPr>
+        <w:t xml:space="preserve">: </w:t>
+      </w:r>
+      <w:r>
+        <w:rPr>
+          <w:rFonts w:ascii="Calibri" w:hAnsi="Calibri" w:cs="Calibri"/>
+          <w:sz w:val="24"/>
+          <w:szCs w:val="24"/>
+        </w:rPr>
+        <w:t>gradient-based phase profiles provide more distributed coverage for broad or dispersed regions, while distance-based profiles offer improved energy focusing for small and confined areas</w:t>
+      </w:r>
+      <w:r>
+        <w:rPr>
+          <w:rFonts w:ascii="Calibri" w:hAnsi="Calibri" w:cs="Calibri"/>
+          <w:sz w:val="24"/>
+          <w:szCs w:val="24"/>
+        </w:rPr>
+        <w:t>. We believe these additions significantly improve the practical relevance of the work.</w:t>
+      </w:r>
       <w:r>
         <w:rPr>
           <w:rFonts w:ascii="Calibri" w:hAnsi="Calibri" w:cs="Calibri"/>
@@ -1710,9 +1604,6 @@
         <w:jc w:val="both"/>
         <w:rPr>
           <w:rFonts w:ascii="Calibri" w:hAnsi="Calibri" w:cs="Calibri"/>
-          <w:b/>
-          <w:noProof/>
-          <w:color w:val="000090"/>
           <w:sz w:val="24"/>
           <w:szCs w:val="24"/>
         </w:rPr>
@@ -1725,6 +1616,7 @@
           <w:sz w:val="24"/>
           <w:szCs w:val="24"/>
         </w:rPr>
+        <w:lastRenderedPageBreak/>
         <w:t>Author response:</w:t>
       </w:r>
       <w:r>
@@ -1735,16 +1627,56 @@
         </w:rPr>
         <w:t xml:space="preserve"> </w:t>
       </w:r>
-      <w:proofErr w:type="spellStart"/>
-      <w:r>
-        <w:rPr>
-          <w:rFonts w:ascii="Calibri" w:hAnsi="Calibri" w:cs="Calibri"/>
-          <w:sz w:val="24"/>
-          <w:szCs w:val="24"/>
-        </w:rPr>
-        <w:t>asdasd</w:t>
-      </w:r>
-      <w:proofErr w:type="spellEnd"/>
+      <w:r>
+        <w:rPr>
+          <w:rFonts w:ascii="Calibri" w:hAnsi="Calibri" w:cs="Calibri"/>
+          <w:sz w:val="24"/>
+          <w:szCs w:val="24"/>
+        </w:rPr>
+        <w:t xml:space="preserve">We thank the reviewer for raising this point. In the version of NVIDIA Sionna used in this study (v0.19.2), RIS elements are modeled using a single complex-valued reflection coefficient (amplitude and phase) per tile, with no support for polarization transformation. The RIS model applies this coefficient directly to the incident wave’s electric field, preserving its polarization. </w:t>
+      </w:r>
+      <w:r>
+        <w:rPr>
+          <w:rFonts w:ascii="Calibri" w:hAnsi="Calibri" w:cs="Calibri"/>
+          <w:sz w:val="24"/>
+          <w:szCs w:val="24"/>
+        </w:rPr>
+        <w:t>For this reason, we assume co-polarized RIS operation throughout the simulations.</w:t>
+      </w:r>
+      <w:r>
+        <w:rPr>
+          <w:rFonts w:ascii="Calibri" w:hAnsi="Calibri" w:cs="Calibri"/>
+          <w:sz w:val="24"/>
+          <w:szCs w:val="24"/>
+        </w:rPr>
+        <w:t xml:space="preserve"> </w:t>
+      </w:r>
+      <w:r>
+        <w:rPr>
+          <w:rFonts w:ascii="Calibri" w:hAnsi="Calibri" w:cs="Calibri"/>
+          <w:sz w:val="24"/>
+          <w:szCs w:val="24"/>
+        </w:rPr>
+        <w:t>While polarization effects are not within the scope of this work, we agree that this would be a valuable direction for future studies involving polarization-aware RIS designs or dual-polarized systems.</w:t>
+      </w:r>
+    </w:p>
+    <w:p>
+      <w:pPr>
+        <w:jc w:val="both"/>
+        <w:rPr>
+          <w:rFonts w:ascii="Calibri" w:hAnsi="Calibri" w:cs="Calibri"/>
+          <w:sz w:val="24"/>
+          <w:szCs w:val="24"/>
+        </w:rPr>
+      </w:pPr>
+      <w:r>
+        <w:rPr>
+          <w:rFonts w:ascii="Calibri" w:hAnsi="Calibri" w:cs="Calibri"/>
+          <w:sz w:val="24"/>
+          <w:szCs w:val="24"/>
+        </w:rPr>
+        <w:t>To reflect this assumption, we have added a clarifying footnote in Section II where RIS modeling capabilities are described.</w:t>
+      </w:r>
       <w:r>
         <w:rPr>
           <w:rFonts w:ascii="Calibri" w:hAnsi="Calibri" w:cs="Calibri"/>
@@ -1795,6 +1727,58 @@
         <w:jc w:val="both"/>
         <w:rPr>
           <w:rFonts w:ascii="Calibri" w:hAnsi="Calibri" w:cs="Calibri"/>
+          <w:sz w:val="24"/>
+          <w:szCs w:val="24"/>
+        </w:rPr>
+      </w:pPr>
+      <w:r>
+        <w:rPr>
+          <w:rFonts w:ascii="Calibri" w:hAnsi="Calibri" w:cs="Calibri"/>
+          <w:b/>
+          <w:bCs/>
+          <w:sz w:val="24"/>
+          <w:szCs w:val="24"/>
+        </w:rPr>
+        <w:t>Author response:</w:t>
+      </w:r>
+      <w:r>
+        <w:rPr>
+          <w:rFonts w:ascii="Calibri" w:hAnsi="Calibri" w:cs="Calibri"/>
+          <w:sz w:val="24"/>
+          <w:szCs w:val="24"/>
+        </w:rPr>
+        <w:t xml:space="preserve"> </w:t>
+      </w:r>
+      <w:r>
+        <w:rPr>
+          <w:rFonts w:ascii="Calibri" w:hAnsi="Calibri" w:cs="Calibri"/>
+          <w:sz w:val="24"/>
+          <w:szCs w:val="24"/>
+        </w:rPr>
+        <w:t>We thank the reviewer for this insightful comment. In our study, the vertical mounting height of the RIS is fixed at 1.5 meters, which matches the heights of both the transmitter and the target points. This allows a consistent comparison of path gains on a common horizontal plane</w:t>
+      </w:r>
+      <w:r>
+        <w:rPr>
+          <w:rFonts w:ascii="Calibri" w:hAnsi="Calibri" w:cs="Calibri"/>
+          <w:sz w:val="24"/>
+          <w:szCs w:val="24"/>
+        </w:rPr>
+        <w:t xml:space="preserve">. </w:t>
+      </w:r>
+      <w:r>
+        <w:rPr>
+          <w:rFonts w:ascii="Calibri" w:hAnsi="Calibri" w:cs="Calibri"/>
+          <w:sz w:val="24"/>
+          <w:szCs w:val="24"/>
+        </w:rPr>
+        <w:t>We clarify that the term "RIS height" used throughout the manuscript refers to the vertical aperture size of the RIS (i.e., its physical extent along the z-axis), whereas the mounting height denotes the z-coordinate of the RIS center in space.</w:t>
+      </w:r>
+    </w:p>
+    <w:p>
+      <w:pPr>
+        <w:jc w:val="both"/>
+        <w:rPr>
+          <w:rFonts w:ascii="Calibri" w:hAnsi="Calibri" w:cs="Calibri"/>
           <w:b/>
           <w:noProof/>
           <w:color w:val="000090"/>
@@ -1805,31 +1789,43 @@
       <w:r>
         <w:rPr>
           <w:rFonts w:ascii="Calibri" w:hAnsi="Calibri" w:cs="Calibri"/>
-          <w:b/>
-          <w:bCs/>
-          <w:sz w:val="24"/>
-          <w:szCs w:val="24"/>
-        </w:rPr>
-        <w:t>Author response:</w:t>
-      </w:r>
-      <w:r>
-        <w:rPr>
-          <w:rFonts w:ascii="Calibri" w:hAnsi="Calibri" w:cs="Calibri"/>
-          <w:sz w:val="24"/>
-          <w:szCs w:val="24"/>
-        </w:rPr>
-        <w:t xml:space="preserve"> </w:t>
-      </w:r>
-      <w:proofErr w:type="spellStart"/>
-      <w:r>
-        <w:rPr>
-          <w:rFonts w:ascii="Calibri" w:hAnsi="Calibri" w:cs="Calibri"/>
-          <w:sz w:val="24"/>
-          <w:szCs w:val="24"/>
-        </w:rPr>
-        <w:t>asdasd</w:t>
-      </w:r>
-      <w:proofErr w:type="spellEnd"/>
+          <w:sz w:val="24"/>
+          <w:szCs w:val="24"/>
+        </w:rPr>
+        <w:t xml:space="preserve">Although a fixed mounting height is used in this paper, our approach is not limited to this setup. Any change in transmitter, RIS, or receiver elevation leads to a different coverage map computed by the ray-tracing tool. The proposed RIS optimization algorithm can then be applied to that new map without modification. Therefore, our framework generalizes naturally to other mounting height configurations and is not restricted to the specific elevation used in this study. We have </w:t>
+      </w:r>
+      <w:r>
+        <w:rPr>
+          <w:rFonts w:ascii="Calibri" w:hAnsi="Calibri" w:cs="Calibri"/>
+          <w:sz w:val="24"/>
+          <w:szCs w:val="24"/>
+        </w:rPr>
+        <w:t>added a new paragraph in</w:t>
+      </w:r>
+      <w:r>
+        <w:rPr>
+          <w:rFonts w:ascii="Calibri" w:hAnsi="Calibri" w:cs="Calibri"/>
+          <w:sz w:val="24"/>
+          <w:szCs w:val="24"/>
+        </w:rPr>
+        <w:t xml:space="preserve"> the Simulation Parameters </w:t>
+      </w:r>
+      <w:r>
+        <w:rPr>
+          <w:rFonts w:ascii="Calibri" w:hAnsi="Calibri" w:cs="Calibri"/>
+          <w:sz w:val="24"/>
+          <w:szCs w:val="24"/>
+        </w:rPr>
+        <w:t>sub</w:t>
+      </w:r>
+      <w:r>
+        <w:rPr>
+          <w:rFonts w:ascii="Calibri" w:hAnsi="Calibri" w:cs="Calibri"/>
+          <w:sz w:val="24"/>
+          <w:szCs w:val="24"/>
+        </w:rPr>
+        <w:t>section to clearly distinguish between aperture size and mounting height and to explain how the ray-tracing model supports alternative height settings.</w:t>
+      </w:r>
       <w:r>
         <w:rPr>
           <w:rFonts w:ascii="Calibri" w:hAnsi="Calibri" w:cs="Calibri"/>
@@ -1905,16 +1901,14 @@
         </w:rPr>
         <w:t xml:space="preserve"> </w:t>
       </w:r>
-      <w:proofErr w:type="spellStart"/>
-      <w:r>
-        <w:rPr>
-          <w:rFonts w:ascii="Calibri" w:hAnsi="Calibri" w:cs="Calibri"/>
-          <w:sz w:val="24"/>
-          <w:szCs w:val="24"/>
-        </w:rPr>
-        <w:t>asdasd</w:t>
-      </w:r>
-      <w:proofErr w:type="spellEnd"/>
+      <w:r>
+        <w:rPr>
+          <w:rFonts w:ascii="Calibri" w:hAnsi="Calibri" w:cs="Calibri"/>
+          <w:sz w:val="24"/>
+          <w:szCs w:val="24"/>
+        </w:rPr>
+        <w:t>We thank the reviewer for this suggestion. In response to this and Comment 5, we have revised the Conclusion section to include scenario-specific design guidelines derived from our simulation results. These take-home messages summarize practical recommendations for selecting the RIS mounting position, aperture size, and beamforming strategy based on coverage needs.</w:t>
+      </w:r>
       <w:r>
         <w:rPr>
           <w:rFonts w:ascii="Calibri" w:hAnsi="Calibri" w:cs="Calibri"/>
@@ -1982,8 +1976,18 @@
           <w:sz w:val="24"/>
           <w:szCs w:val="24"/>
         </w:rPr>
+        <w:t xml:space="preserve">This paper proposes a ray-tracing framework for optimizing RIS deployment in indoor environments, focusing on joint design of position, size, and target points. While the topic is </w:t>
+      </w:r>
+      <w:r>
+        <w:rPr>
+          <w:rFonts w:ascii="Calibri" w:hAnsi="Calibri" w:cs="Calibri"/>
+          <w:i/>
+          <w:iCs/>
+          <w:sz w:val="24"/>
+          <w:szCs w:val="24"/>
+        </w:rPr>
         <w:lastRenderedPageBreak/>
-        <w:t>This paper proposes a ray-tracing framework for optimizing RIS deployment in indoor environments, focusing on joint design of position, size, and target points. While the topic is timely and the problem formulation has merit, the reviewer finds the current presentation and technical execution to require further refinement. Key concerns include insufficient motivation for methodological choices, limited validation of assumptions, and ambiguities in interpreting critical figures.</w:t>
+        <w:t>timely and the problem formulation has merit, the reviewer finds the current presentation and technical execution to require further refinement. Key concerns include insufficient motivation for methodological choices, limited validation of assumptions, and ambiguities in interpreting critical figures.</w:t>
       </w:r>
       <w:r>
         <w:rPr>
@@ -2017,32 +2021,44 @@
         <w:rPr>
           <w:rFonts w:ascii="Calibri" w:hAnsi="Calibri" w:cs="Calibri"/>
           <w:b/>
+          <w:bCs/>
+          <w:sz w:val="24"/>
+          <w:szCs w:val="24"/>
+        </w:rPr>
+        <w:t>Reviewer 2 - Comment 1:</w:t>
+      </w:r>
+      <w:r>
+        <w:rPr>
+          <w:rFonts w:ascii="Calibri" w:hAnsi="Calibri" w:cs="Calibri"/>
+          <w:color w:val="008000"/>
+          <w:sz w:val="24"/>
+          <w:szCs w:val="24"/>
+        </w:rPr>
+        <w:t xml:space="preserve"> </w:t>
+      </w:r>
+      <w:r>
+        <w:rPr>
+          <w:rFonts w:ascii="Calibri" w:hAnsi="Calibri" w:cs="Calibri"/>
+          <w:i/>
+          <w:iCs/>
+          <w:sz w:val="24"/>
+          <w:szCs w:val="24"/>
+        </w:rPr>
+        <w:t>**[Page 4, Eq (1)]**</w:t>
+      </w:r>
+    </w:p>
+    <w:p>
+      <w:pPr>
+        <w:jc w:val="both"/>
+        <w:rPr>
+          <w:rFonts w:ascii="Calibri" w:hAnsi="Calibri" w:cs="Calibri"/>
+          <w:b/>
           <w:noProof/>
           <w:color w:val="000090"/>
           <w:sz w:val="24"/>
           <w:szCs w:val="24"/>
         </w:rPr>
-        <w:t>--</w:t>
-      </w:r>
-      <w:r>
-        <w:rPr>
-          <w:rFonts w:ascii="Calibri" w:hAnsi="Calibri" w:cs="Calibri"/>
-          <w:b/>
-          <w:bCs/>
-          <w:sz w:val="24"/>
-          <w:szCs w:val="24"/>
-        </w:rPr>
-        <w:t>Reviewer 2 - Comment 1:</w:t>
-      </w:r>
-      <w:r>
-        <w:rPr>
-          <w:rFonts w:ascii="Calibri" w:hAnsi="Calibri" w:cs="Calibri"/>
-          <w:color w:val="008000"/>
-          <w:sz w:val="24"/>
-          <w:szCs w:val="24"/>
-        </w:rPr>
-        <w:t xml:space="preserve"> </w:t>
-      </w:r>
+      </w:pPr>
       <w:r>
         <w:rPr>
           <w:rFonts w:ascii="Calibri" w:hAnsi="Calibri" w:cs="Calibri"/>
@@ -2051,22 +2067,156 @@
           <w:sz w:val="24"/>
           <w:szCs w:val="24"/>
         </w:rPr>
-        <w:t>**[Page 4, Eq (1)]**</w:t>
-      </w:r>
-    </w:p>
-    <w:p>
-      <w:pPr>
-        <w:jc w:val="both"/>
-        <w:rPr>
-          <w:rFonts w:ascii="Calibri" w:hAnsi="Calibri" w:cs="Calibri"/>
-          <w:b/>
-          <w:noProof/>
-          <w:color w:val="000090"/>
-          <w:sz w:val="24"/>
-          <w:szCs w:val="24"/>
-        </w:rPr>
-      </w:pPr>
-      <w:r>
+        <w:t>The reflection coefficient model for a single tile (RIS element) assumes a fixed amplitude profile. However, the reviewer notes that this may not fully account for practical considerations. While passive RIS elements inherently lack active amplification, their amplitude response can still exhibit angular dependency due to variations in incident angles. To enhance model accuracy and better reflect the directive properties of RIS, the authors are encouraged to incorporate angular-dependent attenuation effects into the reflection coefficient design. This adjustment would strengthen the alignment with real-world RIS behavior.</w:t>
+      </w:r>
+    </w:p>
+    <w:p>
+      <w:pPr>
+        <w:jc w:val="both"/>
+        <w:rPr>
+          <w:rFonts w:ascii="Calibri" w:hAnsi="Calibri" w:cs="Calibri"/>
+          <w:sz w:val="24"/>
+          <w:szCs w:val="24"/>
+        </w:rPr>
+      </w:pPr>
+      <w:r>
+        <w:rPr>
+          <w:rFonts w:ascii="Calibri" w:hAnsi="Calibri" w:cs="Calibri"/>
+          <w:b/>
+          <w:bCs/>
+          <w:sz w:val="24"/>
+          <w:szCs w:val="24"/>
+        </w:rPr>
+        <w:t>Author response:</w:t>
+      </w:r>
+      <w:r>
+        <w:rPr>
+          <w:rFonts w:ascii="Calibri" w:hAnsi="Calibri" w:cs="Calibri"/>
+          <w:sz w:val="24"/>
+          <w:szCs w:val="24"/>
+        </w:rPr>
+        <w:t xml:space="preserve"> </w:t>
+      </w:r>
+      <w:r>
+        <w:rPr>
+          <w:rFonts w:ascii="Calibri" w:hAnsi="Calibri" w:cs="Calibri"/>
+          <w:sz w:val="24"/>
+          <w:szCs w:val="24"/>
+        </w:rPr>
+        <w:t>We thank the reviewer for raising this point. In this work, we assume a unit (i.e., fixed) amplitude profile across the RIS to isolate and analyze the effect of phase profiles on system performance. This simplification is widely used in the RIS literature, particularly in ray-tracing</w:t>
+      </w:r>
+      <w:r>
+        <w:rPr>
+          <w:rFonts w:ascii="Calibri" w:hAnsi="Calibri" w:cs="Calibri"/>
+          <w:sz w:val="24"/>
+          <w:szCs w:val="24"/>
+        </w:rPr>
+        <w:t xml:space="preserve"> </w:t>
+      </w:r>
+      <w:r>
+        <w:rPr>
+          <w:rFonts w:ascii="Calibri" w:hAnsi="Calibri" w:cs="Calibri"/>
+          <w:sz w:val="24"/>
+          <w:szCs w:val="24"/>
+        </w:rPr>
+        <w:t>based and optimization-focused studies, as small amplitude variations (typically ranging from 0.8 to 1.0 in passive RIS designs) are often negligible compared to the impact of phase control.</w:t>
+      </w:r>
+    </w:p>
+    <w:p>
+      <w:pPr>
+        <w:jc w:val="both"/>
+        <w:rPr>
+          <w:rFonts w:ascii="Calibri" w:hAnsi="Calibri" w:cs="Calibri"/>
+          <w:sz w:val="24"/>
+          <w:szCs w:val="24"/>
+        </w:rPr>
+      </w:pPr>
+      <w:r>
+        <w:rPr>
+          <w:rFonts w:ascii="Calibri" w:hAnsi="Calibri" w:cs="Calibri"/>
+          <w:sz w:val="24"/>
+          <w:szCs w:val="24"/>
+        </w:rPr>
+        <w:t>As noted in [1], “</w:t>
+      </w:r>
+      <w:r>
+        <w:rPr>
+          <w:rFonts w:ascii="Calibri" w:hAnsi="Calibri" w:cs="Calibri"/>
+          <w:sz w:val="24"/>
+          <w:szCs w:val="24"/>
+        </w:rPr>
+        <w:t>I</w:t>
+      </w:r>
+      <w:r>
+        <w:rPr>
+          <w:rFonts w:ascii="Calibri" w:hAnsi="Calibri" w:cs="Calibri"/>
+          <w:sz w:val="24"/>
+          <w:szCs w:val="24"/>
+        </w:rPr>
+        <w:t>n vast majority of RIS-assisted systems discussed in the literature, the adopted classical phase-shift</w:t>
+      </w:r>
+      <w:r>
+        <w:rPr>
+          <w:rFonts w:ascii="Calibri" w:hAnsi="Calibri" w:cs="Calibri"/>
+          <w:sz w:val="24"/>
+          <w:szCs w:val="24"/>
+        </w:rPr>
+        <w:t xml:space="preserve"> </w:t>
+      </w:r>
+      <w:r>
+        <w:rPr>
+          <w:rFonts w:ascii="Calibri" w:hAnsi="Calibri" w:cs="Calibri"/>
+          <w:sz w:val="24"/>
+          <w:szCs w:val="24"/>
+        </w:rPr>
+        <w:t>based beamforming design fixes the reflection amplitude to unity… and adjusts only the phase shift associated with each RIS element.” This reflects the fact that amplitude variations in practical passive RIS implementations are typically small (e.g., between 0.8 and 1.0), and their effect on system-level performance is often negligible compared to that of phase alignment.</w:t>
+      </w:r>
+      <w:r>
+        <w:rPr>
+          <w:rFonts w:ascii="Calibri" w:hAnsi="Calibri" w:cs="Calibri"/>
+          <w:sz w:val="24"/>
+          <w:szCs w:val="24"/>
+        </w:rPr>
+        <w:t xml:space="preserve"> </w:t>
+      </w:r>
+      <w:r>
+        <w:rPr>
+          <w:rFonts w:ascii="Calibri" w:hAnsi="Calibri" w:cs="Calibri"/>
+          <w:sz w:val="24"/>
+          <w:szCs w:val="24"/>
+        </w:rPr>
+        <w:t>We agree that incorporating angular-dependent amplitude effects would improve physical realism and could be explored in future work involving hardware-calibrated RIS models.</w:t>
+      </w:r>
+    </w:p>
+    <w:p>
+      <w:pPr>
+        <w:jc w:val="both"/>
+        <w:rPr>
+          <w:rFonts w:ascii="Calibri" w:hAnsi="Calibri" w:cs="Calibri"/>
+          <w:sz w:val="24"/>
+          <w:szCs w:val="24"/>
+        </w:rPr>
+      </w:pPr>
+      <w:r>
+        <w:rPr>
+          <w:rFonts w:ascii="Calibri" w:hAnsi="Calibri" w:cs="Calibri"/>
+          <w:sz w:val="24"/>
+          <w:szCs w:val="24"/>
+        </w:rPr>
+        <w:t xml:space="preserve">[1] </w:t>
+      </w:r>
+      <w:r>
+        <w:rPr>
+          <w:rFonts w:ascii="Calibri" w:hAnsi="Calibri" w:cs="Calibri"/>
+          <w:sz w:val="24"/>
+          <w:szCs w:val="24"/>
+        </w:rPr>
+        <w:t>A. Khaleel and E. Basar, "Phase Shift-Free Passive Beamforming for Reconfigurable Intelligent Surfaces," IEEE Trans. on Commun., vol. 70, no. 10, pp. 6966-6976, Oct. 2022.</w:t>
+      </w:r>
+    </w:p>
+    <w:p>
+      <w:pPr>
+        <w:jc w:val="both"/>
         <w:rPr>
           <w:rFonts w:ascii="Calibri" w:hAnsi="Calibri" w:cs="Calibri"/>
           <w:i/>
@@ -2074,70 +2224,7 @@
           <w:sz w:val="24"/>
           <w:szCs w:val="24"/>
         </w:rPr>
-        <w:t xml:space="preserve">The reflection coefficient model for a single tile (RIS element) assumes a fixed amplitude profile. However, the reviewer notes that this may not fully account for practical considerations. While passive RIS elements inherently lack active amplification, their amplitude response can still exhibit angular dependency due to variations in incident angles. To enhance model accuracy and better reflect the directive properties of RIS, the authors are encouraged to incorporate angular-dependent attenuation effects into the reflection coefficient design. This adjustment would strengthen the alignment with real-world RIS </w:t>
-      </w:r>
-      <w:proofErr w:type="spellStart"/>
-      <w:r>
-        <w:rPr>
-          <w:rFonts w:ascii="Calibri" w:hAnsi="Calibri" w:cs="Calibri"/>
-          <w:i/>
-          <w:iCs/>
-          <w:sz w:val="24"/>
-          <w:szCs w:val="24"/>
-        </w:rPr>
-        <w:t>behavior</w:t>
-      </w:r>
-      <w:proofErr w:type="spellEnd"/>
-      <w:r>
-        <w:rPr>
-          <w:rFonts w:ascii="Calibri" w:hAnsi="Calibri" w:cs="Calibri"/>
-          <w:i/>
-          <w:iCs/>
-          <w:sz w:val="24"/>
-          <w:szCs w:val="24"/>
-        </w:rPr>
-        <w:t>.</w:t>
-      </w:r>
-    </w:p>
-    <w:p>
-      <w:pPr>
-        <w:jc w:val="both"/>
-        <w:rPr>
-          <w:rFonts w:ascii="Calibri" w:hAnsi="Calibri" w:cs="Calibri"/>
-          <w:i/>
-          <w:iCs/>
-          <w:sz w:val="24"/>
-          <w:szCs w:val="24"/>
-        </w:rPr>
-      </w:pPr>
-      <w:r>
-        <w:rPr>
-          <w:rFonts w:ascii="Calibri" w:hAnsi="Calibri" w:cs="Calibri"/>
-          <w:b/>
-          <w:bCs/>
-          <w:sz w:val="24"/>
-          <w:szCs w:val="24"/>
-        </w:rPr>
-        <w:t>Author response:</w:t>
-      </w:r>
-      <w:r>
-        <w:rPr>
-          <w:rFonts w:ascii="Calibri" w:hAnsi="Calibri" w:cs="Calibri"/>
-          <w:sz w:val="24"/>
-          <w:szCs w:val="24"/>
-        </w:rPr>
-        <w:t xml:space="preserve"> </w:t>
-      </w:r>
-      <w:proofErr w:type="spellStart"/>
-      <w:r>
-        <w:rPr>
-          <w:rFonts w:ascii="Calibri" w:hAnsi="Calibri" w:cs="Calibri"/>
-          <w:sz w:val="24"/>
-          <w:szCs w:val="24"/>
-        </w:rPr>
-        <w:t>asdasd</w:t>
-      </w:r>
-      <w:proofErr w:type="spellEnd"/>
+      </w:pPr>
       <w:r>
         <w:rPr>
           <w:rFonts w:ascii="Calibri" w:hAnsi="Calibri" w:cs="Calibri"/>
@@ -2235,16 +2322,23 @@
         </w:rPr>
         <w:t xml:space="preserve"> </w:t>
       </w:r>
-      <w:proofErr w:type="spellStart"/>
-      <w:r>
-        <w:rPr>
-          <w:rFonts w:ascii="Calibri" w:hAnsi="Calibri" w:cs="Calibri"/>
-          <w:sz w:val="24"/>
-          <w:szCs w:val="24"/>
-        </w:rPr>
-        <w:t>asdasd</w:t>
-      </w:r>
-      <w:proofErr w:type="spellEnd"/>
+      <w:r>
+        <w:rPr>
+          <w:rFonts w:ascii="Calibri" w:hAnsi="Calibri" w:cs="Calibri"/>
+          <w:sz w:val="24"/>
+          <w:szCs w:val="24"/>
+        </w:rPr>
+        <w:t xml:space="preserve">We thank the reviewer for this constructive suggestion. To improve clarity and completeness, we have revised the end of Section III-A to explicitly describe how the </w:t>
+      </w:r>
+      <w:r>
+        <w:rPr>
+          <w:rFonts w:ascii="Calibri" w:hAnsi="Calibri" w:cs="Calibri"/>
+          <w:sz w:val="24"/>
+          <w:szCs w:val="24"/>
+        </w:rPr>
+        <w:lastRenderedPageBreak/>
+        <w:t>phase gradient is applied across the RIS. Specifically, we now explain that the phase is initialized at the first tile and then incremented linearly across the grid based on the gradient direction and RIS grid spacing. We also include the mathematical expression for computing each tile’s phase shift from the gradient. This replaces the earlier brief description and clarifies the physical and mathematical link between the phase gradient and the final phase profile used for beam steering.</w:t>
+      </w:r>
       <w:r>
         <w:rPr>
           <w:rFonts w:ascii="Calibri" w:hAnsi="Calibri" w:cs="Calibri"/>
@@ -2318,8 +2412,6 @@
         <w:jc w:val="both"/>
         <w:rPr>
           <w:rFonts w:ascii="Calibri" w:hAnsi="Calibri" w:cs="Calibri"/>
-          <w:i/>
-          <w:iCs/>
           <w:sz w:val="24"/>
           <w:szCs w:val="24"/>
         </w:rPr>
@@ -2342,16 +2434,239 @@
         </w:rPr>
         <w:t xml:space="preserve"> </w:t>
       </w:r>
-      <w:proofErr w:type="spellStart"/>
-      <w:r>
-        <w:rPr>
-          <w:rFonts w:ascii="Calibri" w:hAnsi="Calibri" w:cs="Calibri"/>
-          <w:sz w:val="24"/>
-          <w:szCs w:val="24"/>
-        </w:rPr>
-        <w:t>asdasd</w:t>
-      </w:r>
-      <w:proofErr w:type="spellEnd"/>
+      <w:r>
+        <w:rPr>
+          <w:rFonts w:ascii="Calibri" w:hAnsi="Calibri" w:cs="Calibri"/>
+          <w:sz w:val="24"/>
+          <w:szCs w:val="24"/>
+        </w:rPr>
+        <w:t>We thank the reviewer for this observation. The distance-based phase profile method we use assigns phase shifts based on the sum of the TX</w:t>
+      </w:r>
+      <w:r>
+        <w:rPr>
+          <w:rFonts w:ascii="Calibri" w:hAnsi="Calibri" w:cs="Calibri"/>
+          <w:sz w:val="24"/>
+          <w:szCs w:val="24"/>
+        </w:rPr>
+        <w:t>-</w:t>
+      </w:r>
+      <w:r>
+        <w:rPr>
+          <w:rFonts w:ascii="Calibri" w:hAnsi="Calibri" w:cs="Calibri"/>
+          <w:sz w:val="24"/>
+          <w:szCs w:val="24"/>
+        </w:rPr>
+        <w:t>RIS and RIS</w:t>
+      </w:r>
+      <w:r>
+        <w:rPr>
+          <w:rFonts w:ascii="Calibri" w:hAnsi="Calibri" w:cs="Calibri"/>
+          <w:sz w:val="24"/>
+          <w:szCs w:val="24"/>
+        </w:rPr>
+        <w:t>-</w:t>
+      </w:r>
+      <w:r>
+        <w:rPr>
+          <w:rFonts w:ascii="Calibri" w:hAnsi="Calibri" w:cs="Calibri"/>
+          <w:sz w:val="24"/>
+          <w:szCs w:val="24"/>
+        </w:rPr>
+        <w:t>target distances, with the goal of aligning reflected wavefronts at the target point. While this formulation may appear to assume strict path length equality, in practice, the phase assignment is modulo-</w:t>
+      </w:r>
+      <w:r>
+        <w:rPr>
+          <w:rFonts w:ascii="Calibri" w:hAnsi="Calibri" w:cs="Calibri"/>
+          <w:sz w:val="24"/>
+          <w:szCs w:val="24"/>
+        </w:rPr>
+        <w:t>2</w:t>
+      </w:r>
+      <w:r>
+        <w:rPr>
+          <w:rFonts w:ascii="Calibri" w:hAnsi="Calibri" w:cs="Calibri"/>
+          <w:sz w:val="24"/>
+          <w:szCs w:val="24"/>
+        </w:rPr>
+        <w:t xml:space="preserve">π, which inherently captures the periodic nature of constructive interference. Therefore, </w:t>
+      </w:r>
+      <w:r>
+        <w:rPr>
+          <w:rFonts w:ascii="Calibri" w:hAnsi="Calibri" w:cs="Calibri"/>
+          <w:sz w:val="24"/>
+          <w:szCs w:val="24"/>
+        </w:rPr>
+        <w:t xml:space="preserve">we agree that </w:t>
+      </w:r>
+      <w:r>
+        <w:rPr>
+          <w:rFonts w:ascii="Calibri" w:hAnsi="Calibri" w:cs="Calibri"/>
+          <w:sz w:val="24"/>
+          <w:szCs w:val="24"/>
+        </w:rPr>
+        <w:t>unequal path lengths that differ by integer multiples of the wavelength still produce constructive addition.</w:t>
+      </w:r>
+    </w:p>
+    <w:p>
+      <w:pPr>
+        <w:rPr>
+          <w:rFonts w:ascii="Calibri" w:hAnsi="Calibri" w:cs="Calibri"/>
+          <w:sz w:val="24"/>
+          <w:szCs w:val="24"/>
+        </w:rPr>
+      </w:pPr>
+      <w:r>
+        <w:rPr>
+          <w:rFonts w:ascii="Calibri" w:hAnsi="Calibri" w:cs="Calibri"/>
+          <w:sz w:val="24"/>
+          <w:szCs w:val="24"/>
+        </w:rPr>
+        <w:t>Regarding environmental interaction</w:t>
+      </w:r>
+      <w:r>
+        <w:rPr>
+          <w:rFonts w:ascii="Calibri" w:hAnsi="Calibri" w:cs="Calibri"/>
+          <w:sz w:val="24"/>
+          <w:szCs w:val="24"/>
+        </w:rPr>
+        <w:t>s,</w:t>
+      </w:r>
+      <w:r>
+        <w:rPr>
+          <w:rFonts w:ascii="Calibri" w:hAnsi="Calibri" w:cs="Calibri"/>
+          <w:sz w:val="24"/>
+          <w:szCs w:val="24"/>
+        </w:rPr>
+        <w:t xml:space="preserve"> </w:t>
+      </w:r>
+      <w:r>
+        <w:rPr>
+          <w:rFonts w:ascii="Calibri" w:hAnsi="Calibri" w:cs="Calibri"/>
+          <w:sz w:val="24"/>
+          <w:szCs w:val="24"/>
+        </w:rPr>
+        <w:t>Sionna RT</w:t>
+      </w:r>
+      <w:r>
+        <w:rPr>
+          <w:rFonts w:ascii="Calibri" w:hAnsi="Calibri" w:cs="Calibri"/>
+          <w:sz w:val="24"/>
+          <w:szCs w:val="24"/>
+        </w:rPr>
+        <w:t xml:space="preserve"> inherently models all multipath and higher‐order reflections by summing the complex contributions of each traced ray, so environmental interactions are automatically captured by the </w:t>
+      </w:r>
+      <w:r>
+        <w:rPr>
+          <w:rFonts w:ascii="Calibri" w:hAnsi="Calibri" w:cs="Calibri"/>
+          <w:sz w:val="24"/>
+          <w:szCs w:val="24"/>
+        </w:rPr>
+        <w:t>ray-tracing</w:t>
+      </w:r>
+      <w:r>
+        <w:rPr>
+          <w:rFonts w:ascii="Calibri" w:hAnsi="Calibri" w:cs="Calibri"/>
+          <w:sz w:val="24"/>
+          <w:szCs w:val="24"/>
+        </w:rPr>
+        <w:t xml:space="preserve"> </w:t>
+      </w:r>
+      <w:r>
+        <w:rPr>
+          <w:rFonts w:ascii="Calibri" w:hAnsi="Calibri" w:cs="Calibri"/>
+          <w:sz w:val="24"/>
+          <w:szCs w:val="24"/>
+        </w:rPr>
+        <w:t>tool</w:t>
+      </w:r>
+      <w:r>
+        <w:rPr>
+          <w:rFonts w:ascii="Calibri" w:hAnsi="Calibri" w:cs="Calibri"/>
+          <w:sz w:val="24"/>
+          <w:szCs w:val="24"/>
+        </w:rPr>
+        <w:t xml:space="preserve"> during the simulation. Thus, our </w:t>
+      </w:r>
+      <w:r>
+        <w:rPr>
+          <w:rFonts w:ascii="Calibri" w:hAnsi="Calibri" w:cs="Calibri"/>
+          <w:sz w:val="24"/>
+          <w:szCs w:val="24"/>
+        </w:rPr>
+        <w:t>RIS optimization</w:t>
+      </w:r>
+      <w:r>
+        <w:rPr>
+          <w:rFonts w:ascii="Calibri" w:hAnsi="Calibri" w:cs="Calibri"/>
+          <w:sz w:val="24"/>
+          <w:szCs w:val="24"/>
+        </w:rPr>
+        <w:t xml:space="preserve"> </w:t>
+      </w:r>
+      <w:r>
+        <w:rPr>
+          <w:rFonts w:ascii="Calibri" w:hAnsi="Calibri" w:cs="Calibri"/>
+          <w:sz w:val="24"/>
+          <w:szCs w:val="24"/>
+        </w:rPr>
+        <w:t>framework</w:t>
+      </w:r>
+      <w:r>
+        <w:rPr>
+          <w:rFonts w:ascii="Calibri" w:hAnsi="Calibri" w:cs="Calibri"/>
+          <w:sz w:val="24"/>
+          <w:szCs w:val="24"/>
+        </w:rPr>
+        <w:t xml:space="preserve"> focuses on configuring the RIS for the dominant propagation path</w:t>
+      </w:r>
+      <w:r>
+        <w:rPr>
+          <w:rFonts w:ascii="Calibri" w:hAnsi="Calibri" w:cs="Calibri"/>
+          <w:sz w:val="24"/>
+          <w:szCs w:val="24"/>
+        </w:rPr>
+        <w:t xml:space="preserve"> (i.e., line-of-sight path)</w:t>
+      </w:r>
+      <w:r>
+        <w:rPr>
+          <w:rFonts w:ascii="Calibri" w:hAnsi="Calibri" w:cs="Calibri"/>
+          <w:sz w:val="24"/>
+          <w:szCs w:val="24"/>
+        </w:rPr>
+        <w:t>, while the full environmental response, including multipath interference, is captured during simulation</w:t>
+      </w:r>
+      <w:r>
+        <w:rPr>
+          <w:rFonts w:ascii="Calibri" w:hAnsi="Calibri" w:cs="Calibri"/>
+          <w:sz w:val="24"/>
+          <w:szCs w:val="24"/>
+        </w:rPr>
+        <w:t xml:space="preserve"> by the ray-tracing tool</w:t>
+      </w:r>
+      <w:r>
+        <w:rPr>
+          <w:rFonts w:ascii="Calibri" w:hAnsi="Calibri" w:cs="Calibri"/>
+          <w:sz w:val="24"/>
+          <w:szCs w:val="24"/>
+        </w:rPr>
+        <w:t xml:space="preserve">. We have </w:t>
+      </w:r>
+      <w:r>
+        <w:rPr>
+          <w:rFonts w:ascii="Calibri" w:hAnsi="Calibri" w:cs="Calibri"/>
+          <w:sz w:val="24"/>
+          <w:szCs w:val="24"/>
+        </w:rPr>
+        <w:t>added a new paragraph at</w:t>
+      </w:r>
+      <w:r>
+        <w:rPr>
+          <w:rFonts w:ascii="Calibri" w:hAnsi="Calibri" w:cs="Calibri"/>
+          <w:sz w:val="24"/>
+          <w:szCs w:val="24"/>
+        </w:rPr>
+        <w:t xml:space="preserve"> the end of Section III-B to clarify these two points.</w:t>
+      </w:r>
       <w:r>
         <w:rPr>
           <w:rFonts w:ascii="Calibri" w:hAnsi="Calibri" w:cs="Calibri"/>
@@ -2417,18 +2732,242 @@
           <w:sz w:val="24"/>
           <w:szCs w:val="24"/>
         </w:rPr>
-        <w:t xml:space="preserve">The algorithm employs an exhaustive search to determine the optimal RIS width. While effective for the presented simulations, this approach may face scalability challenges in </w:t>
-      </w:r>
-      <w:r>
-        <w:rPr>
-          <w:rFonts w:ascii="Calibri" w:hAnsi="Calibri" w:cs="Calibri"/>
-          <w:i/>
-          <w:iCs/>
+        <w:t>The algorithm employs an exhaustive search to determine the optimal RIS width. While effective for the presented simulations, this approach may face scalability challenges in scenarios with unpredictable or wide-ranging candidate values. The authors should discuss the computational complexity of this method and propose strategies to enhance scalability (e.g., heuristic optimizations or theoretical bounds to narrow the search space). Such additions would better motivate the algorithm’s practicality for real-world deployment.</w:t>
+      </w:r>
+    </w:p>
+    <w:p>
+      <w:pPr>
+        <w:jc w:val="both"/>
+        <w:rPr>
+          <w:rFonts w:ascii="Calibri" w:hAnsi="Calibri" w:cs="Calibri"/>
+          <w:sz w:val="24"/>
+          <w:szCs w:val="24"/>
+        </w:rPr>
+      </w:pPr>
+      <w:r>
+        <w:rPr>
+          <w:rFonts w:ascii="Calibri" w:hAnsi="Calibri" w:cs="Calibri"/>
+          <w:b/>
+          <w:bCs/>
+          <w:sz w:val="24"/>
+          <w:szCs w:val="24"/>
+        </w:rPr>
+        <w:t>Author response:</w:t>
+      </w:r>
+      <w:r>
+        <w:rPr>
+          <w:rFonts w:ascii="Calibri" w:hAnsi="Calibri" w:cs="Calibri"/>
+          <w:sz w:val="24"/>
+          <w:szCs w:val="24"/>
+        </w:rPr>
+        <w:t xml:space="preserve"> </w:t>
+      </w:r>
+      <w:r>
+        <w:rPr>
+          <w:rFonts w:ascii="Calibri" w:hAnsi="Calibri" w:cs="Calibri"/>
+          <w:sz w:val="24"/>
+          <w:szCs w:val="24"/>
+        </w:rPr>
+        <w:t xml:space="preserve">We thank the reviewer for this valuable comment. The current implementation uses an exhaustive search over discrete RIS width values to identify the configuration that maximizes the performance metric. In our setup, this search is computationally feasible due to two key factors: (1) RIS candidate positions are pre-filtered </w:t>
+      </w:r>
+      <w:r>
+        <w:rPr>
+          <w:rFonts w:ascii="Calibri" w:hAnsi="Calibri" w:cs="Calibri"/>
           <w:sz w:val="24"/>
           <w:szCs w:val="24"/>
         </w:rPr>
         <w:lastRenderedPageBreak/>
-        <w:t>scenarios with unpredictable or wide-ranging candidate values. The authors should discuss the computational complexity of this method and propose strategies to enhance scalability (e.g., heuristic optimizations or theoretical bounds to narrow the search space). Such additions would better motivate the algorithm’s practicality for real-world deployment.</w:t>
+        <w:t xml:space="preserve">based on line-of-sight visibility to both the transmitter and all target points, and (2) the </w:t>
+      </w:r>
+      <w:r>
+        <w:rPr>
+          <w:rFonts w:ascii="Calibri" w:hAnsi="Calibri" w:cs="Calibri"/>
+          <w:sz w:val="24"/>
+          <w:szCs w:val="24"/>
+        </w:rPr>
+        <w:t>RIS w</w:t>
+      </w:r>
+      <w:r>
+        <w:rPr>
+          <w:rFonts w:ascii="Calibri" w:hAnsi="Calibri" w:cs="Calibri"/>
+          <w:sz w:val="24"/>
+          <w:szCs w:val="24"/>
+        </w:rPr>
+        <w:t>idth search space is discretized at 0.2 m intervals, making the number of evaluations manageable even in large indoor scenarios.</w:t>
+      </w:r>
+    </w:p>
+    <w:p>
+      <w:pPr>
+        <w:jc w:val="both"/>
+        <w:rPr>
+          <w:rFonts w:ascii="Calibri" w:hAnsi="Calibri" w:cs="Calibri"/>
+          <w:sz w:val="24"/>
+          <w:szCs w:val="24"/>
+        </w:rPr>
+      </w:pPr>
+      <w:r>
+        <w:rPr>
+          <w:rFonts w:ascii="Calibri" w:hAnsi="Calibri" w:cs="Calibri"/>
+          <w:sz w:val="24"/>
+          <w:szCs w:val="24"/>
+        </w:rPr>
+        <w:t>However, we agree that finer-grained optimization (e.g., at millimeter-level resolution) or larger deployment scenarios could increase computational cost. In such cases, several strategies can be considered to enhance scalability:</w:t>
+      </w:r>
+    </w:p>
+    <w:p>
+      <w:pPr>
+        <w:pStyle w:val="ListParagraph"/>
+        <w:numPr>
+          <w:ilvl w:val="0"/>
+          <w:numId w:val="4"/>
+        </w:numPr>
+        <w:jc w:val="both"/>
+        <w:rPr>
+          <w:rFonts w:ascii="Calibri" w:hAnsi="Calibri" w:cs="Calibri"/>
+          <w:sz w:val="24"/>
+          <w:szCs w:val="24"/>
+        </w:rPr>
+      </w:pPr>
+      <w:r>
+        <w:rPr>
+          <w:rFonts w:ascii="Calibri" w:hAnsi="Calibri" w:cs="Calibri"/>
+          <w:sz w:val="24"/>
+          <w:szCs w:val="24"/>
+        </w:rPr>
+        <w:t>Heuristic search strategies, such as greedy algorithms</w:t>
+      </w:r>
+      <w:r>
+        <w:rPr>
+          <w:rFonts w:ascii="Calibri" w:hAnsi="Calibri" w:cs="Calibri"/>
+          <w:sz w:val="24"/>
+          <w:szCs w:val="24"/>
+        </w:rPr>
+        <w:t>,</w:t>
+      </w:r>
+    </w:p>
+    <w:p>
+      <w:pPr>
+        <w:pStyle w:val="ListParagraph"/>
+        <w:numPr>
+          <w:ilvl w:val="0"/>
+          <w:numId w:val="4"/>
+        </w:numPr>
+        <w:jc w:val="both"/>
+        <w:rPr>
+          <w:rFonts w:ascii="Calibri" w:hAnsi="Calibri" w:cs="Calibri"/>
+          <w:sz w:val="24"/>
+          <w:szCs w:val="24"/>
+        </w:rPr>
+      </w:pPr>
+      <w:r>
+        <w:rPr>
+          <w:rFonts w:ascii="Calibri" w:hAnsi="Calibri" w:cs="Calibri"/>
+          <w:sz w:val="24"/>
+          <w:szCs w:val="24"/>
+        </w:rPr>
+        <w:t xml:space="preserve">Early stopping, where the search terminates if performance improvement falls below a </w:t>
+      </w:r>
+      <w:r>
+        <w:rPr>
+          <w:rFonts w:ascii="Calibri" w:hAnsi="Calibri" w:cs="Calibri"/>
+          <w:sz w:val="24"/>
+          <w:szCs w:val="24"/>
+        </w:rPr>
+        <w:t xml:space="preserve">selected </w:t>
+      </w:r>
+      <w:r>
+        <w:rPr>
+          <w:rFonts w:ascii="Calibri" w:hAnsi="Calibri" w:cs="Calibri"/>
+          <w:sz w:val="24"/>
+          <w:szCs w:val="24"/>
+        </w:rPr>
+        <w:t xml:space="preserve">performance improvement </w:t>
+      </w:r>
+      <w:r>
+        <w:rPr>
+          <w:rFonts w:ascii="Calibri" w:hAnsi="Calibri" w:cs="Calibri"/>
+          <w:sz w:val="24"/>
+          <w:szCs w:val="24"/>
+        </w:rPr>
+        <w:t>threshold</w:t>
+      </w:r>
+      <w:r>
+        <w:rPr>
+          <w:rFonts w:ascii="Calibri" w:hAnsi="Calibri" w:cs="Calibri"/>
+          <w:sz w:val="24"/>
+          <w:szCs w:val="24"/>
+        </w:rPr>
+        <w:t>,</w:t>
+      </w:r>
+    </w:p>
+    <w:p>
+      <w:pPr>
+        <w:pStyle w:val="ListParagraph"/>
+        <w:numPr>
+          <w:ilvl w:val="0"/>
+          <w:numId w:val="4"/>
+        </w:numPr>
+        <w:jc w:val="both"/>
+        <w:rPr>
+          <w:rFonts w:ascii="Calibri" w:hAnsi="Calibri" w:cs="Calibri"/>
+          <w:sz w:val="24"/>
+          <w:szCs w:val="24"/>
+        </w:rPr>
+      </w:pPr>
+      <w:r>
+        <w:rPr>
+          <w:rFonts w:ascii="Calibri" w:hAnsi="Calibri" w:cs="Calibri"/>
+          <w:sz w:val="24"/>
+          <w:szCs w:val="24"/>
+        </w:rPr>
+        <w:t xml:space="preserve">Coarse-to-fine grid search, where </w:t>
+      </w:r>
+      <w:r>
+        <w:rPr>
+          <w:rFonts w:ascii="Calibri" w:hAnsi="Calibri" w:cs="Calibri"/>
+          <w:sz w:val="24"/>
+          <w:szCs w:val="24"/>
+        </w:rPr>
+        <w:t xml:space="preserve">RIS </w:t>
+      </w:r>
+      <w:r>
+        <w:rPr>
+          <w:rFonts w:ascii="Calibri" w:hAnsi="Calibri" w:cs="Calibri"/>
+          <w:sz w:val="24"/>
+          <w:szCs w:val="24"/>
+        </w:rPr>
+        <w:t xml:space="preserve">width candidates are sampled more sparsely at first, followed by local refinement around the best </w:t>
+      </w:r>
+      <w:r>
+        <w:rPr>
+          <w:rFonts w:ascii="Calibri" w:hAnsi="Calibri" w:cs="Calibri"/>
+          <w:sz w:val="24"/>
+          <w:szCs w:val="24"/>
+        </w:rPr>
+        <w:t>region,</w:t>
+      </w:r>
+    </w:p>
+    <w:p>
+      <w:pPr>
+        <w:pStyle w:val="ListParagraph"/>
+        <w:numPr>
+          <w:ilvl w:val="0"/>
+          <w:numId w:val="4"/>
+        </w:numPr>
+        <w:jc w:val="both"/>
+        <w:rPr>
+          <w:rFonts w:ascii="Calibri" w:hAnsi="Calibri" w:cs="Calibri"/>
+          <w:sz w:val="24"/>
+          <w:szCs w:val="24"/>
+        </w:rPr>
+      </w:pPr>
+      <w:r>
+        <w:rPr>
+          <w:rFonts w:ascii="Calibri" w:hAnsi="Calibri" w:cs="Calibri"/>
+          <w:sz w:val="24"/>
+          <w:szCs w:val="24"/>
+        </w:rPr>
+        <w:t>Analytical bounds based on coverage radius or path geometry to prune unpromising regions.</w:t>
       </w:r>
     </w:p>
     <w:p>
@@ -2446,12 +2985,74 @@
       <w:r>
         <w:rPr>
           <w:rFonts w:ascii="Calibri" w:hAnsi="Calibri" w:cs="Calibri"/>
-          <w:b/>
-          <w:bCs/>
-          <w:sz w:val="24"/>
-          <w:szCs w:val="24"/>
-        </w:rPr>
-        <w:t>Author response:</w:t>
+          <w:sz w:val="24"/>
+          <w:szCs w:val="24"/>
+        </w:rPr>
+        <w:t>In fact, our implementation already includes an early stopping mechanism via a minimum performance improvement threshold</w:t>
+      </w:r>
+      <w:r>
+        <w:rPr>
+          <w:rFonts w:ascii="Calibri" w:hAnsi="Calibri" w:cs="Calibri"/>
+          <w:sz w:val="24"/>
+          <w:szCs w:val="24"/>
+        </w:rPr>
+        <w:t xml:space="preserve">. </w:t>
+      </w:r>
+      <w:r>
+        <w:rPr>
+          <w:rFonts w:ascii="Calibri" w:hAnsi="Calibri" w:cs="Calibri"/>
+          <w:sz w:val="24"/>
+          <w:szCs w:val="24"/>
+        </w:rPr>
+        <w:t xml:space="preserve">This allows the algorithm to </w:t>
+      </w:r>
+      <w:r>
+        <w:rPr>
+          <w:rFonts w:ascii="Calibri" w:hAnsi="Calibri" w:cs="Calibri"/>
+          <w:sz w:val="24"/>
+          <w:szCs w:val="24"/>
+        </w:rPr>
+        <w:t>terminate</w:t>
+      </w:r>
+      <w:r>
+        <w:rPr>
+          <w:rFonts w:ascii="Calibri" w:hAnsi="Calibri" w:cs="Calibri"/>
+          <w:sz w:val="24"/>
+          <w:szCs w:val="24"/>
+        </w:rPr>
+        <w:t xml:space="preserve"> the search once further increases in RIS width no longer produce </w:t>
+      </w:r>
+      <w:r>
+        <w:rPr>
+          <w:rFonts w:ascii="Calibri" w:hAnsi="Calibri" w:cs="Calibri"/>
+          <w:sz w:val="24"/>
+          <w:szCs w:val="24"/>
+        </w:rPr>
+        <w:t>significant performance</w:t>
+      </w:r>
+      <w:r>
+        <w:rPr>
+          <w:rFonts w:ascii="Calibri" w:hAnsi="Calibri" w:cs="Calibri"/>
+          <w:sz w:val="24"/>
+          <w:szCs w:val="24"/>
+        </w:rPr>
+        <w:t xml:space="preserve"> improvements in the performance metric</w:t>
+      </w:r>
+      <w:r>
+        <w:rPr>
+          <w:rFonts w:ascii="Calibri" w:hAnsi="Calibri" w:cs="Calibri"/>
+          <w:sz w:val="24"/>
+          <w:szCs w:val="24"/>
+        </w:rPr>
+        <w:t xml:space="preserve"> compared to the selected threshold. </w:t>
+      </w:r>
+      <w:r>
+        <w:rPr>
+          <w:rFonts w:ascii="Calibri" w:hAnsi="Calibri" w:cs="Calibri"/>
+          <w:sz w:val="24"/>
+          <w:szCs w:val="24"/>
+        </w:rPr>
+        <w:t>If finer search resolution is desired, this early stopping approach can be combined with the additional strategies mentioned above for further computational efficiency.</w:t>
       </w:r>
       <w:r>
         <w:rPr>
@@ -2461,16 +3062,22 @@
         </w:rPr>
         <w:t xml:space="preserve"> </w:t>
       </w:r>
-      <w:proofErr w:type="spellStart"/>
-      <w:r>
-        <w:rPr>
-          <w:rFonts w:ascii="Calibri" w:hAnsi="Calibri" w:cs="Calibri"/>
-          <w:sz w:val="24"/>
-          <w:szCs w:val="24"/>
-        </w:rPr>
-        <w:t>asdasd</w:t>
-      </w:r>
-      <w:proofErr w:type="spellEnd"/>
+      <w:r>
+        <w:rPr>
+          <w:rFonts w:ascii="Calibri" w:hAnsi="Calibri" w:cs="Calibri"/>
+          <w:sz w:val="24"/>
+          <w:szCs w:val="24"/>
+        </w:rPr>
+        <w:t>A new paragraph has been added to Section IV of the manuscript to describe these considerations and potential extensions</w:t>
+      </w:r>
+      <w:r>
+        <w:rPr>
+          <w:rFonts w:ascii="Calibri" w:hAnsi="Calibri" w:cs="Calibri"/>
+          <w:sz w:val="24"/>
+          <w:szCs w:val="24"/>
+        </w:rPr>
+        <w:t>.</w:t>
+      </w:r>
       <w:r>
         <w:rPr>
           <w:rFonts w:ascii="Calibri" w:hAnsi="Calibri" w:cs="Calibri"/>
@@ -2506,7 +3113,7 @@
           <w:sz w:val="24"/>
           <w:szCs w:val="24"/>
         </w:rPr>
-        <w:t>--Reviewer 2 - Comment 5:</w:t>
+        <w:t>Reviewer 2 - Comment 5:</w:t>
       </w:r>
       <w:r>
         <w:rPr>
@@ -2556,9 +3163,6 @@
         <w:jc w:val="both"/>
         <w:rPr>
           <w:rFonts w:ascii="Calibri" w:hAnsi="Calibri" w:cs="Calibri"/>
-          <w:b/>
-          <w:noProof/>
-          <w:color w:val="000090"/>
           <w:sz w:val="24"/>
           <w:szCs w:val="24"/>
         </w:rPr>
@@ -2581,16 +3185,211 @@
         </w:rPr>
         <w:t xml:space="preserve"> </w:t>
       </w:r>
-      <w:proofErr w:type="spellStart"/>
-      <w:r>
-        <w:rPr>
-          <w:rFonts w:ascii="Calibri" w:hAnsi="Calibri" w:cs="Calibri"/>
-          <w:sz w:val="24"/>
-          <w:szCs w:val="24"/>
-        </w:rPr>
-        <w:t>asdasd</w:t>
-      </w:r>
-      <w:proofErr w:type="spellEnd"/>
+      <w:r>
+        <w:rPr>
+          <w:rFonts w:ascii="Calibri" w:hAnsi="Calibri" w:cs="Calibri"/>
+          <w:sz w:val="24"/>
+          <w:szCs w:val="24"/>
+        </w:rPr>
+        <w:t>We thank the reviewer for this constructive and insightful comment.</w:t>
+      </w:r>
+      <w:r>
+        <w:rPr>
+          <w:rFonts w:ascii="Calibri" w:hAnsi="Calibri" w:cs="Calibri"/>
+          <w:sz w:val="24"/>
+          <w:szCs w:val="24"/>
+        </w:rPr>
+        <w:t xml:space="preserve"> </w:t>
+      </w:r>
+      <w:r>
+        <w:rPr>
+          <w:rFonts w:ascii="Calibri" w:hAnsi="Calibri" w:cs="Calibri"/>
+          <w:sz w:val="24"/>
+          <w:szCs w:val="24"/>
+        </w:rPr>
+        <w:t>As correctly pointed out, the total number of RIS tiles increases with RIS width under a fixed</w:t>
+      </w:r>
+      <w:r>
+        <w:rPr>
+          <w:rFonts w:ascii="Calibri" w:hAnsi="Calibri" w:cs="Calibri"/>
+          <w:sz w:val="24"/>
+          <w:szCs w:val="24"/>
+        </w:rPr>
+        <w:t xml:space="preserve"> RIS </w:t>
+      </w:r>
+      <w:r>
+        <w:rPr>
+          <w:rFonts w:ascii="Calibri" w:hAnsi="Calibri" w:cs="Calibri"/>
+          <w:sz w:val="24"/>
+          <w:szCs w:val="24"/>
+        </w:rPr>
+        <w:t>vertical dimension (height), which contributes to higher reflected energy and thus improved coverage.</w:t>
+      </w:r>
+      <w:r>
+        <w:rPr>
+          <w:rFonts w:ascii="Calibri" w:hAnsi="Calibri" w:cs="Calibri"/>
+          <w:sz w:val="24"/>
+          <w:szCs w:val="24"/>
+        </w:rPr>
+        <w:t xml:space="preserve"> </w:t>
+      </w:r>
+      <w:r>
+        <w:rPr>
+          <w:rFonts w:ascii="Calibri" w:hAnsi="Calibri" w:cs="Calibri"/>
+          <w:sz w:val="24"/>
+          <w:szCs w:val="24"/>
+        </w:rPr>
+        <w:t>However</w:t>
+      </w:r>
+      <w:r>
+        <w:rPr>
+          <w:rFonts w:ascii="Calibri" w:hAnsi="Calibri" w:cs="Calibri"/>
+          <w:sz w:val="24"/>
+          <w:szCs w:val="24"/>
+        </w:rPr>
+        <w:t>, extending the RIS horizontally (</w:t>
+      </w:r>
+      <w:r>
+        <w:rPr>
+          <w:rFonts w:ascii="Calibri" w:hAnsi="Calibri" w:cs="Calibri"/>
+          <w:sz w:val="24"/>
+          <w:szCs w:val="24"/>
+        </w:rPr>
+        <w:t xml:space="preserve">RIS </w:t>
+      </w:r>
+      <w:r>
+        <w:rPr>
+          <w:rFonts w:ascii="Calibri" w:hAnsi="Calibri" w:cs="Calibri"/>
+          <w:sz w:val="24"/>
+          <w:szCs w:val="24"/>
+        </w:rPr>
+        <w:t>width) allows the reflected beam to reach deeper into previously uncovered blind spots, whereas increasing the vertical size (</w:t>
+      </w:r>
+      <w:r>
+        <w:rPr>
+          <w:rFonts w:ascii="Calibri" w:hAnsi="Calibri" w:cs="Calibri"/>
+          <w:sz w:val="24"/>
+          <w:szCs w:val="24"/>
+        </w:rPr>
+        <w:t xml:space="preserve">RIS </w:t>
+      </w:r>
+      <w:r>
+        <w:rPr>
+          <w:rFonts w:ascii="Calibri" w:hAnsi="Calibri" w:cs="Calibri"/>
+          <w:sz w:val="24"/>
+          <w:szCs w:val="24"/>
+        </w:rPr>
+        <w:t>height) primarily enhances gain toward already covered regions. This makes RIS width a more meaningful and practical optimization parameter in our scenario.</w:t>
+      </w:r>
+    </w:p>
+    <w:p>
+      <w:pPr>
+        <w:jc w:val="both"/>
+        <w:rPr>
+          <w:rFonts w:ascii="Calibri" w:hAnsi="Calibri" w:cs="Calibri"/>
+          <w:sz w:val="24"/>
+          <w:szCs w:val="24"/>
+        </w:rPr>
+      </w:pPr>
+      <w:r>
+        <w:rPr>
+          <w:rFonts w:ascii="Calibri" w:hAnsi="Calibri" w:cs="Calibri"/>
+          <w:sz w:val="24"/>
+          <w:szCs w:val="24"/>
+        </w:rPr>
+        <w:t xml:space="preserve">Regarding the unit of the performance metric: we acknowledge that the previous labeling may have caused confusion. To ensure consistency and scalability, we revised the </w:t>
+      </w:r>
+      <w:r>
+        <w:rPr>
+          <w:rFonts w:ascii="Calibri" w:hAnsi="Calibri" w:cs="Calibri"/>
+          <w:sz w:val="24"/>
+          <w:szCs w:val="24"/>
+        </w:rPr>
+        <w:t>labels of the c</w:t>
+      </w:r>
+      <w:r>
+        <w:rPr>
+          <w:rFonts w:ascii="Calibri" w:hAnsi="Calibri" w:cs="Calibri"/>
+          <w:sz w:val="24"/>
+          <w:szCs w:val="24"/>
+        </w:rPr>
+        <w:t xml:space="preserve">overage maps to work with path gain rather than absolute power levels. Path gain, defined as the inverse of path loss, is unitless in linear scale and expressed in decibels (dB) in our analysis. This shift makes the performance evaluation independent of </w:t>
+      </w:r>
+      <w:r>
+        <w:rPr>
+          <w:rFonts w:ascii="Calibri" w:hAnsi="Calibri" w:cs="Calibri"/>
+          <w:sz w:val="24"/>
+          <w:szCs w:val="24"/>
+        </w:rPr>
+        <w:t xml:space="preserve">a </w:t>
+      </w:r>
+      <w:r>
+        <w:rPr>
+          <w:rFonts w:ascii="Calibri" w:hAnsi="Calibri" w:cs="Calibri"/>
+          <w:sz w:val="24"/>
+          <w:szCs w:val="24"/>
+        </w:rPr>
+        <w:t xml:space="preserve">specific transmit </w:t>
+      </w:r>
+      <w:r>
+        <w:rPr>
+          <w:rFonts w:ascii="Calibri" w:hAnsi="Calibri" w:cs="Calibri"/>
+          <w:sz w:val="24"/>
+          <w:szCs w:val="24"/>
+        </w:rPr>
+        <w:lastRenderedPageBreak/>
+        <w:t>power level. For instance, if a transmitter operates at 10 mW (10 dBm), one can simply add 10 dBm to the path gain maps to obtain the received power levels.</w:t>
+      </w:r>
+    </w:p>
+    <w:p>
+      <w:pPr>
+        <w:jc w:val="both"/>
+        <w:rPr>
+          <w:rFonts w:ascii="Calibri" w:hAnsi="Calibri" w:cs="Calibri"/>
+          <w:sz w:val="24"/>
+          <w:szCs w:val="24"/>
+        </w:rPr>
+      </w:pPr>
+      <w:r>
+        <w:rPr>
+          <w:rFonts w:ascii="Calibri" w:hAnsi="Calibri" w:cs="Calibri"/>
+          <w:sz w:val="24"/>
+          <w:szCs w:val="24"/>
+        </w:rPr>
+        <w:t>Accordingly, the performance metric is now defined as the average path gain</w:t>
+      </w:r>
+      <w:r>
+        <w:rPr>
+          <w:rFonts w:ascii="Calibri" w:hAnsi="Calibri" w:cs="Calibri"/>
+          <w:sz w:val="24"/>
+          <w:szCs w:val="24"/>
+        </w:rPr>
+        <w:t xml:space="preserve"> (in dB)</w:t>
+      </w:r>
+      <w:r>
+        <w:rPr>
+          <w:rFonts w:ascii="Calibri" w:hAnsi="Calibri" w:cs="Calibri"/>
+          <w:sz w:val="24"/>
+          <w:szCs w:val="24"/>
+        </w:rPr>
+        <w:t xml:space="preserve"> of the low-</w:t>
+      </w:r>
+      <w:r>
+        <w:rPr>
+          <w:rFonts w:ascii="Calibri" w:hAnsi="Calibri" w:cs="Calibri"/>
+          <w:sz w:val="24"/>
+          <w:szCs w:val="24"/>
+        </w:rPr>
+        <w:t>power cells</w:t>
+      </w:r>
+      <w:r>
+        <w:rPr>
+          <w:rFonts w:ascii="Calibri" w:hAnsi="Calibri" w:cs="Calibri"/>
+          <w:sz w:val="24"/>
+          <w:szCs w:val="24"/>
+        </w:rPr>
+        <w:t>, and we have updated terminology across the manuscript, including changing “minimum power threshold” to “minimum path gain threshold” for clarity and consistency.</w:t>
+      </w:r>
       <w:r>
         <w:rPr>
           <w:rFonts w:ascii="Calibri" w:hAnsi="Calibri" w:cs="Calibri"/>
@@ -2626,7 +3425,7 @@
           <w:sz w:val="24"/>
           <w:szCs w:val="24"/>
         </w:rPr>
-        <w:t>--Reviewer 2 - Comment 6:</w:t>
+        <w:t>Reviewer 2 - Comment 6:</w:t>
       </w:r>
       <w:r>
         <w:rPr>
@@ -2676,9 +3475,6 @@
         <w:jc w:val="both"/>
         <w:rPr>
           <w:rFonts w:ascii="Calibri" w:hAnsi="Calibri" w:cs="Calibri"/>
-          <w:b/>
-          <w:noProof/>
-          <w:color w:val="000090"/>
           <w:sz w:val="24"/>
           <w:szCs w:val="24"/>
         </w:rPr>
@@ -2701,41 +3497,210 @@
         </w:rPr>
         <w:t xml:space="preserve"> </w:t>
       </w:r>
-      <w:proofErr w:type="spellStart"/>
-      <w:r>
-        <w:rPr>
-          <w:rFonts w:ascii="Calibri" w:hAnsi="Calibri" w:cs="Calibri"/>
-          <w:sz w:val="24"/>
-          <w:szCs w:val="24"/>
-        </w:rPr>
-        <w:t>asdasd</w:t>
-      </w:r>
-      <w:proofErr w:type="spellEnd"/>
-      <w:r>
-        <w:rPr>
-          <w:rFonts w:ascii="Calibri" w:hAnsi="Calibri" w:cs="Calibri"/>
-          <w:b/>
-          <w:noProof/>
-          <w:color w:val="000090"/>
-          <w:sz w:val="24"/>
-          <w:szCs w:val="24"/>
-        </w:rPr>
-        <w:pict w14:anchorId="3C896A4F">
-          <v:shape id="_x0000_i1040" type="#_x0000_t75" alt="Default Line" style="width:481.55pt;height:1.55pt" o:hrpct="0" o:hralign="center" o:hr="t">
-            <v:imagedata r:id="rId5" o:title="Default Line"/>
-          </v:shape>
-        </w:pict>
-      </w:r>
-    </w:p>
-    <w:p>
-      <w:pPr>
-        <w:jc w:val="both"/>
-        <w:rPr>
-          <w:rFonts w:ascii="Calibri" w:hAnsi="Calibri" w:cs="Calibri"/>
-          <w:sz w:val="24"/>
-          <w:szCs w:val="24"/>
-        </w:rPr>
-      </w:pPr>
+      <w:r>
+        <w:rPr>
+          <w:rFonts w:ascii="Calibri" w:hAnsi="Calibri" w:cs="Calibri"/>
+          <w:sz w:val="24"/>
+          <w:szCs w:val="24"/>
+        </w:rPr>
+        <w:t>We thank the reviewer for this helpful comment. Figures 8 and 9 were originally intended to visualize the optimal RIS configurations (including the number of target points</w:t>
+      </w:r>
+      <w:r>
+        <w:rPr>
+          <w:rFonts w:ascii="Calibri" w:hAnsi="Calibri" w:cs="Calibri"/>
+          <w:sz w:val="24"/>
+          <w:szCs w:val="24"/>
+        </w:rPr>
+        <w:t xml:space="preserve"> </w:t>
+      </w:r>
+      <w:r>
+        <w:rPr>
+          <w:rFonts w:ascii="Calibri" w:hAnsi="Calibri" w:cs="Calibri"/>
+          <w:sz w:val="24"/>
+          <w:szCs w:val="24"/>
+        </w:rPr>
+        <w:t xml:space="preserve">N) </w:t>
+      </w:r>
+      <w:r>
+        <w:rPr>
+          <w:rFonts w:ascii="Calibri" w:hAnsi="Calibri" w:cs="Calibri"/>
+          <w:sz w:val="24"/>
+          <w:szCs w:val="24"/>
+        </w:rPr>
+        <w:t>for each width</w:t>
+      </w:r>
+      <w:r>
+        <w:rPr>
+          <w:rFonts w:ascii="Calibri" w:hAnsi="Calibri" w:cs="Calibri"/>
+          <w:sz w:val="24"/>
+          <w:szCs w:val="24"/>
+        </w:rPr>
+        <w:t>. However,</w:t>
+      </w:r>
+      <w:r>
+        <w:rPr>
+          <w:rFonts w:ascii="Calibri" w:hAnsi="Calibri" w:cs="Calibri"/>
+          <w:sz w:val="24"/>
+          <w:szCs w:val="24"/>
+        </w:rPr>
+        <w:t xml:space="preserve"> we agree</w:t>
+      </w:r>
+      <w:r>
+        <w:rPr>
+          <w:rFonts w:ascii="Calibri" w:hAnsi="Calibri" w:cs="Calibri"/>
+          <w:sz w:val="24"/>
+          <w:szCs w:val="24"/>
+        </w:rPr>
+        <w:t xml:space="preserve"> </w:t>
+      </w:r>
+      <w:r>
+        <w:rPr>
+          <w:rFonts w:ascii="Calibri" w:hAnsi="Calibri" w:cs="Calibri"/>
+          <w:sz w:val="24"/>
+          <w:szCs w:val="24"/>
+        </w:rPr>
+        <w:t xml:space="preserve">that </w:t>
+      </w:r>
+      <w:r>
+        <w:rPr>
+          <w:rFonts w:ascii="Calibri" w:hAnsi="Calibri" w:cs="Calibri"/>
+          <w:sz w:val="24"/>
+          <w:szCs w:val="24"/>
+        </w:rPr>
+        <w:t>they did not explicitly isolate the effect o</w:t>
+      </w:r>
+      <w:r>
+        <w:rPr>
+          <w:rFonts w:ascii="Calibri" w:hAnsi="Calibri" w:cs="Calibri"/>
+          <w:sz w:val="24"/>
+          <w:szCs w:val="24"/>
+        </w:rPr>
+        <w:t>f N on system performance.</w:t>
+      </w:r>
+    </w:p>
+    <w:p>
+      <w:pPr>
+        <w:jc w:val="both"/>
+        <w:rPr>
+          <w:rFonts w:ascii="Calibri" w:hAnsi="Calibri" w:cs="Calibri"/>
+          <w:sz w:val="24"/>
+          <w:szCs w:val="24"/>
+        </w:rPr>
+      </w:pPr>
+      <w:r>
+        <w:rPr>
+          <w:rFonts w:ascii="Calibri" w:hAnsi="Calibri" w:cs="Calibri"/>
+          <w:sz w:val="24"/>
+          <w:szCs w:val="24"/>
+        </w:rPr>
+        <w:t xml:space="preserve">To address this, we have added two new figures (Figs. 11 and 12) that analyze </w:t>
+      </w:r>
+      <w:r>
+        <w:rPr>
+          <w:rFonts w:ascii="Calibri" w:hAnsi="Calibri" w:cs="Calibri"/>
+          <w:sz w:val="24"/>
+          <w:szCs w:val="24"/>
+        </w:rPr>
+        <w:t xml:space="preserve">the variation of the performance metric and coverage ratio as functions </w:t>
+      </w:r>
+      <w:r>
+        <w:rPr>
+          <w:rFonts w:ascii="Calibri" w:hAnsi="Calibri" w:cs="Calibri"/>
+          <w:sz w:val="24"/>
+          <w:szCs w:val="24"/>
+        </w:rPr>
+        <w:t xml:space="preserve">of </w:t>
+      </w:r>
+      <w:r>
+        <w:rPr>
+          <w:rFonts w:ascii="Calibri" w:hAnsi="Calibri" w:cs="Calibri"/>
+          <w:sz w:val="24"/>
+          <w:szCs w:val="24"/>
+        </w:rPr>
+        <w:t>N</w:t>
+      </w:r>
+      <w:r>
+        <w:rPr>
+          <w:rFonts w:ascii="Calibri" w:hAnsi="Calibri" w:cs="Calibri"/>
+          <w:sz w:val="24"/>
+          <w:szCs w:val="24"/>
+        </w:rPr>
+        <w:t xml:space="preserve">, for fixed RIS widths of 1 m and 2 m. </w:t>
+      </w:r>
+      <w:r>
+        <w:rPr>
+          <w:rFonts w:ascii="Calibri" w:hAnsi="Calibri" w:cs="Calibri"/>
+          <w:sz w:val="24"/>
+          <w:szCs w:val="24"/>
+        </w:rPr>
+        <w:t>These are presented separately for the gradient-based and distance-based approaches</w:t>
+      </w:r>
+      <w:r>
+        <w:rPr>
+          <w:rFonts w:ascii="Calibri" w:hAnsi="Calibri" w:cs="Calibri"/>
+          <w:sz w:val="24"/>
+          <w:szCs w:val="24"/>
+        </w:rPr>
+        <w:t xml:space="preserve">. </w:t>
+      </w:r>
+      <w:r>
+        <w:rPr>
+          <w:rFonts w:ascii="Calibri" w:hAnsi="Calibri" w:cs="Calibri"/>
+          <w:sz w:val="24"/>
+          <w:szCs w:val="24"/>
+        </w:rPr>
+        <w:t>Each point is annotated with the optimal RIS position that yields the highest performance for the corresponding number of target points.</w:t>
+      </w:r>
+      <w:r>
+        <w:rPr>
+          <w:rFonts w:ascii="Calibri" w:hAnsi="Calibri" w:cs="Calibri"/>
+          <w:sz w:val="24"/>
+          <w:szCs w:val="24"/>
+        </w:rPr>
+        <w:t xml:space="preserve"> </w:t>
+      </w:r>
+      <w:r>
+        <w:rPr>
+          <w:rFonts w:ascii="Calibri" w:hAnsi="Calibri" w:cs="Calibri"/>
+          <w:sz w:val="24"/>
+          <w:szCs w:val="24"/>
+        </w:rPr>
+        <w:t>Additionally, a binary poor coverage map (Fig. 10) has been included to visualize the low-power cells and the selected target point when</w:t>
+      </w:r>
+      <w:r>
+        <w:rPr>
+          <w:rFonts w:ascii="Calibri" w:hAnsi="Calibri" w:cs="Calibri"/>
+          <w:sz w:val="24"/>
+          <w:szCs w:val="24"/>
+        </w:rPr>
+        <w:t xml:space="preserve"> N = 1.</w:t>
+      </w:r>
+    </w:p>
+    <w:p>
+      <w:pPr>
+        <w:jc w:val="both"/>
+        <w:rPr>
+          <w:rFonts w:ascii="Calibri" w:hAnsi="Calibri" w:cs="Calibri"/>
+          <w:sz w:val="24"/>
+          <w:szCs w:val="24"/>
+        </w:rPr>
+      </w:pPr>
+      <w:r>
+        <w:rPr>
+          <w:rFonts w:ascii="Calibri" w:hAnsi="Calibri" w:cs="Calibri"/>
+          <w:sz w:val="24"/>
+          <w:szCs w:val="24"/>
+        </w:rPr>
+        <w:t>The related discussion has been added in Section V-E-3 under a new subsection titled “Effect of Number of Target Points on the Performance”, which highlights the performance trends and trade-offs introduced by varying</w:t>
+      </w:r>
+      <w:r>
+        <w:rPr>
+          <w:rFonts w:ascii="Calibri" w:hAnsi="Calibri" w:cs="Calibri"/>
+          <w:sz w:val="24"/>
+          <w:szCs w:val="24"/>
+        </w:rPr>
+        <w:t xml:space="preserve"> N.</w:t>
+      </w:r>
     </w:p>
     <w:sectPr>
       <w:pgSz w:w="11906" w:h="16838"/>
@@ -2976,6 +3941,119 @@
     </w:lvl>
   </w:abstractNum>
   <w:abstractNum w:abstractNumId="2" w15:restartNumberingAfterBreak="0">
+    <w:nsid w:val="65BE659A"/>
+    <w:multiLevelType w:val="hybridMultilevel"/>
+    <w:tmpl w:val="04EC2A4C"/>
+    <w:lvl w:ilvl="0" w:tplc="041F0001">
+      <w:start w:val="1"/>
+      <w:numFmt w:val="bullet"/>
+      <w:lvlText w:val=""/>
+      <w:lvlJc w:val="left"/>
+      <w:pPr>
+        <w:ind w:left="720" w:hanging="360"/>
+      </w:pPr>
+      <w:rPr>
+        <w:rFonts w:ascii="Symbol" w:hAnsi="Symbol" w:hint="default"/>
+      </w:rPr>
+    </w:lvl>
+    <w:lvl w:ilvl="1" w:tplc="041F0003" w:tentative="1">
+      <w:start w:val="1"/>
+      <w:numFmt w:val="bullet"/>
+      <w:lvlText w:val="o"/>
+      <w:lvlJc w:val="left"/>
+      <w:pPr>
+        <w:ind w:left="1440" w:hanging="360"/>
+      </w:pPr>
+      <w:rPr>
+        <w:rFonts w:ascii="Courier New" w:hAnsi="Courier New" w:cs="Courier New" w:hint="default"/>
+      </w:rPr>
+    </w:lvl>
+    <w:lvl w:ilvl="2" w:tplc="041F0005" w:tentative="1">
+      <w:start w:val="1"/>
+      <w:numFmt w:val="bullet"/>
+      <w:lvlText w:val=""/>
+      <w:lvlJc w:val="left"/>
+      <w:pPr>
+        <w:ind w:left="2160" w:hanging="360"/>
+      </w:pPr>
+      <w:rPr>
+        <w:rFonts w:ascii="Wingdings" w:hAnsi="Wingdings" w:hint="default"/>
+      </w:rPr>
+    </w:lvl>
+    <w:lvl w:ilvl="3" w:tplc="041F0001" w:tentative="1">
+      <w:start w:val="1"/>
+      <w:numFmt w:val="bullet"/>
+      <w:lvlText w:val=""/>
+      <w:lvlJc w:val="left"/>
+      <w:pPr>
+        <w:ind w:left="2880" w:hanging="360"/>
+      </w:pPr>
+      <w:rPr>
+        <w:rFonts w:ascii="Symbol" w:hAnsi="Symbol" w:hint="default"/>
+      </w:rPr>
+    </w:lvl>
+    <w:lvl w:ilvl="4" w:tplc="041F0003" w:tentative="1">
+      <w:start w:val="1"/>
+      <w:numFmt w:val="bullet"/>
+      <w:lvlText w:val="o"/>
+      <w:lvlJc w:val="left"/>
+      <w:pPr>
+        <w:ind w:left="3600" w:hanging="360"/>
+      </w:pPr>
+      <w:rPr>
+        <w:rFonts w:ascii="Courier New" w:hAnsi="Courier New" w:cs="Courier New" w:hint="default"/>
+      </w:rPr>
+    </w:lvl>
+    <w:lvl w:ilvl="5" w:tplc="041F0005" w:tentative="1">
+      <w:start w:val="1"/>
+      <w:numFmt w:val="bullet"/>
+      <w:lvlText w:val=""/>
+      <w:lvlJc w:val="left"/>
+      <w:pPr>
+        <w:ind w:left="4320" w:hanging="360"/>
+      </w:pPr>
+      <w:rPr>
+        <w:rFonts w:ascii="Wingdings" w:hAnsi="Wingdings" w:hint="default"/>
+      </w:rPr>
+    </w:lvl>
+    <w:lvl w:ilvl="6" w:tplc="041F0001" w:tentative="1">
+      <w:start w:val="1"/>
+      <w:numFmt w:val="bullet"/>
+      <w:lvlText w:val=""/>
+      <w:lvlJc w:val="left"/>
+      <w:pPr>
+        <w:ind w:left="5040" w:hanging="360"/>
+      </w:pPr>
+      <w:rPr>
+        <w:rFonts w:ascii="Symbol" w:hAnsi="Symbol" w:hint="default"/>
+      </w:rPr>
+    </w:lvl>
+    <w:lvl w:ilvl="7" w:tplc="041F0003" w:tentative="1">
+      <w:start w:val="1"/>
+      <w:numFmt w:val="bullet"/>
+      <w:lvlText w:val="o"/>
+      <w:lvlJc w:val="left"/>
+      <w:pPr>
+        <w:ind w:left="5760" w:hanging="360"/>
+      </w:pPr>
+      <w:rPr>
+        <w:rFonts w:ascii="Courier New" w:hAnsi="Courier New" w:cs="Courier New" w:hint="default"/>
+      </w:rPr>
+    </w:lvl>
+    <w:lvl w:ilvl="8" w:tplc="041F0005" w:tentative="1">
+      <w:start w:val="1"/>
+      <w:numFmt w:val="bullet"/>
+      <w:lvlText w:val=""/>
+      <w:lvlJc w:val="left"/>
+      <w:pPr>
+        <w:ind w:left="6480" w:hanging="360"/>
+      </w:pPr>
+      <w:rPr>
+        <w:rFonts w:ascii="Wingdings" w:hAnsi="Wingdings" w:hint="default"/>
+      </w:rPr>
+    </w:lvl>
+  </w:abstractNum>
+  <w:abstractNum w:abstractNumId="3" w15:restartNumberingAfterBreak="0">
     <w:nsid w:val="7A6840D2"/>
     <w:multiLevelType w:val="hybridMultilevel"/>
     <w:tmpl w:val="F3828392"/>
@@ -3092,10 +4170,13 @@
     <w:abstractNumId w:val="0"/>
   </w:num>
   <w:num w:numId="2" w16cid:durableId="1584101403">
-    <w:abstractNumId w:val="2"/>
+    <w:abstractNumId w:val="3"/>
   </w:num>
   <w:num w:numId="3" w16cid:durableId="1380006984">
     <w:abstractNumId w:val="1"/>
+  </w:num>
+  <w:num w:numId="4" w16cid:durableId="61223521">
+    <w:abstractNumId w:val="2"/>
   </w:num>
 </w:numbering>
 </file>
@@ -3703,7 +4784,6 @@
   <w:style w:type="character" w:default="1" w:styleId="DefaultParagraphFont">
     <w:name w:val="Default Paragraph Font"/>
     <w:uiPriority w:val="1"/>
-    <w:semiHidden/>
     <w:unhideWhenUsed/>
   </w:style>
   <w:style w:type="table" w:default="1" w:styleId="TableNormal">

</xml_diff>

<commit_message>
Added amplitude fluctuation to the paper and the code!
</commit_message>
<xml_diff>
--- a/Paper-OJAP/Response-to-reviewers.docx
+++ b/Paper-OJAP/Response-to-reviewers.docx
@@ -2103,7 +2103,7 @@
           <w:sz w:val="24"/>
           <w:szCs w:val="24"/>
         </w:rPr>
-        <w:t>We thank the reviewer for raising this point. In this work, we assume a unit (i.e., fixed) amplitude profile across the RIS to isolate and analyze the effect of phase profiles on system performance. This simplification is widely used in the RIS literature, particularly in ray-tracing</w:t>
+        <w:t>We thank the reviewer for this insightful comment. In this work, we adopt a fixed (unit) amplitude profile across the RIS elements to isolate and analyze the pure effect of phase control on system performance and to maintain a manageable level of modeling complexity. This approach is commonly followed in ray-tracing</w:t>
       </w:r>
       <w:r>
         <w:rPr>
@@ -2119,41 +2119,89 @@
           <w:sz w:val="24"/>
           <w:szCs w:val="24"/>
         </w:rPr>
-        <w:t>based and optimization-focused studies, as small amplitude variations (typically ranging from 0.8 to 1.0 in passive RIS designs) are often negligible compared to the impact of phase control.</w:t>
-      </w:r>
-    </w:p>
-    <w:p>
-      <w:pPr>
-        <w:jc w:val="both"/>
-        <w:rPr>
-          <w:rFonts w:ascii="Calibri" w:hAnsi="Calibri" w:cs="Calibri"/>
-          <w:sz w:val="24"/>
-          <w:szCs w:val="24"/>
-        </w:rPr>
-      </w:pPr>
-      <w:r>
-        <w:rPr>
-          <w:rFonts w:ascii="Calibri" w:hAnsi="Calibri" w:cs="Calibri"/>
-          <w:sz w:val="24"/>
-          <w:szCs w:val="24"/>
-        </w:rPr>
-        <w:t>As noted in [1], “</w:t>
-      </w:r>
-      <w:r>
-        <w:rPr>
-          <w:rFonts w:ascii="Calibri" w:hAnsi="Calibri" w:cs="Calibri"/>
-          <w:sz w:val="24"/>
-          <w:szCs w:val="24"/>
-        </w:rPr>
-        <w:t>I</w:t>
-      </w:r>
-      <w:r>
-        <w:rPr>
-          <w:rFonts w:ascii="Calibri" w:hAnsi="Calibri" w:cs="Calibri"/>
-          <w:sz w:val="24"/>
-          <w:szCs w:val="24"/>
-        </w:rPr>
-        <w:t>n vast majority of RIS-assisted systems discussed in the literature, the adopted classical phase-shift</w:t>
+        <w:t xml:space="preserve">based and optimization-focused RIS studies, where the dominant impact </w:t>
+      </w:r>
+      <w:r>
+        <w:rPr>
+          <w:rFonts w:ascii="Calibri" w:hAnsi="Calibri" w:cs="Calibri"/>
+          <w:sz w:val="24"/>
+          <w:szCs w:val="24"/>
+        </w:rPr>
+        <w:t>comes</w:t>
+      </w:r>
+      <w:r>
+        <w:rPr>
+          <w:rFonts w:ascii="Calibri" w:hAnsi="Calibri" w:cs="Calibri"/>
+          <w:sz w:val="24"/>
+          <w:szCs w:val="24"/>
+        </w:rPr>
+        <w:t xml:space="preserve"> from phase alignment rather than small amplitude fluctuations.</w:t>
+      </w:r>
+    </w:p>
+    <w:p>
+      <w:pPr>
+        <w:jc w:val="both"/>
+        <w:rPr>
+          <w:rFonts w:ascii="Calibri" w:hAnsi="Calibri" w:cs="Calibri"/>
+          <w:sz w:val="24"/>
+          <w:szCs w:val="24"/>
+        </w:rPr>
+      </w:pPr>
+      <w:r>
+        <w:rPr>
+          <w:rFonts w:ascii="Calibri" w:hAnsi="Calibri" w:cs="Calibri"/>
+          <w:sz w:val="24"/>
+          <w:szCs w:val="24"/>
+        </w:rPr>
+        <w:t>For instance, in [</w:t>
+      </w:r>
+      <w:r>
+        <w:rPr>
+          <w:rFonts w:ascii="Calibri" w:hAnsi="Calibri" w:cs="Calibri"/>
+          <w:sz w:val="24"/>
+          <w:szCs w:val="24"/>
+        </w:rPr>
+        <w:t>1</w:t>
+      </w:r>
+      <w:r>
+        <w:rPr>
+          <w:rFonts w:ascii="Calibri" w:hAnsi="Calibri" w:cs="Calibri"/>
+          <w:sz w:val="24"/>
+          <w:szCs w:val="24"/>
+        </w:rPr>
+        <w:t>], the authors assume each RIS element is designed to maximize signal reflection and thus take the amplitude coefficient as unity for simplicity: “in practice, each element of the IRS is usually designed to maximize the signal reflection. Thus, we set β</w:t>
+      </w:r>
+      <w:r>
+        <w:rPr>
+          <w:rFonts w:ascii="Cambria Math" w:hAnsi="Cambria Math" w:cs="Cambria Math"/>
+          <w:sz w:val="24"/>
+          <w:szCs w:val="24"/>
+        </w:rPr>
+        <w:t>ₙ</w:t>
+      </w:r>
+      <w:r>
+        <w:rPr>
+          <w:rFonts w:ascii="Calibri" w:hAnsi="Calibri" w:cs="Calibri"/>
+          <w:sz w:val="24"/>
+          <w:szCs w:val="24"/>
+        </w:rPr>
+        <w:t xml:space="preserve"> = 1.” Similarly, [</w:t>
+      </w:r>
+      <w:r>
+        <w:rPr>
+          <w:rFonts w:ascii="Calibri" w:hAnsi="Calibri" w:cs="Calibri"/>
+          <w:sz w:val="24"/>
+          <w:szCs w:val="24"/>
+        </w:rPr>
+        <w:t>2</w:t>
+      </w:r>
+      <w:r>
+        <w:rPr>
+          <w:rFonts w:ascii="Calibri" w:hAnsi="Calibri" w:cs="Calibri"/>
+          <w:sz w:val="24"/>
+          <w:szCs w:val="24"/>
+        </w:rPr>
+        <w:t>] states that “in a conventional RIS implementation, it is the phase shift of the reflection coefficient of each element that is adjusted in order to achieve the desired effect on the wireless channels,”</w:t>
       </w:r>
       <w:r>
         <w:rPr>
@@ -2169,7 +2217,49 @@
           <w:sz w:val="24"/>
           <w:szCs w:val="24"/>
         </w:rPr>
-        <w:t>based beamforming design fixes the reflection amplitude to unity… and adjusts only the phase shift associated with each RIS element.” This reflects the fact that amplitude variations in practical passive RIS implementations are typically small (e.g., between 0.8 and 1.0), and their effect on system-level performance is often negligible compared to that of phase alignment.</w:t>
+        <w:t xml:space="preserve">further highlighting the modeling focus on </w:t>
+      </w:r>
+      <w:r>
+        <w:rPr>
+          <w:rFonts w:ascii="Calibri" w:hAnsi="Calibri" w:cs="Calibri"/>
+          <w:sz w:val="24"/>
+          <w:szCs w:val="24"/>
+        </w:rPr>
+        <w:t xml:space="preserve">only </w:t>
+      </w:r>
+      <w:r>
+        <w:rPr>
+          <w:rFonts w:ascii="Calibri" w:hAnsi="Calibri" w:cs="Calibri"/>
+          <w:sz w:val="24"/>
+          <w:szCs w:val="24"/>
+        </w:rPr>
+        <w:t>phase</w:t>
+      </w:r>
+      <w:r>
+        <w:rPr>
+          <w:rFonts w:ascii="Calibri" w:hAnsi="Calibri" w:cs="Calibri"/>
+          <w:sz w:val="24"/>
+          <w:szCs w:val="24"/>
+        </w:rPr>
+        <w:t xml:space="preserve"> for simplicity.</w:t>
+      </w:r>
+    </w:p>
+    <w:p>
+      <w:pPr>
+        <w:jc w:val="both"/>
+        <w:rPr>
+          <w:rFonts w:ascii="Calibri" w:hAnsi="Calibri" w:cs="Calibri"/>
+          <w:sz w:val="24"/>
+          <w:szCs w:val="24"/>
+        </w:rPr>
+      </w:pPr>
+      <w:r>
+        <w:rPr>
+          <w:rFonts w:ascii="Calibri" w:hAnsi="Calibri" w:cs="Calibri"/>
+          <w:sz w:val="24"/>
+          <w:szCs w:val="24"/>
+        </w:rPr>
+        <w:t>Nevertheless, we fully agree that incorporating angular-dependent amplitude effects would increase physical realism. To explore this,</w:t>
       </w:r>
       <w:r>
         <w:rPr>
@@ -2185,33 +2275,146 @@
           <w:sz w:val="24"/>
           <w:szCs w:val="24"/>
         </w:rPr>
-        <w:t>We agree that incorporating angular-dependent amplitude effects would improve physical realism and could be explored in future work involving hardware-calibrated RIS models.</w:t>
-      </w:r>
-    </w:p>
-    <w:p>
-      <w:pPr>
-        <w:jc w:val="both"/>
-        <w:rPr>
-          <w:rFonts w:ascii="Calibri" w:hAnsi="Calibri" w:cs="Calibri"/>
-          <w:sz w:val="24"/>
-          <w:szCs w:val="24"/>
-        </w:rPr>
-      </w:pPr>
-      <w:r>
-        <w:rPr>
-          <w:rFonts w:ascii="Calibri" w:hAnsi="Calibri" w:cs="Calibri"/>
-          <w:sz w:val="24"/>
-          <w:szCs w:val="24"/>
-        </w:rPr>
-        <w:t xml:space="preserve">[1] </w:t>
-      </w:r>
-      <w:r>
-        <w:rPr>
-          <w:rFonts w:ascii="Calibri" w:hAnsi="Calibri" w:cs="Calibri"/>
-          <w:sz w:val="24"/>
-          <w:szCs w:val="24"/>
-        </w:rPr>
-        <w:t>A. Khaleel and E. Basar, "Phase Shift-Free Passive Beamforming for Reconfigurable Intelligent Surfaces," IEEE Trans. on Commun., vol. 70, no. 10, pp. 6966-6976, Oct. 2022.</w:t>
+        <w:t>we included a new simulation</w:t>
+      </w:r>
+      <w:r>
+        <w:rPr>
+          <w:rFonts w:ascii="Calibri" w:hAnsi="Calibri" w:cs="Calibri"/>
+          <w:sz w:val="24"/>
+          <w:szCs w:val="24"/>
+        </w:rPr>
+        <w:t xml:space="preserve"> </w:t>
+      </w:r>
+      <w:r>
+        <w:rPr>
+          <w:rFonts w:ascii="Calibri" w:hAnsi="Calibri" w:cs="Calibri"/>
+          <w:sz w:val="24"/>
+          <w:szCs w:val="24"/>
+        </w:rPr>
+        <w:t>in our revised manuscript (Figs. 16 and 17), where amplitude fluctuations were introduced by assigning each tile a random amplitude uniformly drawn from [0.7, 1]. The results demonstrate that both gradient-based and distance-based approaches are highly robust to such fluctuations, with performance degradation limited to only 1–1.5 dB in average path gain. The coverage maps also remain visually consistent.</w:t>
+      </w:r>
+    </w:p>
+    <w:p>
+      <w:pPr>
+        <w:jc w:val="both"/>
+        <w:rPr>
+          <w:rFonts w:ascii="Calibri" w:hAnsi="Calibri" w:cs="Calibri"/>
+          <w:sz w:val="24"/>
+          <w:szCs w:val="24"/>
+        </w:rPr>
+      </w:pPr>
+      <w:r>
+        <w:rPr>
+          <w:rFonts w:ascii="Calibri" w:hAnsi="Calibri" w:cs="Calibri"/>
+          <w:sz w:val="24"/>
+          <w:szCs w:val="24"/>
+        </w:rPr>
+        <w:t>These findings support the modeling choice of fixed amplitudes for phase-dominant optimization, especially in scenarios where angular-dependent attenuation is weak. Nonetheless, we agree that incorporating detailed amplitude effects could further enhance physical realism, and we identify this as a promising direction for future work, particularly when using hardware-calibrated or angle-sensitive RIS models.</w:t>
+      </w:r>
+    </w:p>
+    <w:p>
+      <w:pPr>
+        <w:jc w:val="both"/>
+        <w:rPr>
+          <w:rFonts w:ascii="Calibri" w:hAnsi="Calibri" w:cs="Calibri"/>
+          <w:sz w:val="24"/>
+          <w:szCs w:val="24"/>
+        </w:rPr>
+      </w:pPr>
+      <w:r>
+        <w:rPr>
+          <w:rFonts w:ascii="Calibri" w:hAnsi="Calibri" w:cs="Calibri"/>
+          <w:sz w:val="24"/>
+          <w:szCs w:val="24"/>
+        </w:rPr>
+        <w:t>We have added this discussion to Section V-E-6 under a new subsection titled “Effect of Amplitude Fluctuations on RIS Performance.”</w:t>
+      </w:r>
+    </w:p>
+    <w:p>
+      <w:pPr>
+        <w:jc w:val="both"/>
+        <w:rPr>
+          <w:rFonts w:ascii="Calibri" w:hAnsi="Calibri" w:cs="Calibri"/>
+          <w:sz w:val="24"/>
+          <w:szCs w:val="24"/>
+        </w:rPr>
+      </w:pPr>
+      <w:r>
+        <w:rPr>
+          <w:rFonts w:ascii="Calibri" w:hAnsi="Calibri" w:cs="Calibri"/>
+          <w:sz w:val="24"/>
+          <w:szCs w:val="24"/>
+        </w:rPr>
+        <w:lastRenderedPageBreak/>
+        <w:t>References:</w:t>
+      </w:r>
+    </w:p>
+    <w:p>
+      <w:pPr>
+        <w:jc w:val="both"/>
+        <w:rPr>
+          <w:rFonts w:ascii="Calibri" w:hAnsi="Calibri" w:cs="Calibri"/>
+          <w:sz w:val="24"/>
+          <w:szCs w:val="24"/>
+        </w:rPr>
+      </w:pPr>
+      <w:r>
+        <w:rPr>
+          <w:rFonts w:ascii="Calibri" w:hAnsi="Calibri" w:cs="Calibri"/>
+          <w:sz w:val="24"/>
+          <w:szCs w:val="24"/>
+        </w:rPr>
+        <w:t>[</w:t>
+      </w:r>
+      <w:r>
+        <w:rPr>
+          <w:rFonts w:ascii="Calibri" w:hAnsi="Calibri" w:cs="Calibri"/>
+          <w:sz w:val="24"/>
+          <w:szCs w:val="24"/>
+        </w:rPr>
+        <w:t>1</w:t>
+      </w:r>
+      <w:r>
+        <w:rPr>
+          <w:rFonts w:ascii="Calibri" w:hAnsi="Calibri" w:cs="Calibri"/>
+          <w:sz w:val="24"/>
+          <w:szCs w:val="24"/>
+        </w:rPr>
+        <w:t>] Q. Wu and R. Zhang, “Intelligent reflecting surface enhanced wireless network via joint active and passive beamforming,” IEEE Trans. Wireless Commun., vol. 18, no. 11, pp. 5394–5409, Nov. 2019.</w:t>
+      </w:r>
+    </w:p>
+    <w:p>
+      <w:pPr>
+        <w:jc w:val="both"/>
+        <w:rPr>
+          <w:rFonts w:ascii="Calibri" w:hAnsi="Calibri" w:cs="Calibri"/>
+          <w:sz w:val="24"/>
+          <w:szCs w:val="24"/>
+        </w:rPr>
+      </w:pPr>
+      <w:r>
+        <w:rPr>
+          <w:rFonts w:ascii="Calibri" w:hAnsi="Calibri" w:cs="Calibri"/>
+          <w:sz w:val="24"/>
+          <w:szCs w:val="24"/>
+        </w:rPr>
+        <w:t>[</w:t>
+      </w:r>
+      <w:r>
+        <w:rPr>
+          <w:rFonts w:ascii="Calibri" w:hAnsi="Calibri" w:cs="Calibri"/>
+          <w:sz w:val="24"/>
+          <w:szCs w:val="24"/>
+        </w:rPr>
+        <w:t>2</w:t>
+      </w:r>
+      <w:r>
+        <w:rPr>
+          <w:rFonts w:ascii="Calibri" w:hAnsi="Calibri" w:cs="Calibri"/>
+          <w:sz w:val="24"/>
+          <w:szCs w:val="24"/>
+        </w:rPr>
+        <w:t>] F. Rezaei, R. Ameri, and E. Basar, “RIS-assisted interference mitigation for uplink NOMA,” arXiv preprint arXiv:2301.13841, 2023.</w:t>
       </w:r>
     </w:p>
     <w:p>
@@ -2328,16 +2531,7 @@
           <w:sz w:val="24"/>
           <w:szCs w:val="24"/>
         </w:rPr>
-        <w:t xml:space="preserve">We thank the reviewer for this constructive suggestion. To improve clarity and completeness, we have revised the end of Section III-A to explicitly describe how the </w:t>
-      </w:r>
-      <w:r>
-        <w:rPr>
-          <w:rFonts w:ascii="Calibri" w:hAnsi="Calibri" w:cs="Calibri"/>
-          <w:sz w:val="24"/>
-          <w:szCs w:val="24"/>
-        </w:rPr>
-        <w:lastRenderedPageBreak/>
-        <w:t>phase gradient is applied across the RIS. Specifically, we now explain that the phase is initialized at the first tile and then incremented linearly across the grid based on the gradient direction and RIS grid spacing. We also include the mathematical expression for computing each tile’s phase shift from the gradient. This replaces the earlier brief description and clarifies the physical and mathematical link between the phase gradient and the final phase profile used for beam steering.</w:t>
+        <w:t>We thank the reviewer for this constructive suggestion. To improve clarity and completeness, we have revised the end of Section III-A to explicitly describe how the phase gradient is applied across the RIS. Specifically, we now explain that the phase is initialized at the first tile and then incremented linearly across the grid based on the gradient direction and RIS grid spacing. We also include the mathematical expression for computing each tile’s phase shift from the gradient. This replaces the earlier brief description and clarifies the physical and mathematical link between the phase gradient and the final phase profile used for beam steering.</w:t>
       </w:r>
       <w:r>
         <w:rPr>
@@ -2553,7 +2747,16 @@
           <w:sz w:val="24"/>
           <w:szCs w:val="24"/>
         </w:rPr>
-        <w:t xml:space="preserve"> inherently models all multipath and higher‐order reflections by summing the complex contributions of each traced ray, so environmental interactions are automatically captured by the </w:t>
+        <w:t xml:space="preserve"> inherently models all multipath and higher‐order reflections by summing the complex contributions of each traced ray, so </w:t>
+      </w:r>
+      <w:r>
+        <w:rPr>
+          <w:rFonts w:ascii="Calibri" w:hAnsi="Calibri" w:cs="Calibri"/>
+          <w:sz w:val="24"/>
+          <w:szCs w:val="24"/>
+        </w:rPr>
+        <w:lastRenderedPageBreak/>
+        <w:t xml:space="preserve">environmental interactions are automatically captured by the </w:t>
       </w:r>
       <w:r>
         <w:rPr>
@@ -2768,16 +2971,7 @@
           <w:sz w:val="24"/>
           <w:szCs w:val="24"/>
         </w:rPr>
-        <w:t xml:space="preserve">We thank the reviewer for this valuable comment. The current implementation uses an exhaustive search over discrete RIS width values to identify the configuration that maximizes the performance metric. In our setup, this search is computationally feasible due to two key factors: (1) RIS candidate positions are pre-filtered </w:t>
-      </w:r>
-      <w:r>
-        <w:rPr>
-          <w:rFonts w:ascii="Calibri" w:hAnsi="Calibri" w:cs="Calibri"/>
-          <w:sz w:val="24"/>
-          <w:szCs w:val="24"/>
-        </w:rPr>
-        <w:lastRenderedPageBreak/>
-        <w:t xml:space="preserve">based on line-of-sight visibility to both the transmitter and all target points, and (2) the </w:t>
+        <w:t xml:space="preserve">We thank the reviewer for this valuable comment. The current implementation uses an exhaustive search over discrete RIS width values to identify the configuration that maximizes the performance metric. In our setup, this search is computationally feasible due to two key factors: (1) RIS candidate positions are pre-filtered based on line-of-sight visibility to both the transmitter and all target points, and (2) the </w:t>
       </w:r>
       <w:r>
         <w:rPr>
@@ -3155,6 +3349,7 @@
           <w:sz w:val="24"/>
           <w:szCs w:val="24"/>
         </w:rPr>
+        <w:lastRenderedPageBreak/>
         <w:t>The relationship between RIS dimensions and performance could be more clearly presented. Since tile size is fixed, for a larger height, the same expansion in width can leads larger number of additional tiles thus a better performance can be well expected. The reviewer believes directly correlating the number of tiles (elements) to the performance metric would improve interpretability. Additionally, the unit of the performance metric currently uses dB, which is not a correct unit for power. Clarifying this would avoid potential confusion.</w:t>
       </w:r>
     </w:p>
@@ -3329,16 +3524,7 @@
           <w:sz w:val="24"/>
           <w:szCs w:val="24"/>
         </w:rPr>
-        <w:t xml:space="preserve">specific transmit </w:t>
-      </w:r>
-      <w:r>
-        <w:rPr>
-          <w:rFonts w:ascii="Calibri" w:hAnsi="Calibri" w:cs="Calibri"/>
-          <w:sz w:val="24"/>
-          <w:szCs w:val="24"/>
-        </w:rPr>
-        <w:lastRenderedPageBreak/>
-        <w:t>power level. For instance, if a transmitter operates at 10 mW (10 dBm), one can simply add 10 dBm to the path gain maps to obtain the received power levels.</w:t>
+        <w:t>specific transmit power level. For instance, if a transmitter operates at 10 mW (10 dBm), one can simply add 10 dBm to the path gain maps to obtain the received power levels.</w:t>
       </w:r>
     </w:p>
     <w:p>
@@ -3503,7 +3689,39 @@
           <w:sz w:val="24"/>
           <w:szCs w:val="24"/>
         </w:rPr>
-        <w:t>We thank the reviewer for this helpful comment. Figures 8 and 9 were originally intended to visualize the optimal RIS configurations (including the number of target points</w:t>
+        <w:t xml:space="preserve">We thank the reviewer for this helpful comment. Figures 8 and 9 were originally intended to visualize the optimal RIS configurations (including the number of target points </w:t>
+      </w:r>
+      <w:r>
+        <w:rPr>
+          <w:rFonts w:ascii="Calibri" w:hAnsi="Calibri" w:cs="Calibri"/>
+          <w:sz w:val="24"/>
+          <w:szCs w:val="24"/>
+        </w:rPr>
+        <w:t xml:space="preserve">N) </w:t>
+      </w:r>
+      <w:r>
+        <w:rPr>
+          <w:rFonts w:ascii="Calibri" w:hAnsi="Calibri" w:cs="Calibri"/>
+          <w:sz w:val="24"/>
+          <w:szCs w:val="24"/>
+        </w:rPr>
+        <w:t>for each width</w:t>
+      </w:r>
+      <w:r>
+        <w:rPr>
+          <w:rFonts w:ascii="Calibri" w:hAnsi="Calibri" w:cs="Calibri"/>
+          <w:sz w:val="24"/>
+          <w:szCs w:val="24"/>
+        </w:rPr>
+        <w:t>. However,</w:t>
+      </w:r>
+      <w:r>
+        <w:rPr>
+          <w:rFonts w:ascii="Calibri" w:hAnsi="Calibri" w:cs="Calibri"/>
+          <w:sz w:val="24"/>
+          <w:szCs w:val="24"/>
+        </w:rPr>
+        <w:t xml:space="preserve"> we agree</w:t>
       </w:r>
       <w:r>
         <w:rPr>
@@ -3519,31 +3737,97 @@
           <w:sz w:val="24"/>
           <w:szCs w:val="24"/>
         </w:rPr>
-        <w:t xml:space="preserve">N) </w:t>
-      </w:r>
-      <w:r>
-        <w:rPr>
-          <w:rFonts w:ascii="Calibri" w:hAnsi="Calibri" w:cs="Calibri"/>
-          <w:sz w:val="24"/>
-          <w:szCs w:val="24"/>
-        </w:rPr>
-        <w:t>for each width</w:t>
-      </w:r>
-      <w:r>
-        <w:rPr>
-          <w:rFonts w:ascii="Calibri" w:hAnsi="Calibri" w:cs="Calibri"/>
-          <w:sz w:val="24"/>
-          <w:szCs w:val="24"/>
-        </w:rPr>
-        <w:t>. However,</w:t>
-      </w:r>
-      <w:r>
-        <w:rPr>
-          <w:rFonts w:ascii="Calibri" w:hAnsi="Calibri" w:cs="Calibri"/>
-          <w:sz w:val="24"/>
-          <w:szCs w:val="24"/>
-        </w:rPr>
-        <w:t xml:space="preserve"> we agree</w:t>
+        <w:t xml:space="preserve">that </w:t>
+      </w:r>
+      <w:r>
+        <w:rPr>
+          <w:rFonts w:ascii="Calibri" w:hAnsi="Calibri" w:cs="Calibri"/>
+          <w:sz w:val="24"/>
+          <w:szCs w:val="24"/>
+        </w:rPr>
+        <w:t>they did not explicitly isolate the effect o</w:t>
+      </w:r>
+      <w:r>
+        <w:rPr>
+          <w:rFonts w:ascii="Calibri" w:hAnsi="Calibri" w:cs="Calibri"/>
+          <w:sz w:val="24"/>
+          <w:szCs w:val="24"/>
+        </w:rPr>
+        <w:t>f N on system performance.</w:t>
+      </w:r>
+    </w:p>
+    <w:p>
+      <w:pPr>
+        <w:jc w:val="both"/>
+        <w:rPr>
+          <w:rFonts w:ascii="Calibri" w:hAnsi="Calibri" w:cs="Calibri"/>
+          <w:sz w:val="24"/>
+          <w:szCs w:val="24"/>
+        </w:rPr>
+      </w:pPr>
+      <w:r>
+        <w:rPr>
+          <w:rFonts w:ascii="Calibri" w:hAnsi="Calibri" w:cs="Calibri"/>
+          <w:sz w:val="24"/>
+          <w:szCs w:val="24"/>
+        </w:rPr>
+        <w:t xml:space="preserve">To address this, we have added two new figures (Figs. 11 and 12) that analyze </w:t>
+      </w:r>
+      <w:r>
+        <w:rPr>
+          <w:rFonts w:ascii="Calibri" w:hAnsi="Calibri" w:cs="Calibri"/>
+          <w:sz w:val="24"/>
+          <w:szCs w:val="24"/>
+        </w:rPr>
+        <w:t xml:space="preserve">the variation of the performance metric and coverage ratio as functions </w:t>
+      </w:r>
+      <w:r>
+        <w:rPr>
+          <w:rFonts w:ascii="Calibri" w:hAnsi="Calibri" w:cs="Calibri"/>
+          <w:sz w:val="24"/>
+          <w:szCs w:val="24"/>
+        </w:rPr>
+        <w:t xml:space="preserve">of </w:t>
+      </w:r>
+      <w:r>
+        <w:rPr>
+          <w:rFonts w:ascii="Calibri" w:hAnsi="Calibri" w:cs="Calibri"/>
+          <w:sz w:val="24"/>
+          <w:szCs w:val="24"/>
+        </w:rPr>
+        <w:t>N</w:t>
+      </w:r>
+      <w:r>
+        <w:rPr>
+          <w:rFonts w:ascii="Calibri" w:hAnsi="Calibri" w:cs="Calibri"/>
+          <w:sz w:val="24"/>
+          <w:szCs w:val="24"/>
+        </w:rPr>
+        <w:t xml:space="preserve">, for fixed RIS widths of 1 m and 2 m. </w:t>
+      </w:r>
+      <w:r>
+        <w:rPr>
+          <w:rFonts w:ascii="Calibri" w:hAnsi="Calibri" w:cs="Calibri"/>
+          <w:sz w:val="24"/>
+          <w:szCs w:val="24"/>
+        </w:rPr>
+        <w:t>These are presented separately for the gradient-based and distance-based approaches</w:t>
+      </w:r>
+      <w:r>
+        <w:rPr>
+          <w:rFonts w:ascii="Calibri" w:hAnsi="Calibri" w:cs="Calibri"/>
+          <w:sz w:val="24"/>
+          <w:szCs w:val="24"/>
+        </w:rPr>
+        <w:t xml:space="preserve">. </w:t>
+      </w:r>
+      <w:r>
+        <w:rPr>
+          <w:rFonts w:ascii="Calibri" w:hAnsi="Calibri" w:cs="Calibri"/>
+          <w:sz w:val="24"/>
+          <w:szCs w:val="24"/>
+        </w:rPr>
+        <w:t>Each point is annotated with the optimal RIS position that yields the highest performance for the corresponding number of target points.</w:t>
       </w:r>
       <w:r>
         <w:rPr>
@@ -3559,112 +3843,6 @@
           <w:sz w:val="24"/>
           <w:szCs w:val="24"/>
         </w:rPr>
-        <w:t xml:space="preserve">that </w:t>
-      </w:r>
-      <w:r>
-        <w:rPr>
-          <w:rFonts w:ascii="Calibri" w:hAnsi="Calibri" w:cs="Calibri"/>
-          <w:sz w:val="24"/>
-          <w:szCs w:val="24"/>
-        </w:rPr>
-        <w:t>they did not explicitly isolate the effect o</w:t>
-      </w:r>
-      <w:r>
-        <w:rPr>
-          <w:rFonts w:ascii="Calibri" w:hAnsi="Calibri" w:cs="Calibri"/>
-          <w:sz w:val="24"/>
-          <w:szCs w:val="24"/>
-        </w:rPr>
-        <w:t>f N on system performance.</w:t>
-      </w:r>
-    </w:p>
-    <w:p>
-      <w:pPr>
-        <w:jc w:val="both"/>
-        <w:rPr>
-          <w:rFonts w:ascii="Calibri" w:hAnsi="Calibri" w:cs="Calibri"/>
-          <w:sz w:val="24"/>
-          <w:szCs w:val="24"/>
-        </w:rPr>
-      </w:pPr>
-      <w:r>
-        <w:rPr>
-          <w:rFonts w:ascii="Calibri" w:hAnsi="Calibri" w:cs="Calibri"/>
-          <w:sz w:val="24"/>
-          <w:szCs w:val="24"/>
-        </w:rPr>
-        <w:t xml:space="preserve">To address this, we have added two new figures (Figs. 11 and 12) that analyze </w:t>
-      </w:r>
-      <w:r>
-        <w:rPr>
-          <w:rFonts w:ascii="Calibri" w:hAnsi="Calibri" w:cs="Calibri"/>
-          <w:sz w:val="24"/>
-          <w:szCs w:val="24"/>
-        </w:rPr>
-        <w:t xml:space="preserve">the variation of the performance metric and coverage ratio as functions </w:t>
-      </w:r>
-      <w:r>
-        <w:rPr>
-          <w:rFonts w:ascii="Calibri" w:hAnsi="Calibri" w:cs="Calibri"/>
-          <w:sz w:val="24"/>
-          <w:szCs w:val="24"/>
-        </w:rPr>
-        <w:t xml:space="preserve">of </w:t>
-      </w:r>
-      <w:r>
-        <w:rPr>
-          <w:rFonts w:ascii="Calibri" w:hAnsi="Calibri" w:cs="Calibri"/>
-          <w:sz w:val="24"/>
-          <w:szCs w:val="24"/>
-        </w:rPr>
-        <w:t>N</w:t>
-      </w:r>
-      <w:r>
-        <w:rPr>
-          <w:rFonts w:ascii="Calibri" w:hAnsi="Calibri" w:cs="Calibri"/>
-          <w:sz w:val="24"/>
-          <w:szCs w:val="24"/>
-        </w:rPr>
-        <w:t xml:space="preserve">, for fixed RIS widths of 1 m and 2 m. </w:t>
-      </w:r>
-      <w:r>
-        <w:rPr>
-          <w:rFonts w:ascii="Calibri" w:hAnsi="Calibri" w:cs="Calibri"/>
-          <w:sz w:val="24"/>
-          <w:szCs w:val="24"/>
-        </w:rPr>
-        <w:t>These are presented separately for the gradient-based and distance-based approaches</w:t>
-      </w:r>
-      <w:r>
-        <w:rPr>
-          <w:rFonts w:ascii="Calibri" w:hAnsi="Calibri" w:cs="Calibri"/>
-          <w:sz w:val="24"/>
-          <w:szCs w:val="24"/>
-        </w:rPr>
-        <w:t xml:space="preserve">. </w:t>
-      </w:r>
-      <w:r>
-        <w:rPr>
-          <w:rFonts w:ascii="Calibri" w:hAnsi="Calibri" w:cs="Calibri"/>
-          <w:sz w:val="24"/>
-          <w:szCs w:val="24"/>
-        </w:rPr>
-        <w:t>Each point is annotated with the optimal RIS position that yields the highest performance for the corresponding number of target points.</w:t>
-      </w:r>
-      <w:r>
-        <w:rPr>
-          <w:rFonts w:ascii="Calibri" w:hAnsi="Calibri" w:cs="Calibri"/>
-          <w:sz w:val="24"/>
-          <w:szCs w:val="24"/>
-        </w:rPr>
-        <w:t xml:space="preserve"> </w:t>
-      </w:r>
-      <w:r>
-        <w:rPr>
-          <w:rFonts w:ascii="Calibri" w:hAnsi="Calibri" w:cs="Calibri"/>
-          <w:sz w:val="24"/>
-          <w:szCs w:val="24"/>
-        </w:rPr>
         <w:t>Additionally, a binary poor coverage map (Fig. 10) has been included to visualize the low-power cells and the selected target point when</w:t>
       </w:r>
       <w:r>
@@ -3691,6 +3869,7 @@
           <w:sz w:val="24"/>
           <w:szCs w:val="24"/>
         </w:rPr>
+        <w:lastRenderedPageBreak/>
         <w:t>The related discussion has been added in Section V-E-3 under a new subsection titled “Effect of Number of Target Points on the Performance”, which highlights the performance trends and trade-offs introduced by varying</w:t>
       </w:r>
       <w:r>
@@ -4784,6 +4963,7 @@
   <w:style w:type="character" w:default="1" w:styleId="DefaultParagraphFont">
     <w:name w:val="Default Paragraph Font"/>
     <w:uiPriority w:val="1"/>
+    <w:semiHidden/>
     <w:unhideWhenUsed/>
   </w:style>
   <w:style w:type="table" w:default="1" w:styleId="TableNormal">

</xml_diff>

<commit_message>
updated response to reviewers and the paper
</commit_message>
<xml_diff>
--- a/Paper-OJAP/Response-to-reviewers.docx
+++ b/Paper-OJAP/Response-to-reviewers.docx
@@ -2698,7 +2698,23 @@
           <w:sz w:val="24"/>
           <w:szCs w:val="24"/>
         </w:rPr>
-        <w:t>unequal path lengths that differ by integer multiples of the wavelength still produce constructive addition.</w:t>
+        <w:t xml:space="preserve">unequal path lengths that differ by integer multiples of the wavelength still produce constructive </w:t>
+      </w:r>
+      <w:r>
+        <w:rPr>
+          <w:rFonts w:ascii="Calibri" w:hAnsi="Calibri" w:cs="Calibri"/>
+          <w:sz w:val="24"/>
+          <w:szCs w:val="24"/>
+        </w:rPr>
+        <w:t>interference</w:t>
+      </w:r>
+      <w:r>
+        <w:rPr>
+          <w:rFonts w:ascii="Calibri" w:hAnsi="Calibri" w:cs="Calibri"/>
+          <w:sz w:val="24"/>
+          <w:szCs w:val="24"/>
+        </w:rPr>
+        <w:t>.</w:t>
       </w:r>
     </w:p>
     <w:p>
@@ -2836,7 +2852,23 @@
           <w:sz w:val="24"/>
           <w:szCs w:val="24"/>
         </w:rPr>
-        <w:t>, while the full environmental response, including multipath interference, is captured during simulation</w:t>
+        <w:t xml:space="preserve">, while the full environmental response, including multipath </w:t>
+      </w:r>
+      <w:r>
+        <w:rPr>
+          <w:rFonts w:ascii="Calibri" w:hAnsi="Calibri" w:cs="Calibri"/>
+          <w:sz w:val="24"/>
+          <w:szCs w:val="24"/>
+        </w:rPr>
+        <w:t>effects</w:t>
+      </w:r>
+      <w:r>
+        <w:rPr>
+          <w:rFonts w:ascii="Calibri" w:hAnsi="Calibri" w:cs="Calibri"/>
+          <w:sz w:val="24"/>
+          <w:szCs w:val="24"/>
+        </w:rPr>
+        <w:t>, is captured during simulation</w:t>
       </w:r>
       <w:r>
         <w:rPr>
@@ -3508,7 +3540,23 @@
           <w:sz w:val="24"/>
           <w:szCs w:val="24"/>
         </w:rPr>
-        <w:t xml:space="preserve">overage maps to work with path gain rather than absolute power levels. Path gain, defined as the inverse of path loss, is unitless in linear scale and expressed in decibels (dB) in our analysis. This shift makes the performance evaluation independent of </w:t>
+        <w:t xml:space="preserve">overage maps to work with path gain rather than absolute power levels. Path gain, defined as the inverse of path loss, is unitless in linear scale and expressed in </w:t>
+      </w:r>
+      <w:r>
+        <w:rPr>
+          <w:rFonts w:ascii="Calibri" w:hAnsi="Calibri" w:cs="Calibri"/>
+          <w:sz w:val="24"/>
+          <w:szCs w:val="24"/>
+        </w:rPr>
+        <w:t>dB</w:t>
+      </w:r>
+      <w:r>
+        <w:rPr>
+          <w:rFonts w:ascii="Calibri" w:hAnsi="Calibri" w:cs="Calibri"/>
+          <w:sz w:val="24"/>
+          <w:szCs w:val="24"/>
+        </w:rPr>
+        <w:t xml:space="preserve"> in our analysis. This shift makes the performance evaluation independent of </w:t>
       </w:r>
       <w:r>
         <w:rPr>
@@ -3574,7 +3622,31 @@
           <w:sz w:val="24"/>
           <w:szCs w:val="24"/>
         </w:rPr>
-        <w:t>, and we have updated terminology across the manuscript, including changing “minimum power threshold” to “minimum path gain threshold” for clarity and consistency.</w:t>
+        <w:t>, and we have updated terminology across the</w:t>
+      </w:r>
+      <w:r>
+        <w:rPr>
+          <w:rFonts w:ascii="Calibri" w:hAnsi="Calibri" w:cs="Calibri"/>
+          <w:sz w:val="24"/>
+          <w:szCs w:val="24"/>
+        </w:rPr>
+        <w:t xml:space="preserve"> whole</w:t>
+      </w:r>
+      <w:r>
+        <w:rPr>
+          <w:rFonts w:ascii="Calibri" w:hAnsi="Calibri" w:cs="Calibri"/>
+          <w:sz w:val="24"/>
+          <w:szCs w:val="24"/>
+        </w:rPr>
+        <w:t xml:space="preserve"> manuscript, including changing “minimum power threshold” to “minimum path gain threshold” for clarity and consistency.</w:t>
+      </w:r>
+      <w:r>
+        <w:rPr>
+          <w:rFonts w:ascii="Calibri" w:hAnsi="Calibri" w:cs="Calibri"/>
+          <w:sz w:val="24"/>
+          <w:szCs w:val="24"/>
+        </w:rPr>
+        <w:t xml:space="preserve"> Additionally, we have added a new paragraph in Simulation Parameters subsection starting with “To ensure scalability...”.</w:t>
       </w:r>
       <w:r>
         <w:rPr>
@@ -3827,7 +3899,16 @@
           <w:sz w:val="24"/>
           <w:szCs w:val="24"/>
         </w:rPr>
-        <w:t>Each point is annotated with the optimal RIS position that yields the highest performance for the corresponding number of target points.</w:t>
+        <w:t xml:space="preserve">Each point is annotated with the optimal RIS position that yields the highest performance for </w:t>
+      </w:r>
+      <w:r>
+        <w:rPr>
+          <w:rFonts w:ascii="Calibri" w:hAnsi="Calibri" w:cs="Calibri"/>
+          <w:sz w:val="24"/>
+          <w:szCs w:val="24"/>
+        </w:rPr>
+        <w:lastRenderedPageBreak/>
+        <w:t>the corresponding number of target points.</w:t>
       </w:r>
       <w:r>
         <w:rPr>
@@ -3869,7 +3950,6 @@
           <w:sz w:val="24"/>
           <w:szCs w:val="24"/>
         </w:rPr>
-        <w:lastRenderedPageBreak/>
         <w:t>The related discussion has been added in Section V-E-3 under a new subsection titled “Effect of Number of Target Points on the Performance”, which highlights the performance trends and trade-offs introduced by varying</w:t>
       </w:r>
       <w:r>

</xml_diff>

<commit_message>
Almost finished modifying the manuscript!
</commit_message>
<xml_diff>
--- a/Paper-OJAP/Response-to-reviewers.docx
+++ b/Paper-OJAP/Response-to-reviewers.docx
@@ -542,7 +542,31 @@
           <w:sz w:val="24"/>
           <w:szCs w:val="24"/>
         </w:rPr>
-        <w:t>We thank the reviewer for this insightful comment. The two phase-profile design methods are described at the beginning of Section III of the manuscript.</w:t>
+        <w:t>We appreciate the reviewer's insightful comment regarding the RIS phase-profile design methods.</w:t>
+      </w:r>
+      <w:r>
+        <w:rPr>
+          <w:rFonts w:ascii="Calibri" w:hAnsi="Calibri" w:cs="Calibri"/>
+          <w:sz w:val="24"/>
+          <w:szCs w:val="24"/>
+        </w:rPr>
+        <w:t xml:space="preserve"> The</w:t>
+      </w:r>
+      <w:r>
+        <w:rPr>
+          <w:rFonts w:ascii="Calibri" w:hAnsi="Calibri" w:cs="Calibri"/>
+          <w:sz w:val="24"/>
+          <w:szCs w:val="24"/>
+        </w:rPr>
+        <w:t>y</w:t>
+      </w:r>
+      <w:r>
+        <w:rPr>
+          <w:rFonts w:ascii="Calibri" w:hAnsi="Calibri" w:cs="Calibri"/>
+          <w:sz w:val="24"/>
+          <w:szCs w:val="24"/>
+        </w:rPr>
+        <w:t xml:space="preserve"> are described at the beginning of Section III of the manuscript.</w:t>
       </w:r>
     </w:p>
     <w:p>
@@ -565,7 +589,15 @@
           <w:sz w:val="24"/>
           <w:szCs w:val="24"/>
         </w:rPr>
-        <w:t>Gradient-based, which introduces a linear phase ramp across the RIS surface to steer reflections in a desired direction, based on the difference between the incident and reflected wave vectors;</w:t>
+        <w:t>Gradient-based, which introduces a linear phase ramp across the RIS surface to steer reflections in a desired direction, based on the difference between the incident and reflected wave vectors</w:t>
+      </w:r>
+      <w:r>
+        <w:rPr>
+          <w:rFonts w:ascii="Calibri" w:hAnsi="Calibri" w:cs="Calibri"/>
+          <w:sz w:val="24"/>
+          <w:szCs w:val="24"/>
+        </w:rPr>
+        <w:t>,</w:t>
       </w:r>
     </w:p>
     <w:p>
@@ -588,25 +620,73 @@
           <w:sz w:val="24"/>
           <w:szCs w:val="24"/>
         </w:rPr>
-        <w:t>Distance-based, which aligns the total propagation path length (TX-RIS-target) at each tile to focus energy precisely at the target point.</w:t>
-      </w:r>
-    </w:p>
-    <w:p>
-      <w:pPr>
-        <w:jc w:val="both"/>
-        <w:rPr>
-          <w:rFonts w:ascii="Calibri" w:hAnsi="Calibri" w:cs="Calibri"/>
-          <w:sz w:val="24"/>
-          <w:szCs w:val="24"/>
-        </w:rPr>
-      </w:pPr>
-      <w:r>
-        <w:rPr>
-          <w:rFonts w:ascii="Calibri" w:hAnsi="Calibri" w:cs="Calibri"/>
-          <w:sz w:val="24"/>
-          <w:szCs w:val="24"/>
-        </w:rPr>
-        <w:t xml:space="preserve">While their effects on performance are already compared both analytically and visually in Section V through coverage maps (see Figs. 14, 15, 19, and 20 in the revised manuscript), we agree that a direct visual comparison of their phase profiles would enhance understanding. </w:t>
+        <w:t xml:space="preserve">Distance-based, which aligns the total propagation path length (TX-RIS-target) at each tile to focus energy precisely at </w:t>
+      </w:r>
+      <w:r>
+        <w:rPr>
+          <w:rFonts w:ascii="Calibri" w:hAnsi="Calibri" w:cs="Calibri"/>
+          <w:sz w:val="24"/>
+          <w:szCs w:val="24"/>
+        </w:rPr>
+        <w:t>a desired</w:t>
+      </w:r>
+      <w:r>
+        <w:rPr>
+          <w:rFonts w:ascii="Calibri" w:hAnsi="Calibri" w:cs="Calibri"/>
+          <w:sz w:val="24"/>
+          <w:szCs w:val="24"/>
+        </w:rPr>
+        <w:t xml:space="preserve"> target point.</w:t>
+      </w:r>
+    </w:p>
+    <w:p>
+      <w:pPr>
+        <w:jc w:val="both"/>
+        <w:rPr>
+          <w:rFonts w:ascii="Calibri" w:hAnsi="Calibri" w:cs="Calibri"/>
+          <w:sz w:val="24"/>
+          <w:szCs w:val="24"/>
+        </w:rPr>
+      </w:pPr>
+      <w:r>
+        <w:rPr>
+          <w:rFonts w:ascii="Calibri" w:hAnsi="Calibri" w:cs="Calibri"/>
+          <w:sz w:val="24"/>
+          <w:szCs w:val="24"/>
+        </w:rPr>
+        <w:t xml:space="preserve">While their effects on performance are already compared both analytically and visually in Section V through coverage maps (see Figs. 14, 15, </w:t>
+      </w:r>
+      <w:r>
+        <w:rPr>
+          <w:rFonts w:ascii="Calibri" w:hAnsi="Calibri" w:cs="Calibri"/>
+          <w:sz w:val="24"/>
+          <w:szCs w:val="24"/>
+        </w:rPr>
+        <w:t>21</w:t>
+      </w:r>
+      <w:r>
+        <w:rPr>
+          <w:rFonts w:ascii="Calibri" w:hAnsi="Calibri" w:cs="Calibri"/>
+          <w:sz w:val="24"/>
+          <w:szCs w:val="24"/>
+        </w:rPr>
+        <w:t>, and 2</w:t>
+      </w:r>
+      <w:r>
+        <w:rPr>
+          <w:rFonts w:ascii="Calibri" w:hAnsi="Calibri" w:cs="Calibri"/>
+          <w:sz w:val="24"/>
+          <w:szCs w:val="24"/>
+        </w:rPr>
+        <w:t>2</w:t>
+      </w:r>
+      <w:r>
+        <w:rPr>
+          <w:rFonts w:ascii="Calibri" w:hAnsi="Calibri" w:cs="Calibri"/>
+          <w:sz w:val="24"/>
+          <w:szCs w:val="24"/>
+        </w:rPr>
+        <w:t xml:space="preserve"> in the revised manuscript), we agree that a direct visual comparison of their phase profiles would enhance understanding. </w:t>
       </w:r>
       <w:r>
         <w:rPr>
@@ -615,7 +695,39 @@
           <w:szCs w:val="24"/>
         </w:rPr>
         <w:lastRenderedPageBreak/>
-        <w:t>Accordingly, we have added new subfigures to Figs. 14 and 15, each showing the per-tile phase profile used in that scenario for each target point. We have also expanded the related discussion in Section V-E-5 to interpret these visualizations. These visualizations clearly distinguish the smooth, linear variation of the gradient-based design from the more focused, nonuniform patterns produced by the distance-based method.</w:t>
+        <w:t>Accordingly, we have added new subfigures to Fig</w:t>
+      </w:r>
+      <w:r>
+        <w:rPr>
+          <w:rFonts w:ascii="Calibri" w:hAnsi="Calibri" w:cs="Calibri"/>
+          <w:sz w:val="24"/>
+          <w:szCs w:val="24"/>
+        </w:rPr>
+        <w:t>ures</w:t>
+      </w:r>
+      <w:r>
+        <w:rPr>
+          <w:rFonts w:ascii="Calibri" w:hAnsi="Calibri" w:cs="Calibri"/>
+          <w:sz w:val="24"/>
+          <w:szCs w:val="24"/>
+        </w:rPr>
+        <w:t xml:space="preserve"> 14 and 15, each showing the per-tile phase profile used in that scenario for each target point. We have also expanded the related discussion in Section V-E-5 to </w:t>
+      </w:r>
+      <w:r>
+        <w:rPr>
+          <w:rFonts w:ascii="Calibri" w:hAnsi="Calibri" w:cs="Calibri"/>
+          <w:sz w:val="24"/>
+          <w:szCs w:val="24"/>
+        </w:rPr>
+        <w:t>mention about</w:t>
+      </w:r>
+      <w:r>
+        <w:rPr>
+          <w:rFonts w:ascii="Calibri" w:hAnsi="Calibri" w:cs="Calibri"/>
+          <w:sz w:val="24"/>
+          <w:szCs w:val="24"/>
+        </w:rPr>
+        <w:t xml:space="preserve"> these visualizations.</w:t>
       </w:r>
       <w:r>
         <w:rPr>
@@ -706,7 +818,23 @@
           <w:sz w:val="24"/>
           <w:szCs w:val="24"/>
         </w:rPr>
-        <w:t xml:space="preserve">We thank the reviewer for drawing attention to practical RIS hardware constraints. In our current project, we collaborate with our antenna team, whose prototype uses continuous‐analog varactors. Therefore, we adopt a continuous-phase model in our simulations. NVIDIA Sionna’s ray-tracing module allows users to define an arbitrary two-dimensional array of complex reflection coefficients (both amplitude and phase) directly on each tile (see the Sionna RIS modeling documentations linked below). </w:t>
+        <w:t xml:space="preserve">We thank the reviewer for drawing attention to practical RIS hardware constraints. In our current project, we collaborate with our antenna team, whose prototype uses continuous‐analog varactors. Therefore, we adopt a continuous-phase model in our simulations. NVIDIA Sionna’s ray-tracing </w:t>
+      </w:r>
+      <w:r>
+        <w:rPr>
+          <w:rFonts w:ascii="Calibri" w:hAnsi="Calibri" w:cs="Calibri"/>
+          <w:sz w:val="24"/>
+          <w:szCs w:val="24"/>
+        </w:rPr>
+        <w:t>tool</w:t>
+      </w:r>
+      <w:r>
+        <w:rPr>
+          <w:rFonts w:ascii="Calibri" w:hAnsi="Calibri" w:cs="Calibri"/>
+          <w:sz w:val="24"/>
+          <w:szCs w:val="24"/>
+        </w:rPr>
+        <w:t xml:space="preserve"> allows users to define an arbitrary two-dimensional array of complex reflection coefficients (both amplitude and phase) directly on each tile (see the Sionna RIS modeling documentations linked below). </w:t>
       </w:r>
       <w:r>
         <w:rPr>
@@ -800,7 +928,23 @@
           <w:sz w:val="24"/>
           <w:szCs w:val="24"/>
         </w:rPr>
-        <w:t>Related documentation of the Sionna RT regarding RIS modeling:</w:t>
+        <w:t>Related documentation</w:t>
+      </w:r>
+      <w:r>
+        <w:rPr>
+          <w:rFonts w:ascii="Calibri" w:hAnsi="Calibri" w:cs="Calibri"/>
+          <w:sz w:val="24"/>
+          <w:szCs w:val="24"/>
+        </w:rPr>
+        <w:t xml:space="preserve">s </w:t>
+      </w:r>
+      <w:r>
+        <w:rPr>
+          <w:rFonts w:ascii="Calibri" w:hAnsi="Calibri" w:cs="Calibri"/>
+          <w:sz w:val="24"/>
+          <w:szCs w:val="24"/>
+        </w:rPr>
+        <w:t>of the Sionna RT regarding RIS modeling:</w:t>
       </w:r>
     </w:p>
     <w:p>
@@ -935,7 +1079,23 @@
           <w:sz w:val="24"/>
           <w:szCs w:val="24"/>
         </w:rPr>
-        <w:t xml:space="preserve">We thank the reviewer for pointing out the important trade-off between simulation resolution and </w:t>
+        <w:t>We're grateful to the reviewer</w:t>
+      </w:r>
+      <w:r>
+        <w:rPr>
+          <w:rFonts w:ascii="Calibri" w:hAnsi="Calibri" w:cs="Calibri"/>
+          <w:sz w:val="24"/>
+          <w:szCs w:val="24"/>
+        </w:rPr>
+        <w:t xml:space="preserve"> </w:t>
+      </w:r>
+      <w:r>
+        <w:rPr>
+          <w:rFonts w:ascii="Calibri" w:hAnsi="Calibri" w:cs="Calibri"/>
+          <w:sz w:val="24"/>
+          <w:szCs w:val="24"/>
+        </w:rPr>
+        <w:t xml:space="preserve">for pointing out the important trade-off between simulation resolution and </w:t>
       </w:r>
       <w:r>
         <w:rPr>
@@ -1093,7 +1253,6 @@
           <w:sz w:val="24"/>
           <w:szCs w:val="24"/>
         </w:rPr>
-        <w:lastRenderedPageBreak/>
         <w:t>cm_cell_size: the size (in meters) of each grid cell in the coverage map</w:t>
       </w:r>
     </w:p>
@@ -1135,6 +1294,7 @@
           <w:sz w:val="24"/>
           <w:szCs w:val="24"/>
         </w:rPr>
+        <w:lastRenderedPageBreak/>
         <w:t xml:space="preserve">Increasing the number of samples or decreasing the cell size results in higher-resolution and more accurate maps, at the cost of longer simulation times. </w:t>
       </w:r>
       <w:r>
@@ -1403,15 +1563,31 @@
           <w:sz w:val="24"/>
           <w:szCs w:val="24"/>
         </w:rPr>
-        <w:t xml:space="preserve">We thank the reviewer for this valuable suggestion. To improve clarity and reproducibility, we have added Table </w:t>
-      </w:r>
-      <w:r>
-        <w:rPr>
-          <w:rFonts w:ascii="Calibri" w:hAnsi="Calibri" w:cs="Calibri"/>
-          <w:sz w:val="24"/>
-          <w:szCs w:val="24"/>
-        </w:rPr>
-        <w:t>II</w:t>
+        <w:t xml:space="preserve">We're thankful for the reviewer's </w:t>
+      </w:r>
+      <w:r>
+        <w:rPr>
+          <w:rFonts w:ascii="Calibri" w:hAnsi="Calibri" w:cs="Calibri"/>
+          <w:sz w:val="24"/>
+          <w:szCs w:val="24"/>
+        </w:rPr>
+        <w:t>parameter table and deployment guideline suggestions.</w:t>
+      </w:r>
+      <w:r>
+        <w:rPr>
+          <w:rFonts w:ascii="Calibri" w:hAnsi="Calibri" w:cs="Calibri"/>
+          <w:sz w:val="24"/>
+          <w:szCs w:val="24"/>
+        </w:rPr>
+        <w:t xml:space="preserve"> To improve clarity and reproducibility, we have added Table </w:t>
+      </w:r>
+      <w:r>
+        <w:rPr>
+          <w:rFonts w:ascii="Calibri" w:hAnsi="Calibri" w:cs="Calibri"/>
+          <w:sz w:val="24"/>
+          <w:szCs w:val="24"/>
+        </w:rPr>
+        <w:t>2</w:t>
       </w:r>
       <w:r>
         <w:rPr>
@@ -1443,7 +1619,23 @@
           <w:sz w:val="24"/>
           <w:szCs w:val="24"/>
         </w:rPr>
-        <w:t xml:space="preserve">section, which summarizes all key simulation parameters used in this study, including frequency, grid resolution, path gain thresholds, and ray-tracing configuration settings. A reference to this table is now included in the </w:t>
+        <w:t xml:space="preserve">section, which summarizes all key simulation parameters used in this study. A reference to this table is </w:t>
+      </w:r>
+      <w:r>
+        <w:rPr>
+          <w:rFonts w:ascii="Calibri" w:hAnsi="Calibri" w:cs="Calibri"/>
+          <w:sz w:val="24"/>
+          <w:szCs w:val="24"/>
+        </w:rPr>
+        <w:t>also</w:t>
+      </w:r>
+      <w:r>
+        <w:rPr>
+          <w:rFonts w:ascii="Calibri" w:hAnsi="Calibri" w:cs="Calibri"/>
+          <w:sz w:val="24"/>
+          <w:szCs w:val="24"/>
+        </w:rPr>
+        <w:t xml:space="preserve"> included in the </w:t>
       </w:r>
       <w:r>
         <w:rPr>
@@ -1467,9 +1659,6 @@
         <w:jc w:val="both"/>
         <w:rPr>
           <w:rFonts w:ascii="Calibri" w:hAnsi="Calibri" w:cs="Calibri"/>
-          <w:b/>
-          <w:noProof/>
-          <w:color w:val="000090"/>
           <w:sz w:val="24"/>
           <w:szCs w:val="24"/>
         </w:rPr>
@@ -1512,7 +1701,23 @@
           <w:sz w:val="24"/>
           <w:szCs w:val="24"/>
         </w:rPr>
-        <w:t xml:space="preserve"> the U-shaped indoor office scenario studied in this paper, summarize practical insights into the optimal selection of RIS position, size, and beamforming method. Specifically: (1) the RIS should be wall-mounted at locations with line-of-sight to both the transmitter and target points, with the final position selected to maximize the performance metric; (2) the RIS size should be increased until the performance improvement drops below a predefined </w:t>
+        <w:t xml:space="preserve"> the U-shaped indoor office scenario studied in this paper, summarize practical insights into the optimal selection of RIS position, size, and beamforming method. Specifically: (1) the RIS should be mounted at locations with line-of-sight to both the transmitter and target points, with the final position selected to maximize the performance metric</w:t>
+      </w:r>
+      <w:r>
+        <w:rPr>
+          <w:rFonts w:ascii="Calibri" w:hAnsi="Calibri" w:cs="Calibri"/>
+          <w:sz w:val="24"/>
+          <w:szCs w:val="24"/>
+        </w:rPr>
+        <w:t>,</w:t>
+      </w:r>
+      <w:r>
+        <w:rPr>
+          <w:rFonts w:ascii="Calibri" w:hAnsi="Calibri" w:cs="Calibri"/>
+          <w:sz w:val="24"/>
+          <w:szCs w:val="24"/>
+        </w:rPr>
+        <w:t xml:space="preserve"> (2) the RIS size should be increased until the performance improvement drops below a predefined </w:t>
       </w:r>
       <w:r>
         <w:rPr>
@@ -1528,7 +1733,23 @@
           <w:sz w:val="24"/>
           <w:szCs w:val="24"/>
         </w:rPr>
-        <w:t xml:space="preserve"> threshold; and (3) beamforming should be chosen based on the blind-spot geometry</w:t>
+        <w:t xml:space="preserve"> threshold</w:t>
+      </w:r>
+      <w:r>
+        <w:rPr>
+          <w:rFonts w:ascii="Calibri" w:hAnsi="Calibri" w:cs="Calibri"/>
+          <w:sz w:val="24"/>
+          <w:szCs w:val="24"/>
+        </w:rPr>
+        <w:t>,</w:t>
+      </w:r>
+      <w:r>
+        <w:rPr>
+          <w:rFonts w:ascii="Calibri" w:hAnsi="Calibri" w:cs="Calibri"/>
+          <w:sz w:val="24"/>
+          <w:szCs w:val="24"/>
+        </w:rPr>
+        <w:t xml:space="preserve"> and (3) beamforming should be chosen based on the blind-spot geometry</w:t>
       </w:r>
       <w:r>
         <w:rPr>
@@ -1552,7 +1773,23 @@
           <w:sz w:val="24"/>
           <w:szCs w:val="24"/>
         </w:rPr>
-        <w:t>. We believe these additions significantly improve the practical relevance of the work.</w:t>
+        <w:t xml:space="preserve">. </w:t>
+      </w:r>
+      <w:r>
+        <w:rPr>
+          <w:rFonts w:ascii="Calibri" w:hAnsi="Calibri" w:cs="Calibri"/>
+          <w:sz w:val="24"/>
+          <w:szCs w:val="24"/>
+        </w:rPr>
+        <w:t>With your suggestion, w</w:t>
+      </w:r>
+      <w:r>
+        <w:rPr>
+          <w:rFonts w:ascii="Calibri" w:hAnsi="Calibri" w:cs="Calibri"/>
+          <w:sz w:val="24"/>
+          <w:szCs w:val="24"/>
+        </w:rPr>
+        <w:t>e believe these additions significantly improve the practical relevance of the work.</w:t>
       </w:r>
       <w:r>
         <w:rPr>
@@ -1616,8 +1853,56 @@
           <w:sz w:val="24"/>
           <w:szCs w:val="24"/>
         </w:rPr>
+        <w:t>Author response:</w:t>
+      </w:r>
+      <w:r>
+        <w:rPr>
+          <w:rFonts w:ascii="Calibri" w:hAnsi="Calibri" w:cs="Calibri"/>
+          <w:sz w:val="24"/>
+          <w:szCs w:val="24"/>
+        </w:rPr>
+        <w:t xml:space="preserve"> </w:t>
+      </w:r>
+      <w:r>
+        <w:rPr>
+          <w:rFonts w:ascii="Calibri" w:hAnsi="Calibri" w:cs="Calibri"/>
+          <w:sz w:val="24"/>
+          <w:szCs w:val="24"/>
+        </w:rPr>
+        <w:t>We appreciate the reviewer’s insightful comment regarding polarization</w:t>
+      </w:r>
+      <w:r>
+        <w:rPr>
+          <w:rFonts w:ascii="Calibri" w:hAnsi="Calibri" w:cs="Calibri"/>
+          <w:sz w:val="24"/>
+          <w:szCs w:val="24"/>
+        </w:rPr>
+        <w:t xml:space="preserve"> issues of RISs.</w:t>
+      </w:r>
+      <w:r>
+        <w:rPr>
+          <w:rFonts w:ascii="Calibri" w:hAnsi="Calibri" w:cs="Calibri"/>
+          <w:sz w:val="24"/>
+          <w:szCs w:val="24"/>
+        </w:rPr>
+        <w:t xml:space="preserve"> In the version of NVIDIA Sionna used in this study (v0.19.2), RIS elements are modeled using a single complex-valued reflection coefficient (amplitude and phase) per tile, </w:t>
+      </w:r>
+      <w:r>
+        <w:rPr>
+          <w:rFonts w:ascii="Calibri" w:hAnsi="Calibri" w:cs="Calibri"/>
+          <w:sz w:val="24"/>
+          <w:szCs w:val="24"/>
+        </w:rPr>
         <w:lastRenderedPageBreak/>
-        <w:t>Author response:</w:t>
+        <w:t xml:space="preserve">with no support for polarization transformation. The RIS model applies this coefficient directly to the incident wave’s electric field, preserving its polarization. </w:t>
+      </w:r>
+      <w:r>
+        <w:rPr>
+          <w:rFonts w:ascii="Calibri" w:hAnsi="Calibri" w:cs="Calibri"/>
+          <w:sz w:val="24"/>
+          <w:szCs w:val="24"/>
+        </w:rPr>
+        <w:t>For this reason, we assume co-polarized RIS operation throughout the simulations.</w:t>
       </w:r>
       <w:r>
         <w:rPr>
@@ -1633,30 +1918,6 @@
           <w:sz w:val="24"/>
           <w:szCs w:val="24"/>
         </w:rPr>
-        <w:t xml:space="preserve">We thank the reviewer for raising this point. In the version of NVIDIA Sionna used in this study (v0.19.2), RIS elements are modeled using a single complex-valued reflection coefficient (amplitude and phase) per tile, with no support for polarization transformation. The RIS model applies this coefficient directly to the incident wave’s electric field, preserving its polarization. </w:t>
-      </w:r>
-      <w:r>
-        <w:rPr>
-          <w:rFonts w:ascii="Calibri" w:hAnsi="Calibri" w:cs="Calibri"/>
-          <w:sz w:val="24"/>
-          <w:szCs w:val="24"/>
-        </w:rPr>
-        <w:t>For this reason, we assume co-polarized RIS operation throughout the simulations.</w:t>
-      </w:r>
-      <w:r>
-        <w:rPr>
-          <w:rFonts w:ascii="Calibri" w:hAnsi="Calibri" w:cs="Calibri"/>
-          <w:sz w:val="24"/>
-          <w:szCs w:val="24"/>
-        </w:rPr>
-        <w:t xml:space="preserve"> </w:t>
-      </w:r>
-      <w:r>
-        <w:rPr>
-          <w:rFonts w:ascii="Calibri" w:hAnsi="Calibri" w:cs="Calibri"/>
-          <w:sz w:val="24"/>
-          <w:szCs w:val="24"/>
-        </w:rPr>
         <w:t>While polarization effects are not within the scope of this work, we agree that this would be a valuable direction for future studies involving polarization-aware RIS designs or dual-polarized systems.</w:t>
       </w:r>
     </w:p>
@@ -1675,7 +1936,23 @@
           <w:sz w:val="24"/>
           <w:szCs w:val="24"/>
         </w:rPr>
-        <w:t>To reflect this assumption, we have added a clarifying footnote in Section II where RIS modeling capabilities are described.</w:t>
+        <w:t>To reflect this assumption, we have added a clarifying footnote in Section II</w:t>
+      </w:r>
+      <w:r>
+        <w:rPr>
+          <w:rFonts w:ascii="Calibri" w:hAnsi="Calibri" w:cs="Calibri"/>
+          <w:sz w:val="24"/>
+          <w:szCs w:val="24"/>
+        </w:rPr>
+        <w:t xml:space="preserve"> in page 4</w:t>
+      </w:r>
+      <w:r>
+        <w:rPr>
+          <w:rFonts w:ascii="Calibri" w:hAnsi="Calibri" w:cs="Calibri"/>
+          <w:sz w:val="24"/>
+          <w:szCs w:val="24"/>
+        </w:rPr>
+        <w:t xml:space="preserve"> where RIS modeling capabilities are described.</w:t>
       </w:r>
       <w:r>
         <w:rPr>
@@ -1907,7 +2184,55 @@
           <w:sz w:val="24"/>
           <w:szCs w:val="24"/>
         </w:rPr>
-        <w:t>We thank the reviewer for this suggestion. In response to this and Comment 5, we have revised the Conclusion section to include scenario-specific design guidelines derived from our simulation results. These take-home messages summarize practical recommendations for selecting the RIS mounting position, aperture size, and beamforming strategy based on coverage needs.</w:t>
+        <w:t>Thank you for this valuable recommendation</w:t>
+      </w:r>
+      <w:r>
+        <w:rPr>
+          <w:rFonts w:ascii="Calibri" w:hAnsi="Calibri" w:cs="Calibri"/>
+          <w:sz w:val="24"/>
+          <w:szCs w:val="24"/>
+        </w:rPr>
+        <w:t xml:space="preserve"> </w:t>
+      </w:r>
+      <w:r>
+        <w:rPr>
+          <w:rFonts w:ascii="Calibri" w:hAnsi="Calibri" w:cs="Calibri"/>
+          <w:sz w:val="24"/>
+          <w:szCs w:val="24"/>
+        </w:rPr>
+        <w:t>to strengthen the practical implications of our findings</w:t>
+      </w:r>
+      <w:r>
+        <w:rPr>
+          <w:rFonts w:ascii="Calibri" w:hAnsi="Calibri" w:cs="Calibri"/>
+          <w:sz w:val="24"/>
+          <w:szCs w:val="24"/>
+        </w:rPr>
+        <w:t xml:space="preserve">. </w:t>
+      </w:r>
+      <w:r>
+        <w:rPr>
+          <w:rFonts w:ascii="Calibri" w:hAnsi="Calibri" w:cs="Calibri"/>
+          <w:sz w:val="24"/>
+          <w:szCs w:val="24"/>
+        </w:rPr>
+        <w:t>In response to this</w:t>
+      </w:r>
+      <w:r>
+        <w:rPr>
+          <w:rFonts w:ascii="Calibri" w:hAnsi="Calibri" w:cs="Calibri"/>
+          <w:sz w:val="24"/>
+          <w:szCs w:val="24"/>
+        </w:rPr>
+        <w:t xml:space="preserve"> comment as well as</w:t>
+      </w:r>
+      <w:r>
+        <w:rPr>
+          <w:rFonts w:ascii="Calibri" w:hAnsi="Calibri" w:cs="Calibri"/>
+          <w:sz w:val="24"/>
+          <w:szCs w:val="24"/>
+        </w:rPr>
+        <w:t xml:space="preserve"> Comment 5, we have revised the Conclusion section to include scenario-specific design guidelines derived from our simulation results. These take-home messages summarize practical recommendations for selecting the RIS mounting position, aperture size, and beamforming strategy based on coverage needs.</w:t>
       </w:r>
       <w:r>
         <w:rPr>
@@ -1976,7 +2301,7 @@
           <w:sz w:val="24"/>
           <w:szCs w:val="24"/>
         </w:rPr>
-        <w:t xml:space="preserve">This paper proposes a ray-tracing framework for optimizing RIS deployment in indoor environments, focusing on joint design of position, size, and target points. While the topic is </w:t>
+        <w:t xml:space="preserve">This paper proposes a ray-tracing framework for optimizing RIS deployment in indoor environments, focusing on joint design of position, size, and target points. While the topic is timely and the problem formulation has merit, the reviewer finds the current presentation and technical execution to require further refinement. Key concerns include insufficient motivation </w:t>
       </w:r>
       <w:r>
         <w:rPr>
@@ -1987,7 +2312,7 @@
           <w:szCs w:val="24"/>
         </w:rPr>
         <w:lastRenderedPageBreak/>
-        <w:t>timely and the problem formulation has merit, the reviewer finds the current presentation and technical execution to require further refinement. Key concerns include insufficient motivation for methodological choices, limited validation of assumptions, and ambiguities in interpreting critical figures.</w:t>
+        <w:t>for methodological choices, limited validation of assumptions, and ambiguities in interpreting critical figures.</w:t>
       </w:r>
       <w:r>
         <w:rPr>
@@ -2103,7 +2428,55 @@
           <w:sz w:val="24"/>
           <w:szCs w:val="24"/>
         </w:rPr>
-        <w:t>We thank the reviewer for this insightful comment. In this work, we adopt a fixed (unit) amplitude profile across the RIS elements to isolate and analyze the pure effect of phase control on system performance and to maintain a manageable level of modeling complexity. This approach is commonly followed in ray-tracing</w:t>
+        <w:t xml:space="preserve">We </w:t>
+      </w:r>
+      <w:r>
+        <w:rPr>
+          <w:rFonts w:ascii="Calibri" w:hAnsi="Calibri" w:cs="Calibri"/>
+          <w:sz w:val="24"/>
+          <w:szCs w:val="24"/>
+        </w:rPr>
+        <w:t>appreciate</w:t>
+      </w:r>
+      <w:r>
+        <w:rPr>
+          <w:rFonts w:ascii="Calibri" w:hAnsi="Calibri" w:cs="Calibri"/>
+          <w:sz w:val="24"/>
+          <w:szCs w:val="24"/>
+        </w:rPr>
+        <w:t xml:space="preserve"> the reviewer for this </w:t>
+      </w:r>
+      <w:r>
+        <w:rPr>
+          <w:rFonts w:ascii="Calibri" w:hAnsi="Calibri" w:cs="Calibri"/>
+          <w:sz w:val="24"/>
+          <w:szCs w:val="24"/>
+        </w:rPr>
+        <w:t>valuable</w:t>
+      </w:r>
+      <w:r>
+        <w:rPr>
+          <w:rFonts w:ascii="Calibri" w:hAnsi="Calibri" w:cs="Calibri"/>
+          <w:sz w:val="24"/>
+          <w:szCs w:val="24"/>
+        </w:rPr>
+        <w:t xml:space="preserve"> comment. In this work, we adopt a fixed (unit) amplitude profile across the RIS </w:t>
+      </w:r>
+      <w:r>
+        <w:rPr>
+          <w:rFonts w:ascii="Calibri" w:hAnsi="Calibri" w:cs="Calibri"/>
+          <w:sz w:val="24"/>
+          <w:szCs w:val="24"/>
+        </w:rPr>
+        <w:t>tiles</w:t>
+      </w:r>
+      <w:r>
+        <w:rPr>
+          <w:rFonts w:ascii="Calibri" w:hAnsi="Calibri" w:cs="Calibri"/>
+          <w:sz w:val="24"/>
+          <w:szCs w:val="24"/>
+        </w:rPr>
+        <w:t xml:space="preserve"> to isolate and analyze the pure effect of phase control on system performance and to maintain a manageable level of modeling complexity. This approach is commonly followed in ray-tracing</w:t>
       </w:r>
       <w:r>
         <w:rPr>
@@ -2291,7 +2664,23 @@
           <w:sz w:val="24"/>
           <w:szCs w:val="24"/>
         </w:rPr>
-        <w:t>in our revised manuscript (Figs. 16 and 17), where amplitude fluctuations were introduced by assigning each tile a random amplitude uniformly drawn from [0.7, 1]. The results demonstrate that both gradient-based and distance-based approaches are highly robust to such fluctuations, with performance degradation limited to only 1–1.5 dB in average path gain. The coverage maps also remain visually consistent.</w:t>
+        <w:t>in our revised manuscript (Fig</w:t>
+      </w:r>
+      <w:r>
+        <w:rPr>
+          <w:rFonts w:ascii="Calibri" w:hAnsi="Calibri" w:cs="Calibri"/>
+          <w:sz w:val="24"/>
+          <w:szCs w:val="24"/>
+        </w:rPr>
+        <w:t>ures</w:t>
+      </w:r>
+      <w:r>
+        <w:rPr>
+          <w:rFonts w:ascii="Calibri" w:hAnsi="Calibri" w:cs="Calibri"/>
+          <w:sz w:val="24"/>
+          <w:szCs w:val="24"/>
+        </w:rPr>
+        <w:t xml:space="preserve"> 16 and 17), where amplitude fluctuations were introduced by assigning each tile a random amplitude uniformly drawn from [0.7, 1]. The results demonstrate that both gradient-based and distance-based approaches are highly robust to such fluctuations, with performance degradation limited to only 1–1.5 dB in average path gain. The coverage maps also remain visually consistent.</w:t>
       </w:r>
     </w:p>
     <w:p>
@@ -2345,25 +2734,25 @@
           <w:sz w:val="24"/>
           <w:szCs w:val="24"/>
         </w:rPr>
+        <w:t>References:</w:t>
+      </w:r>
+    </w:p>
+    <w:p>
+      <w:pPr>
+        <w:jc w:val="both"/>
+        <w:rPr>
+          <w:rFonts w:ascii="Calibri" w:hAnsi="Calibri" w:cs="Calibri"/>
+          <w:sz w:val="24"/>
+          <w:szCs w:val="24"/>
+        </w:rPr>
+      </w:pPr>
+      <w:r>
+        <w:rPr>
+          <w:rFonts w:ascii="Calibri" w:hAnsi="Calibri" w:cs="Calibri"/>
+          <w:sz w:val="24"/>
+          <w:szCs w:val="24"/>
+        </w:rPr>
         <w:lastRenderedPageBreak/>
-        <w:t>References:</w:t>
-      </w:r>
-    </w:p>
-    <w:p>
-      <w:pPr>
-        <w:jc w:val="both"/>
-        <w:rPr>
-          <w:rFonts w:ascii="Calibri" w:hAnsi="Calibri" w:cs="Calibri"/>
-          <w:sz w:val="24"/>
-          <w:szCs w:val="24"/>
-        </w:rPr>
-      </w:pPr>
-      <w:r>
-        <w:rPr>
-          <w:rFonts w:ascii="Calibri" w:hAnsi="Calibri" w:cs="Calibri"/>
-          <w:sz w:val="24"/>
-          <w:szCs w:val="24"/>
-        </w:rPr>
         <w:t>[</w:t>
       </w:r>
       <w:r>
@@ -2634,7 +3023,39 @@
           <w:sz w:val="24"/>
           <w:szCs w:val="24"/>
         </w:rPr>
-        <w:t>We thank the reviewer for this observation. The distance-based phase profile method we use assigns phase shifts based on the sum of the TX</w:t>
+        <w:t xml:space="preserve">We </w:t>
+      </w:r>
+      <w:r>
+        <w:rPr>
+          <w:rFonts w:ascii="Calibri" w:hAnsi="Calibri" w:cs="Calibri"/>
+          <w:sz w:val="24"/>
+          <w:szCs w:val="24"/>
+        </w:rPr>
+        <w:t>appreciate</w:t>
+      </w:r>
+      <w:r>
+        <w:rPr>
+          <w:rFonts w:ascii="Calibri" w:hAnsi="Calibri" w:cs="Calibri"/>
+          <w:sz w:val="24"/>
+          <w:szCs w:val="24"/>
+        </w:rPr>
+        <w:t xml:space="preserve"> the reviewer</w:t>
+      </w:r>
+      <w:r>
+        <w:rPr>
+          <w:rFonts w:ascii="Calibri" w:hAnsi="Calibri" w:cs="Calibri"/>
+          <w:sz w:val="24"/>
+          <w:szCs w:val="24"/>
+        </w:rPr>
+        <w:t>’s meaningful observation regarding the distance-based phase profile method</w:t>
+      </w:r>
+      <w:r>
+        <w:rPr>
+          <w:rFonts w:ascii="Calibri" w:hAnsi="Calibri" w:cs="Calibri"/>
+          <w:sz w:val="24"/>
+          <w:szCs w:val="24"/>
+        </w:rPr>
+        <w:t>. The distance-based phase profile method we use assigns phase shifts based on the sum of the TX</w:t>
       </w:r>
       <w:r>
         <w:rPr>
@@ -3003,7 +3424,15 @@
           <w:sz w:val="24"/>
           <w:szCs w:val="24"/>
         </w:rPr>
-        <w:t xml:space="preserve">We thank the reviewer for this valuable comment. The current implementation uses an exhaustive search over discrete RIS width values to identify the configuration that maximizes the performance metric. In our setup, this search is computationally feasible due to two key factors: (1) RIS candidate positions are pre-filtered based on line-of-sight visibility to both the transmitter and all target points, and (2) the </w:t>
+        <w:t>We appreciate the reviewer's important observation regarding the scalability of our exhaustive search approach.</w:t>
+      </w:r>
+      <w:r>
+        <w:rPr>
+          <w:rFonts w:ascii="Calibri" w:hAnsi="Calibri" w:cs="Calibri"/>
+          <w:sz w:val="24"/>
+          <w:szCs w:val="24"/>
+        </w:rPr>
+        <w:t xml:space="preserve"> The current implementation uses an exhaustive search over discrete RIS width values to identify the configuration that maximizes the performance metric. In our setup, this search is computationally feasible due to two key factors: (1) RIS candidate positions are pre-filtered based on line-of-sight visibility to both the transmitter and all target points, and (2) the </w:t>
       </w:r>
       <w:r>
         <w:rPr>
@@ -3201,6 +3630,158 @@
         <w:jc w:val="both"/>
         <w:rPr>
           <w:rFonts w:ascii="Calibri" w:hAnsi="Calibri" w:cs="Calibri"/>
+          <w:sz w:val="24"/>
+          <w:szCs w:val="24"/>
+        </w:rPr>
+      </w:pPr>
+      <w:r>
+        <w:rPr>
+          <w:rFonts w:ascii="Calibri" w:hAnsi="Calibri" w:cs="Calibri"/>
+          <w:sz w:val="24"/>
+          <w:szCs w:val="24"/>
+        </w:rPr>
+        <w:t>In fact, our implementation already includes an early stopping mechanism via a minimum performance improvement threshold</w:t>
+      </w:r>
+      <w:r>
+        <w:rPr>
+          <w:rFonts w:ascii="Calibri" w:hAnsi="Calibri" w:cs="Calibri"/>
+          <w:sz w:val="24"/>
+          <w:szCs w:val="24"/>
+        </w:rPr>
+        <w:t xml:space="preserve">. </w:t>
+      </w:r>
+      <w:r>
+        <w:rPr>
+          <w:rFonts w:ascii="Calibri" w:hAnsi="Calibri" w:cs="Calibri"/>
+          <w:sz w:val="24"/>
+          <w:szCs w:val="24"/>
+        </w:rPr>
+        <w:t xml:space="preserve">This allows the algorithm to </w:t>
+      </w:r>
+      <w:r>
+        <w:rPr>
+          <w:rFonts w:ascii="Calibri" w:hAnsi="Calibri" w:cs="Calibri"/>
+          <w:sz w:val="24"/>
+          <w:szCs w:val="24"/>
+        </w:rPr>
+        <w:t>terminate</w:t>
+      </w:r>
+      <w:r>
+        <w:rPr>
+          <w:rFonts w:ascii="Calibri" w:hAnsi="Calibri" w:cs="Calibri"/>
+          <w:sz w:val="24"/>
+          <w:szCs w:val="24"/>
+        </w:rPr>
+        <w:t xml:space="preserve"> the search once further increases in RIS width no longer produce </w:t>
+      </w:r>
+      <w:r>
+        <w:rPr>
+          <w:rFonts w:ascii="Calibri" w:hAnsi="Calibri" w:cs="Calibri"/>
+          <w:sz w:val="24"/>
+          <w:szCs w:val="24"/>
+        </w:rPr>
+        <w:t>significant performance</w:t>
+      </w:r>
+      <w:r>
+        <w:rPr>
+          <w:rFonts w:ascii="Calibri" w:hAnsi="Calibri" w:cs="Calibri"/>
+          <w:sz w:val="24"/>
+          <w:szCs w:val="24"/>
+        </w:rPr>
+        <w:t xml:space="preserve"> improvements in the performance metric</w:t>
+      </w:r>
+      <w:r>
+        <w:rPr>
+          <w:rFonts w:ascii="Calibri" w:hAnsi="Calibri" w:cs="Calibri"/>
+          <w:sz w:val="24"/>
+          <w:szCs w:val="24"/>
+        </w:rPr>
+        <w:t xml:space="preserve"> compared to the selected threshold. </w:t>
+      </w:r>
+      <w:r>
+        <w:rPr>
+          <w:rFonts w:ascii="Calibri" w:hAnsi="Calibri" w:cs="Calibri"/>
+          <w:sz w:val="24"/>
+          <w:szCs w:val="24"/>
+        </w:rPr>
+        <w:t>If finer search resolution is desired, this early stopping approach can be combined with the additional strategies mentioned above for further computational efficiency.</w:t>
+      </w:r>
+      <w:r>
+        <w:rPr>
+          <w:rFonts w:ascii="Calibri" w:hAnsi="Calibri" w:cs="Calibri"/>
+          <w:sz w:val="24"/>
+          <w:szCs w:val="24"/>
+        </w:rPr>
+        <w:t xml:space="preserve"> </w:t>
+      </w:r>
+      <w:r>
+        <w:rPr>
+          <w:rFonts w:ascii="Calibri" w:hAnsi="Calibri" w:cs="Calibri"/>
+          <w:sz w:val="24"/>
+          <w:szCs w:val="24"/>
+        </w:rPr>
+        <w:t>A new paragraph has been added to</w:t>
+      </w:r>
+      <w:r>
+        <w:rPr>
+          <w:rFonts w:ascii="Calibri" w:hAnsi="Calibri" w:cs="Calibri"/>
+          <w:sz w:val="24"/>
+          <w:szCs w:val="24"/>
+        </w:rPr>
+        <w:t xml:space="preserve"> the end of </w:t>
+      </w:r>
+      <w:r>
+        <w:rPr>
+          <w:rFonts w:ascii="Calibri" w:hAnsi="Calibri" w:cs="Calibri"/>
+          <w:sz w:val="24"/>
+          <w:szCs w:val="24"/>
+        </w:rPr>
+        <w:t>Section IV to describe these considerations and potential extensions</w:t>
+      </w:r>
+      <w:r>
+        <w:rPr>
+          <w:rFonts w:ascii="Calibri" w:hAnsi="Calibri" w:cs="Calibri"/>
+          <w:sz w:val="24"/>
+          <w:szCs w:val="24"/>
+        </w:rPr>
+        <w:t>.</w:t>
+      </w:r>
+    </w:p>
+    <w:p>
+      <w:pPr>
+        <w:jc w:val="both"/>
+        <w:rPr>
+          <w:rFonts w:ascii="Calibri" w:hAnsi="Calibri" w:cs="Calibri"/>
+          <w:sz w:val="24"/>
+          <w:szCs w:val="24"/>
+        </w:rPr>
+      </w:pPr>
+    </w:p>
+    <w:p>
+      <w:pPr>
+        <w:jc w:val="both"/>
+        <w:rPr>
+          <w:rFonts w:ascii="Calibri" w:hAnsi="Calibri" w:cs="Calibri"/>
+          <w:sz w:val="24"/>
+          <w:szCs w:val="24"/>
+        </w:rPr>
+      </w:pPr>
+    </w:p>
+    <w:p>
+      <w:pPr>
+        <w:jc w:val="both"/>
+        <w:rPr>
+          <w:rFonts w:ascii="Calibri" w:hAnsi="Calibri" w:cs="Calibri"/>
+          <w:sz w:val="24"/>
+          <w:szCs w:val="24"/>
+        </w:rPr>
+      </w:pPr>
+    </w:p>
+    <w:p>
+      <w:pPr>
+        <w:jc w:val="both"/>
+        <w:rPr>
+          <w:rFonts w:ascii="Calibri" w:hAnsi="Calibri" w:cs="Calibri"/>
           <w:b/>
           <w:noProof/>
           <w:color w:val="000090"/>
@@ -3211,108 +3792,13 @@
       <w:r>
         <w:rPr>
           <w:rFonts w:ascii="Calibri" w:hAnsi="Calibri" w:cs="Calibri"/>
-          <w:sz w:val="24"/>
-          <w:szCs w:val="24"/>
-        </w:rPr>
-        <w:t>In fact, our implementation already includes an early stopping mechanism via a minimum performance improvement threshold</w:t>
-      </w:r>
-      <w:r>
-        <w:rPr>
-          <w:rFonts w:ascii="Calibri" w:hAnsi="Calibri" w:cs="Calibri"/>
-          <w:sz w:val="24"/>
-          <w:szCs w:val="24"/>
-        </w:rPr>
-        <w:t xml:space="preserve">. </w:t>
-      </w:r>
-      <w:r>
-        <w:rPr>
-          <w:rFonts w:ascii="Calibri" w:hAnsi="Calibri" w:cs="Calibri"/>
-          <w:sz w:val="24"/>
-          <w:szCs w:val="24"/>
-        </w:rPr>
-        <w:t xml:space="preserve">This allows the algorithm to </w:t>
-      </w:r>
-      <w:r>
-        <w:rPr>
-          <w:rFonts w:ascii="Calibri" w:hAnsi="Calibri" w:cs="Calibri"/>
-          <w:sz w:val="24"/>
-          <w:szCs w:val="24"/>
-        </w:rPr>
-        <w:t>terminate</w:t>
-      </w:r>
-      <w:r>
-        <w:rPr>
-          <w:rFonts w:ascii="Calibri" w:hAnsi="Calibri" w:cs="Calibri"/>
-          <w:sz w:val="24"/>
-          <w:szCs w:val="24"/>
-        </w:rPr>
-        <w:t xml:space="preserve"> the search once further increases in RIS width no longer produce </w:t>
-      </w:r>
-      <w:r>
-        <w:rPr>
-          <w:rFonts w:ascii="Calibri" w:hAnsi="Calibri" w:cs="Calibri"/>
-          <w:sz w:val="24"/>
-          <w:szCs w:val="24"/>
-        </w:rPr>
-        <w:t>significant performance</w:t>
-      </w:r>
-      <w:r>
-        <w:rPr>
-          <w:rFonts w:ascii="Calibri" w:hAnsi="Calibri" w:cs="Calibri"/>
-          <w:sz w:val="24"/>
-          <w:szCs w:val="24"/>
-        </w:rPr>
-        <w:t xml:space="preserve"> improvements in the performance metric</w:t>
-      </w:r>
-      <w:r>
-        <w:rPr>
-          <w:rFonts w:ascii="Calibri" w:hAnsi="Calibri" w:cs="Calibri"/>
-          <w:sz w:val="24"/>
-          <w:szCs w:val="24"/>
-        </w:rPr>
-        <w:t xml:space="preserve"> compared to the selected threshold. </w:t>
-      </w:r>
-      <w:r>
-        <w:rPr>
-          <w:rFonts w:ascii="Calibri" w:hAnsi="Calibri" w:cs="Calibri"/>
-          <w:sz w:val="24"/>
-          <w:szCs w:val="24"/>
-        </w:rPr>
-        <w:t>If finer search resolution is desired, this early stopping approach can be combined with the additional strategies mentioned above for further computational efficiency.</w:t>
-      </w:r>
-      <w:r>
-        <w:rPr>
-          <w:rFonts w:ascii="Calibri" w:hAnsi="Calibri" w:cs="Calibri"/>
-          <w:sz w:val="24"/>
-          <w:szCs w:val="24"/>
-        </w:rPr>
-        <w:t xml:space="preserve"> </w:t>
-      </w:r>
-      <w:r>
-        <w:rPr>
-          <w:rFonts w:ascii="Calibri" w:hAnsi="Calibri" w:cs="Calibri"/>
-          <w:sz w:val="24"/>
-          <w:szCs w:val="24"/>
-        </w:rPr>
-        <w:t>A new paragraph has been added to Section IV of the manuscript to describe these considerations and potential extensions</w:t>
-      </w:r>
-      <w:r>
-        <w:rPr>
-          <w:rFonts w:ascii="Calibri" w:hAnsi="Calibri" w:cs="Calibri"/>
-          <w:sz w:val="24"/>
-          <w:szCs w:val="24"/>
-        </w:rPr>
-        <w:t>.</w:t>
-      </w:r>
-      <w:r>
-        <w:rPr>
-          <w:rFonts w:ascii="Calibri" w:hAnsi="Calibri" w:cs="Calibri"/>
           <w:b/>
           <w:noProof/>
           <w:color w:val="000090"/>
           <w:sz w:val="24"/>
           <w:szCs w:val="24"/>
         </w:rPr>
+        <w:lastRenderedPageBreak/>
         <w:pict w14:anchorId="6DE5C821">
           <v:shape id="_x0000_i1038" type="#_x0000_t75" alt="Default Line" style="width:481.55pt;height:1.55pt" o:hrpct="0" o:hralign="center" o:hr="t">
             <v:imagedata r:id="rId5" o:title="Default Line"/>
@@ -3381,7 +3867,6 @@
           <w:sz w:val="24"/>
           <w:szCs w:val="24"/>
         </w:rPr>
-        <w:lastRenderedPageBreak/>
         <w:t>The relationship between RIS dimensions and performance could be more clearly presented. Since tile size is fixed, for a larger height, the same expansion in width can leads larger number of additional tiles thus a better performance can be well expected. The reviewer believes directly correlating the number of tiles (elements) to the performance metric would improve interpretability. Additionally, the unit of the performance metric currently uses dB, which is not a correct unit for power. Clarifying this would avoid potential confusion.</w:t>
       </w:r>
     </w:p>
@@ -3418,6 +3903,38 @@
           <w:sz w:val="24"/>
           <w:szCs w:val="24"/>
         </w:rPr>
+        <w:t xml:space="preserve">We appreciate the reviewer's insightful suggestions regarding performance </w:t>
+      </w:r>
+      <w:r>
+        <w:rPr>
+          <w:rFonts w:ascii="Calibri" w:hAnsi="Calibri" w:cs="Calibri"/>
+          <w:sz w:val="24"/>
+          <w:szCs w:val="24"/>
+        </w:rPr>
+        <w:t>and RIS dimension relationship</w:t>
+      </w:r>
+      <w:r>
+        <w:rPr>
+          <w:rFonts w:ascii="Calibri" w:hAnsi="Calibri" w:cs="Calibri"/>
+          <w:sz w:val="24"/>
+          <w:szCs w:val="24"/>
+        </w:rPr>
+        <w:t xml:space="preserve"> and unit clarification</w:t>
+      </w:r>
+      <w:r>
+        <w:rPr>
+          <w:rFonts w:ascii="Calibri" w:hAnsi="Calibri" w:cs="Calibri"/>
+          <w:sz w:val="24"/>
+          <w:szCs w:val="24"/>
+        </w:rPr>
+        <w:t xml:space="preserve">. </w:t>
+      </w:r>
+      <w:r>
+        <w:rPr>
+          <w:rFonts w:ascii="Calibri" w:hAnsi="Calibri" w:cs="Calibri"/>
+          <w:sz w:val="24"/>
+          <w:szCs w:val="24"/>
+        </w:rPr>
         <w:t>We thank the reviewer for this constructive and insightful comment.</w:t>
       </w:r>
       <w:r>
@@ -3646,7 +4163,23 @@
           <w:sz w:val="24"/>
           <w:szCs w:val="24"/>
         </w:rPr>
-        <w:t xml:space="preserve"> Additionally, we have added a new paragraph in Simulation Parameters subsection starting with “To ensure scalability...”.</w:t>
+        <w:t xml:space="preserve"> Additionally, we have added a new paragraph in</w:t>
+      </w:r>
+      <w:r>
+        <w:rPr>
+          <w:rFonts w:ascii="Calibri" w:hAnsi="Calibri" w:cs="Calibri"/>
+          <w:sz w:val="24"/>
+          <w:szCs w:val="24"/>
+        </w:rPr>
+        <w:t xml:space="preserve"> the</w:t>
+      </w:r>
+      <w:r>
+        <w:rPr>
+          <w:rFonts w:ascii="Calibri" w:hAnsi="Calibri" w:cs="Calibri"/>
+          <w:sz w:val="24"/>
+          <w:szCs w:val="24"/>
+        </w:rPr>
+        <w:t xml:space="preserve"> Simulation Parameters subsection starting with “To ensure scalability...”.</w:t>
       </w:r>
       <w:r>
         <w:rPr>
@@ -3761,7 +4294,23 @@
           <w:sz w:val="24"/>
           <w:szCs w:val="24"/>
         </w:rPr>
-        <w:t xml:space="preserve">We thank the reviewer for this helpful comment. Figures 8 and 9 were originally intended to visualize the optimal RIS configurations (including the number of target points </w:t>
+        <w:t xml:space="preserve">We </w:t>
+      </w:r>
+      <w:r>
+        <w:rPr>
+          <w:rFonts w:ascii="Calibri" w:hAnsi="Calibri" w:cs="Calibri"/>
+          <w:sz w:val="24"/>
+          <w:szCs w:val="24"/>
+        </w:rPr>
+        <w:t>acknowledge that it would be nice to see the impact of the number of target points N on the performance.</w:t>
+      </w:r>
+      <w:r>
+        <w:rPr>
+          <w:rFonts w:ascii="Calibri" w:hAnsi="Calibri" w:cs="Calibri"/>
+          <w:sz w:val="24"/>
+          <w:szCs w:val="24"/>
+        </w:rPr>
+        <w:t xml:space="preserve"> Figures 8 and 9 were originally intended to visualize the optimal RIS configurations (including the number of target points </w:t>
       </w:r>
       <w:r>
         <w:rPr>
@@ -3843,7 +4392,24 @@
           <w:sz w:val="24"/>
           <w:szCs w:val="24"/>
         </w:rPr>
-        <w:t xml:space="preserve">To address this, we have added two new figures (Figs. 11 and 12) that analyze </w:t>
+        <w:lastRenderedPageBreak/>
+        <w:t>To address this, we have added two new figures (Fig</w:t>
+      </w:r>
+      <w:r>
+        <w:rPr>
+          <w:rFonts w:ascii="Calibri" w:hAnsi="Calibri" w:cs="Calibri"/>
+          <w:sz w:val="24"/>
+          <w:szCs w:val="24"/>
+        </w:rPr>
+        <w:t>ures</w:t>
+      </w:r>
+      <w:r>
+        <w:rPr>
+          <w:rFonts w:ascii="Calibri" w:hAnsi="Calibri" w:cs="Calibri"/>
+          <w:sz w:val="24"/>
+          <w:szCs w:val="24"/>
+        </w:rPr>
+        <w:t xml:space="preserve"> 11 and 12) that analyze </w:t>
       </w:r>
       <w:r>
         <w:rPr>
@@ -3899,16 +4465,7 @@
           <w:sz w:val="24"/>
           <w:szCs w:val="24"/>
         </w:rPr>
-        <w:t xml:space="preserve">Each point is annotated with the optimal RIS position that yields the highest performance for </w:t>
-      </w:r>
-      <w:r>
-        <w:rPr>
-          <w:rFonts w:ascii="Calibri" w:hAnsi="Calibri" w:cs="Calibri"/>
-          <w:sz w:val="24"/>
-          <w:szCs w:val="24"/>
-        </w:rPr>
-        <w:lastRenderedPageBreak/>
-        <w:t>the corresponding number of target points.</w:t>
+        <w:t>Each point is annotated with the optimal RIS position that yields the highest performance for the corresponding number of target points.</w:t>
       </w:r>
       <w:r>
         <w:rPr>
@@ -5043,7 +5600,6 @@
   <w:style w:type="character" w:default="1" w:styleId="DefaultParagraphFont">
     <w:name w:val="Default Paragraph Font"/>
     <w:uiPriority w:val="1"/>
-    <w:semiHidden/>
     <w:unhideWhenUsed/>
   </w:style>
   <w:style w:type="table" w:default="1" w:styleId="TableNormal">

</xml_diff>